<commit_message>
elaborated on Name server in methodology
</commit_message>
<xml_diff>
--- a/documents/Methodology.docx
+++ b/documents/Methodology.docx
@@ -34,21 +34,7 @@
         <w:rPr>
           <w:rFonts w:ascii="Times New Roman" w:hAnsi="Times New Roman" w:cs="Times New Roman"/>
         </w:rPr>
-        <w:t xml:space="preserve">Ben </w:t>
-      </w:r>
-      <w:proofErr w:type="spellStart"/>
-      <w:r>
-        <w:rPr>
-          <w:rFonts w:ascii="Times New Roman" w:hAnsi="Times New Roman" w:cs="Times New Roman"/>
-        </w:rPr>
-        <w:t>Korza</w:t>
-      </w:r>
-      <w:proofErr w:type="spellEnd"/>
-      <w:r>
-        <w:rPr>
-          <w:rFonts w:ascii="Times New Roman" w:hAnsi="Times New Roman" w:cs="Times New Roman"/>
-        </w:rPr>
-        <w:t>, Mark Fitzgibbon, Mitchell Caisse</w:t>
+        <w:t>Ben Korza, Mark Fitzgibbon, Mitchell Caisse</w:t>
       </w:r>
     </w:p>
     <w:p>
@@ -86,7 +72,25 @@
         <w:rPr>
           <w:rFonts w:ascii="Times New Roman" w:hAnsi="Times New Roman" w:cs="Times New Roman"/>
         </w:rPr>
-        <w:t xml:space="preserve">C, for Linux Operating Systems, other operating systems is not a focus for our project. We will implement our chat program using a distributed client, in which clients will broadcast their messages to their peers. The messages will also be </w:t>
+        <w:t>C, for Linux Operating Systems.</w:t>
+      </w:r>
+      <w:r>
+        <w:rPr>
+          <w:rFonts w:ascii="Times New Roman" w:hAnsi="Times New Roman" w:cs="Times New Roman"/>
+        </w:rPr>
+        <w:t xml:space="preserve"> </w:t>
+      </w:r>
+      <w:r>
+        <w:rPr>
+          <w:rFonts w:ascii="Times New Roman" w:hAnsi="Times New Roman" w:cs="Times New Roman"/>
+        </w:rPr>
+        <w:t>O</w:t>
+      </w:r>
+      <w:r>
+        <w:rPr>
+          <w:rFonts w:ascii="Times New Roman" w:hAnsi="Times New Roman" w:cs="Times New Roman"/>
+        </w:rPr>
+        <w:t xml:space="preserve">ther operating systems is not a focus for our project. We will implement our chat program using a distributed client, in which clients will broadcast their messages to their peers. The messages will also be </w:t>
       </w:r>
       <w:r>
         <w:rPr>
@@ -98,7 +102,99 @@
         <w:rPr>
           <w:rFonts w:ascii="Times New Roman" w:hAnsi="Times New Roman" w:cs="Times New Roman"/>
         </w:rPr>
-        <w:t>, this will allow for client messages to remain anonymous and their contents secure.</w:t>
+        <w:t>;</w:t>
+      </w:r>
+      <w:r>
+        <w:rPr>
+          <w:rFonts w:ascii="Times New Roman" w:hAnsi="Times New Roman" w:cs="Times New Roman"/>
+        </w:rPr>
+        <w:t xml:space="preserve"> this will allow for client messages to remain anonymous and their contents secure.</w:t>
+      </w:r>
+    </w:p>
+    <w:p>
+      <w:pPr>
+        <w:rPr>
+          <w:rFonts w:ascii="Times New Roman" w:hAnsi="Times New Roman" w:cs="Times New Roman"/>
+        </w:rPr>
+      </w:pPr>
+      <w:r>
+        <w:rPr>
+          <w:rFonts w:ascii="Times New Roman" w:hAnsi="Times New Roman" w:cs="Times New Roman"/>
+        </w:rPr>
+        <w:tab/>
+        <w:t>In order to manage adding users to an Anonychat network, a central name</w:t>
+      </w:r>
+      <w:r>
+        <w:rPr>
+          <w:rFonts w:ascii="Times New Roman" w:hAnsi="Times New Roman" w:cs="Times New Roman"/>
+        </w:rPr>
+        <w:t xml:space="preserve"> </w:t>
+      </w:r>
+      <w:r>
+        <w:rPr>
+          <w:rFonts w:ascii="Times New Roman" w:hAnsi="Times New Roman" w:cs="Times New Roman"/>
+        </w:rPr>
+        <w:t>server will manage connections between clients. The name</w:t>
+      </w:r>
+      <w:r>
+        <w:rPr>
+          <w:rFonts w:ascii="Times New Roman" w:hAnsi="Times New Roman" w:cs="Times New Roman"/>
+        </w:rPr>
+        <w:t xml:space="preserve"> </w:t>
+      </w:r>
+      <w:r>
+        <w:rPr>
+          <w:rFonts w:ascii="Times New Roman" w:hAnsi="Times New Roman" w:cs="Times New Roman"/>
+        </w:rPr>
+        <w:t>server will be responsible for keeping track of what clients are available, what to do when clients join and leave the network,</w:t>
+      </w:r>
+      <w:r>
+        <w:rPr>
+          <w:rFonts w:ascii="Times New Roman" w:hAnsi="Times New Roman" w:cs="Times New Roman"/>
+        </w:rPr>
+        <w:t xml:space="preserve"> reassigning connections,</w:t>
+      </w:r>
+      <w:r>
+        <w:rPr>
+          <w:rFonts w:ascii="Times New Roman" w:hAnsi="Times New Roman" w:cs="Times New Roman"/>
+        </w:rPr>
+        <w:t xml:space="preserve"> and guaranteeing that no clients become isolated from any other client. The central name</w:t>
+      </w:r>
+      <w:r>
+        <w:rPr>
+          <w:rFonts w:ascii="Times New Roman" w:hAnsi="Times New Roman" w:cs="Times New Roman"/>
+        </w:rPr>
+        <w:t xml:space="preserve"> </w:t>
+      </w:r>
+      <w:r>
+        <w:rPr>
+          <w:rFonts w:ascii="Times New Roman" w:hAnsi="Times New Roman" w:cs="Times New Roman"/>
+        </w:rPr>
+        <w:t xml:space="preserve">server will </w:t>
+      </w:r>
+      <w:r>
+        <w:rPr>
+          <w:rFonts w:ascii="Times New Roman" w:hAnsi="Times New Roman" w:cs="Times New Roman"/>
+        </w:rPr>
+        <w:t>not</w:t>
+      </w:r>
+      <w:r>
+        <w:rPr>
+          <w:rFonts w:ascii="Times New Roman" w:hAnsi="Times New Roman" w:cs="Times New Roman"/>
+        </w:rPr>
+        <w:t xml:space="preserve"> be responsible for routing messages between clients </w:t>
+      </w:r>
+      <w:r>
+        <w:rPr>
+          <w:rFonts w:ascii="Times New Roman" w:hAnsi="Times New Roman" w:cs="Times New Roman"/>
+        </w:rPr>
+        <w:t>and is to be excluded from the list of possible client connections when they are assigned. The central name server will also make no attempt to identify clients connected to it beyond IP and port address, data which any program would transmit during a normal connection, and therefore should not harm our attempts at maintaining anonymity. The name server should also be capable of handling connections from proxy’s or behind NAT for the same reason.</w:t>
+      </w:r>
+      <w:r>
+        <w:rPr>
+          <w:rFonts w:ascii="Times New Roman" w:hAnsi="Times New Roman" w:cs="Times New Roman"/>
+        </w:rPr>
+        <w:t xml:space="preserve"> </w:t>
       </w:r>
     </w:p>
     <w:p>
@@ -112,67 +208,109 @@
         <w:rPr>
           <w:rFonts w:ascii="Times New Roman" w:hAnsi="Times New Roman" w:cs="Times New Roman"/>
         </w:rPr>
-        <w:t xml:space="preserve">In order to do this we will need a </w:t>
-      </w:r>
-      <w:r>
-        <w:rPr>
-          <w:rFonts w:ascii="Times New Roman" w:hAnsi="Times New Roman" w:cs="Times New Roman"/>
-        </w:rPr>
-        <w:t>central</w:t>
-      </w:r>
-      <w:r>
-        <w:rPr>
-          <w:rFonts w:ascii="Times New Roman" w:hAnsi="Times New Roman" w:cs="Times New Roman"/>
-        </w:rPr>
-        <w:t>ized</w:t>
-      </w:r>
-      <w:r>
-        <w:rPr>
-          <w:rFonts w:ascii="Times New Roman" w:hAnsi="Times New Roman" w:cs="Times New Roman"/>
-        </w:rPr>
-        <w:t xml:space="preserve"> name</w:t>
-      </w:r>
-      <w:r>
-        <w:rPr>
-          <w:rFonts w:ascii="Times New Roman" w:hAnsi="Times New Roman" w:cs="Times New Roman"/>
-        </w:rPr>
-        <w:t xml:space="preserve"> </w:t>
-      </w:r>
-      <w:r>
-        <w:rPr>
-          <w:rFonts w:ascii="Times New Roman" w:hAnsi="Times New Roman" w:cs="Times New Roman"/>
-        </w:rPr>
-        <w:t xml:space="preserve">server </w:t>
-      </w:r>
-      <w:r>
-        <w:rPr>
-          <w:rFonts w:ascii="Times New Roman" w:hAnsi="Times New Roman" w:cs="Times New Roman"/>
-        </w:rPr>
-        <w:t xml:space="preserve">that </w:t>
-      </w:r>
-      <w:r>
-        <w:rPr>
-          <w:rFonts w:ascii="Times New Roman" w:hAnsi="Times New Roman" w:cs="Times New Roman"/>
-        </w:rPr>
-        <w:t xml:space="preserve">will </w:t>
-      </w:r>
-      <w:r>
-        <w:rPr>
-          <w:rFonts w:ascii="Times New Roman" w:hAnsi="Times New Roman" w:cs="Times New Roman"/>
-        </w:rPr>
-        <w:t>keep a list of the clients currently connected to the chat program and have the ability to distribute a list of peers to clients. This will allow new clients learn their peers and be able to start communicating with others. This will be accomplished by, when a client initial starts, it will initiate a TCP connection with the name server. While this connection is active, the name server will know that this client is connected</w:t>
-      </w:r>
-      <w:r>
-        <w:rPr>
-          <w:rFonts w:ascii="Times New Roman" w:hAnsi="Times New Roman" w:cs="Times New Roman"/>
-        </w:rPr>
-        <w:t>, and be able to tell other clients that he is available as a peer. The name server will respond to this initial connection, with a list of a certain number of peers, around 5-10, if available. Each of these peers will also have a TTL associated with them. Once the TTL expires, the client will request a new peer, or peers from the name server.</w:t>
-      </w:r>
-      <w:r>
-        <w:rPr>
-          <w:rFonts w:ascii="Times New Roman" w:hAnsi="Times New Roman" w:cs="Times New Roman"/>
-        </w:rPr>
-        <w:t xml:space="preserve"> When the client terminates its connection with the name server, the name server will remove it from its list of active clients, and no longer distribute the client as a peer.</w:t>
+        <w:t>Every client starting will initiate a TCP connection to the central name</w:t>
+      </w:r>
+      <w:r>
+        <w:rPr>
+          <w:rFonts w:ascii="Times New Roman" w:hAnsi="Times New Roman" w:cs="Times New Roman"/>
+        </w:rPr>
+        <w:t xml:space="preserve"> se</w:t>
+      </w:r>
+      <w:r>
+        <w:rPr>
+          <w:rFonts w:ascii="Times New Roman" w:hAnsi="Times New Roman" w:cs="Times New Roman"/>
+        </w:rPr>
+        <w:t>r</w:t>
+      </w:r>
+      <w:r>
+        <w:rPr>
+          <w:rFonts w:ascii="Times New Roman" w:hAnsi="Times New Roman" w:cs="Times New Roman"/>
+        </w:rPr>
+        <w:t xml:space="preserve">ver, and wait for a response. </w:t>
+      </w:r>
+      <w:r>
+        <w:rPr>
+          <w:rFonts w:ascii="Times New Roman" w:hAnsi="Times New Roman" w:cs="Times New Roman"/>
+        </w:rPr>
+        <w:t>Since the connection is continuous, the name server will know when a client loses connection, and can react accordingly. The name server will maintain a graph of all connections within the network, and will reform the graph regularly. A cycle for forming the graph will occur as such:</w:t>
+      </w:r>
+    </w:p>
+    <w:p>
+      <w:pPr>
+        <w:pStyle w:val="ListParagraph"/>
+        <w:numPr>
+          <w:ilvl w:val="0"/>
+          <w:numId w:val="2"/>
+        </w:numPr>
+        <w:rPr>
+          <w:rFonts w:ascii="Times New Roman" w:hAnsi="Times New Roman" w:cs="Times New Roman"/>
+        </w:rPr>
+      </w:pPr>
+      <w:r>
+        <w:rPr>
+          <w:rFonts w:ascii="Times New Roman" w:hAnsi="Times New Roman" w:cs="Times New Roman"/>
+        </w:rPr>
+        <w:t>An internal list of clients is re-arranged to occur in a random order. This should ensure that connections appear random as well for the following steps.</w:t>
+      </w:r>
+    </w:p>
+    <w:p>
+      <w:pPr>
+        <w:pStyle w:val="ListParagraph"/>
+        <w:numPr>
+          <w:ilvl w:val="0"/>
+          <w:numId w:val="2"/>
+        </w:numPr>
+        <w:rPr>
+          <w:rFonts w:ascii="Times New Roman" w:hAnsi="Times New Roman" w:cs="Times New Roman"/>
+        </w:rPr>
+      </w:pPr>
+      <w:r>
+        <w:rPr>
+          <w:rFonts w:ascii="Times New Roman" w:hAnsi="Times New Roman" w:cs="Times New Roman"/>
+        </w:rPr>
+        <w:t>Based on a series of internal parameters, such as minimum number of connections and availability of clients, nodes are arranged so that they connect, bidirectionally, into a ring, with an arrangement of connections occurring to cross the ring. If the requested minimum number of connections would mean that some connections would overlap, every node will connect to each node once. Our testing will start with a minimum number of 5 connections, and can be adjusted.</w:t>
+      </w:r>
+    </w:p>
+    <w:p>
+      <w:pPr>
+        <w:pStyle w:val="ListParagraph"/>
+        <w:numPr>
+          <w:ilvl w:val="0"/>
+          <w:numId w:val="2"/>
+        </w:numPr>
+        <w:rPr>
+          <w:rFonts w:ascii="Times New Roman" w:hAnsi="Times New Roman" w:cs="Times New Roman"/>
+        </w:rPr>
+      </w:pPr>
+      <w:r>
+        <w:rPr>
+          <w:rFonts w:ascii="Times New Roman" w:hAnsi="Times New Roman" w:cs="Times New Roman"/>
+        </w:rPr>
+        <w:t>When the central server’s graph is completed, a message is sent to every node that informs it of only where it is allowed to broadcast to. No node is informed of who is assigned to send to it, and the bidirectionality of the connections is only implied by the specific graphing implementation used. Future name servers can be made with differing graphing mechanisms.</w:t>
+      </w:r>
+      <w:r>
+        <w:rPr>
+          <w:rFonts w:ascii="Times New Roman" w:hAnsi="Times New Roman" w:cs="Times New Roman"/>
+        </w:rPr>
+        <w:t xml:space="preserve"> Additionally, nodes are not to be informed in any way of connections beyond one hop. As a result, attempts to send to a node that is no longer available will simply die in the network, possibly never reaching the target. This is by design, as it means that if no one has the requisite keys to read a particular message, then the message eventually fades.</w:t>
+      </w:r>
+    </w:p>
+    <w:p>
+      <w:pPr>
+        <w:pStyle w:val="ListParagraph"/>
+        <w:numPr>
+          <w:ilvl w:val="0"/>
+          <w:numId w:val="2"/>
+        </w:numPr>
+        <w:rPr>
+          <w:rFonts w:ascii="Times New Roman" w:hAnsi="Times New Roman" w:cs="Times New Roman"/>
+        </w:rPr>
+      </w:pPr>
+      <w:r>
+        <w:rPr>
+          <w:rFonts w:ascii="Times New Roman" w:hAnsi="Times New Roman" w:cs="Times New Roman"/>
+        </w:rPr>
+        <w:t>This cycle will repeat either (1) every time a client joins or leaves if the number of clients in the network is less than a set number, or (2) every 30 seconds if there are a larger number of clients. The second case implies that, in larger networks, new clients may have to wait up to 30 seconds before it is able to broadcast messages, but this should also keep the name server from flooding the network. Messages in transit when connections are re-assigned behave as if nothing happened.</w:t>
       </w:r>
     </w:p>
     <w:p>
@@ -182,6 +320,8 @@
           <w:rFonts w:ascii="Times New Roman" w:hAnsi="Times New Roman" w:cs="Times New Roman"/>
         </w:rPr>
       </w:pPr>
+      <w:bookmarkStart w:id="0" w:name="_GoBack"/>
+      <w:bookmarkEnd w:id="0"/>
       <w:r>
         <w:rPr>
           <w:rFonts w:ascii="Times New Roman" w:hAnsi="Times New Roman" w:cs="Times New Roman"/>
@@ -604,8 +744,6 @@
           <w:rFonts w:ascii="Times New Roman" w:hAnsi="Times New Roman" w:cs="Times New Roman"/>
         </w:rPr>
       </w:pPr>
-      <w:bookmarkStart w:id="0" w:name="_GoBack"/>
-      <w:bookmarkEnd w:id="0"/>
       <w:r>
         <w:rPr>
           <w:rFonts w:ascii="Times New Roman" w:hAnsi="Times New Roman" w:cs="Times New Roman"/>
@@ -616,35 +754,7 @@
         <w:rPr>
           <w:rFonts w:ascii="Times New Roman" w:hAnsi="Times New Roman" w:cs="Times New Roman"/>
         </w:rPr>
-        <w:t>ENCRYPTION_PREFIX [&lt;prefix&gt;]&lt;command&gt; &lt;</w:t>
-      </w:r>
-      <w:proofErr w:type="spellStart"/>
-      <w:r>
-        <w:rPr>
-          <w:rFonts w:ascii="Times New Roman" w:hAnsi="Times New Roman" w:cs="Times New Roman"/>
-        </w:rPr>
-        <w:t>params</w:t>
-      </w:r>
-      <w:proofErr w:type="spellEnd"/>
-      <w:r>
-        <w:rPr>
-          <w:rFonts w:ascii="Times New Roman" w:hAnsi="Times New Roman" w:cs="Times New Roman"/>
-        </w:rPr>
-        <w:t>&gt; &lt;...&gt; &lt;</w:t>
-      </w:r>
-      <w:proofErr w:type="spellStart"/>
-      <w:r>
-        <w:rPr>
-          <w:rFonts w:ascii="Times New Roman" w:hAnsi="Times New Roman" w:cs="Times New Roman"/>
-        </w:rPr>
-        <w:t>crlf</w:t>
-      </w:r>
-      <w:proofErr w:type="spellEnd"/>
-      <w:r>
-        <w:rPr>
-          <w:rFonts w:ascii="Times New Roman" w:hAnsi="Times New Roman" w:cs="Times New Roman"/>
-        </w:rPr>
-        <w:t>&gt;</w:t>
+        <w:t>ENCRYPTION_PREFIX [&lt;prefix&gt;]&lt;command&gt; &lt;params&gt; &lt;...&gt; &lt;crlf&gt;</w:t>
       </w:r>
     </w:p>
     <w:sectPr>
@@ -748,8 +858,100 @@
       </w:pPr>
     </w:lvl>
   </w:abstractNum>
+  <w:abstractNum w:abstractNumId="1">
+    <w:nsid w:val="49FB6AB2"/>
+    <w:multiLevelType w:val="hybridMultilevel"/>
+    <w:tmpl w:val="E1DA295E"/>
+    <w:lvl w:ilvl="0" w:tplc="E8825BC4">
+      <w:start w:val="1"/>
+      <w:numFmt w:val="decimal"/>
+      <w:lvlText w:val="%1)"/>
+      <w:lvlJc w:val="left"/>
+      <w:pPr>
+        <w:ind w:left="1080" w:hanging="360"/>
+      </w:pPr>
+      <w:rPr>
+        <w:rFonts w:hint="default"/>
+      </w:rPr>
+    </w:lvl>
+    <w:lvl w:ilvl="1" w:tplc="04090019" w:tentative="1">
+      <w:start w:val="1"/>
+      <w:numFmt w:val="lowerLetter"/>
+      <w:lvlText w:val="%2."/>
+      <w:lvlJc w:val="left"/>
+      <w:pPr>
+        <w:ind w:left="1800" w:hanging="360"/>
+      </w:pPr>
+    </w:lvl>
+    <w:lvl w:ilvl="2" w:tplc="0409001B" w:tentative="1">
+      <w:start w:val="1"/>
+      <w:numFmt w:val="lowerRoman"/>
+      <w:lvlText w:val="%3."/>
+      <w:lvlJc w:val="right"/>
+      <w:pPr>
+        <w:ind w:left="2520" w:hanging="180"/>
+      </w:pPr>
+    </w:lvl>
+    <w:lvl w:ilvl="3" w:tplc="0409000F" w:tentative="1">
+      <w:start w:val="1"/>
+      <w:numFmt w:val="decimal"/>
+      <w:lvlText w:val="%4."/>
+      <w:lvlJc w:val="left"/>
+      <w:pPr>
+        <w:ind w:left="3240" w:hanging="360"/>
+      </w:pPr>
+    </w:lvl>
+    <w:lvl w:ilvl="4" w:tplc="04090019" w:tentative="1">
+      <w:start w:val="1"/>
+      <w:numFmt w:val="lowerLetter"/>
+      <w:lvlText w:val="%5."/>
+      <w:lvlJc w:val="left"/>
+      <w:pPr>
+        <w:ind w:left="3960" w:hanging="360"/>
+      </w:pPr>
+    </w:lvl>
+    <w:lvl w:ilvl="5" w:tplc="0409001B" w:tentative="1">
+      <w:start w:val="1"/>
+      <w:numFmt w:val="lowerRoman"/>
+      <w:lvlText w:val="%6."/>
+      <w:lvlJc w:val="right"/>
+      <w:pPr>
+        <w:ind w:left="4680" w:hanging="180"/>
+      </w:pPr>
+    </w:lvl>
+    <w:lvl w:ilvl="6" w:tplc="0409000F" w:tentative="1">
+      <w:start w:val="1"/>
+      <w:numFmt w:val="decimal"/>
+      <w:lvlText w:val="%7."/>
+      <w:lvlJc w:val="left"/>
+      <w:pPr>
+        <w:ind w:left="5400" w:hanging="360"/>
+      </w:pPr>
+    </w:lvl>
+    <w:lvl w:ilvl="7" w:tplc="04090019" w:tentative="1">
+      <w:start w:val="1"/>
+      <w:numFmt w:val="lowerLetter"/>
+      <w:lvlText w:val="%8."/>
+      <w:lvlJc w:val="left"/>
+      <w:pPr>
+        <w:ind w:left="6120" w:hanging="360"/>
+      </w:pPr>
+    </w:lvl>
+    <w:lvl w:ilvl="8" w:tplc="0409001B" w:tentative="1">
+      <w:start w:val="1"/>
+      <w:numFmt w:val="lowerRoman"/>
+      <w:lvlText w:val="%9."/>
+      <w:lvlJc w:val="right"/>
+      <w:pPr>
+        <w:ind w:left="6840" w:hanging="180"/>
+      </w:pPr>
+    </w:lvl>
+  </w:abstractNum>
   <w:num w:numId="1">
     <w:abstractNumId w:val="0"/>
+  </w:num>
+  <w:num w:numId="2">
+    <w:abstractNumId w:val="1"/>
   </w:num>
 </w:numbering>
 </file>

</xml_diff>

<commit_message>
Made some changes on the methodology, Added an intro section and re-worked it to include our protocol/platform description
</commit_message>
<xml_diff>
--- a/documents/Methodology.docx
+++ b/documents/Methodology.docx
@@ -4,6 +4,7 @@
   <w:body>
     <w:p>
       <w:pPr>
+        <w:spacing w:line="480" w:lineRule="auto"/>
         <w:rPr>
           <w:rFonts w:ascii="Times New Roman" w:hAnsi="Times New Roman" w:cs="Times New Roman"/>
           <w:b/>
@@ -26,6 +27,7 @@
     </w:p>
     <w:p>
       <w:pPr>
+        <w:spacing w:line="480" w:lineRule="auto"/>
         <w:rPr>
           <w:rFonts w:ascii="Times New Roman" w:hAnsi="Times New Roman" w:cs="Times New Roman"/>
         </w:rPr>
@@ -39,6 +41,7 @@
     </w:p>
     <w:p>
       <w:pPr>
+        <w:spacing w:line="480" w:lineRule="auto"/>
         <w:rPr>
           <w:rFonts w:ascii="Times New Roman" w:hAnsi="Times New Roman" w:cs="Times New Roman"/>
         </w:rPr>
@@ -48,7 +51,87 @@
           <w:rFonts w:ascii="Times New Roman" w:hAnsi="Times New Roman" w:cs="Times New Roman"/>
         </w:rPr>
         <w:tab/>
-        <w:t>The Anonychat program will consist of a client/server program to be used by individual users, as well as a centralized name</w:t>
+      </w:r>
+      <w:r>
+        <w:rPr>
+          <w:rFonts w:ascii="Times New Roman" w:hAnsi="Times New Roman" w:cs="Times New Roman"/>
+        </w:rPr>
+        <w:t xml:space="preserve">In order to accomplish our goal we have designed a messaging </w:t>
+      </w:r>
+      <w:r>
+        <w:rPr>
+          <w:rFonts w:ascii="Times New Roman" w:hAnsi="Times New Roman" w:cs="Times New Roman"/>
+        </w:rPr>
+        <w:t>protocol</w:t>
+      </w:r>
+      <w:r>
+        <w:rPr>
+          <w:rFonts w:ascii="Times New Roman" w:hAnsi="Times New Roman" w:cs="Times New Roman"/>
+        </w:rPr>
+        <w:t xml:space="preserve"> that will provide anonymity through the use of a distributed network of peers and multiple layers of encryption. In order to test our design we have implemented a test platform in C for Linux. This test application will allow us to perform testing on our design to ensure that it meets our goals</w:t>
+      </w:r>
+      <w:r>
+        <w:rPr>
+          <w:rFonts w:ascii="Times New Roman" w:hAnsi="Times New Roman" w:cs="Times New Roman"/>
+        </w:rPr>
+        <w:t xml:space="preserve"> and does not have a huge performance overhead</w:t>
+      </w:r>
+      <w:r>
+        <w:rPr>
+          <w:rFonts w:ascii="Times New Roman" w:hAnsi="Times New Roman" w:cs="Times New Roman"/>
+        </w:rPr>
+        <w:t>. The details of our design and testing methods will be discussed in detail below.</w:t>
+      </w:r>
+    </w:p>
+    <w:p>
+      <w:pPr>
+        <w:spacing w:line="480" w:lineRule="auto"/>
+        <w:ind w:firstLine="720"/>
+        <w:rPr>
+          <w:rFonts w:ascii="Times New Roman" w:hAnsi="Times New Roman" w:cs="Times New Roman"/>
+        </w:rPr>
+      </w:pPr>
+      <w:r>
+        <w:rPr>
+          <w:rFonts w:ascii="Times New Roman" w:hAnsi="Times New Roman" w:cs="Times New Roman"/>
+        </w:rPr>
+        <w:t xml:space="preserve">The Anonychat </w:t>
+      </w:r>
+      <w:r>
+        <w:rPr>
+          <w:rFonts w:ascii="Times New Roman" w:hAnsi="Times New Roman" w:cs="Times New Roman"/>
+        </w:rPr>
+        <w:t xml:space="preserve">messaging </w:t>
+      </w:r>
+      <w:r>
+        <w:rPr>
+          <w:rFonts w:ascii="Times New Roman" w:hAnsi="Times New Roman" w:cs="Times New Roman"/>
+        </w:rPr>
+        <w:t xml:space="preserve">protocol </w:t>
+      </w:r>
+      <w:r>
+        <w:rPr>
+          <w:rFonts w:ascii="Times New Roman" w:hAnsi="Times New Roman" w:cs="Times New Roman"/>
+        </w:rPr>
+        <w:t>will con</w:t>
+      </w:r>
+      <w:r>
+        <w:rPr>
+          <w:rFonts w:ascii="Times New Roman" w:hAnsi="Times New Roman" w:cs="Times New Roman"/>
+        </w:rPr>
+        <w:t xml:space="preserve">sist of a </w:t>
+      </w:r>
+      <w:r>
+        <w:rPr>
+          <w:rFonts w:ascii="Times New Roman" w:hAnsi="Times New Roman" w:cs="Times New Roman"/>
+        </w:rPr>
+        <w:t>set of distributed clients to act as peers in transmitting messages,</w:t>
+      </w:r>
+      <w:r>
+        <w:rPr>
+          <w:rFonts w:ascii="Times New Roman" w:hAnsi="Times New Roman" w:cs="Times New Roman"/>
+        </w:rPr>
+        <w:t xml:space="preserve"> as well as a centralized name</w:t>
       </w:r>
       <w:r>
         <w:rPr>
@@ -60,179 +143,100 @@
         <w:rPr>
           <w:rFonts w:ascii="Times New Roman" w:hAnsi="Times New Roman" w:cs="Times New Roman"/>
         </w:rPr>
-        <w:t xml:space="preserve">server to confirm peers to connect are online. </w:t>
-      </w:r>
-      <w:r>
-        <w:rPr>
-          <w:rFonts w:ascii="Times New Roman" w:hAnsi="Times New Roman" w:cs="Times New Roman"/>
-        </w:rPr>
-        <w:t xml:space="preserve">The project will be written in </w:t>
-      </w:r>
-      <w:r>
-        <w:rPr>
-          <w:rFonts w:ascii="Times New Roman" w:hAnsi="Times New Roman" w:cs="Times New Roman"/>
-        </w:rPr>
-        <w:t>C, for Linux Operating Systems.</w:t>
-      </w:r>
-      <w:r>
-        <w:rPr>
-          <w:rFonts w:ascii="Times New Roman" w:hAnsi="Times New Roman" w:cs="Times New Roman"/>
-        </w:rPr>
-        <w:t xml:space="preserve"> </w:t>
-      </w:r>
-      <w:r>
-        <w:rPr>
-          <w:rFonts w:ascii="Times New Roman" w:hAnsi="Times New Roman" w:cs="Times New Roman"/>
-        </w:rPr>
-        <w:t>O</w:t>
-      </w:r>
-      <w:r>
-        <w:rPr>
-          <w:rFonts w:ascii="Times New Roman" w:hAnsi="Times New Roman" w:cs="Times New Roman"/>
-        </w:rPr>
-        <w:t xml:space="preserve">ther operating systems is not a focus for our project. We will implement our chat program using a distributed client, in which clients will broadcast their messages to their peers. The messages will also be </w:t>
-      </w:r>
-      <w:r>
-        <w:rPr>
-          <w:rFonts w:ascii="Times New Roman" w:hAnsi="Times New Roman" w:cs="Times New Roman"/>
-        </w:rPr>
-        <w:t>encrypted</w:t>
-      </w:r>
-      <w:r>
-        <w:rPr>
-          <w:rFonts w:ascii="Times New Roman" w:hAnsi="Times New Roman" w:cs="Times New Roman"/>
-        </w:rPr>
-        <w:t>;</w:t>
-      </w:r>
-      <w:r>
-        <w:rPr>
-          <w:rFonts w:ascii="Times New Roman" w:hAnsi="Times New Roman" w:cs="Times New Roman"/>
-        </w:rPr>
-        <w:t xml:space="preserve"> this will allow for client messages to remain anonymous and their contents secure.</w:t>
-      </w:r>
-    </w:p>
-    <w:p>
-      <w:pPr>
-        <w:rPr>
-          <w:rFonts w:ascii="Times New Roman" w:hAnsi="Times New Roman" w:cs="Times New Roman"/>
-        </w:rPr>
-      </w:pPr>
+        <w:t xml:space="preserve">server </w:t>
+      </w:r>
+      <w:r>
+        <w:rPr>
+          <w:rFonts w:ascii="Times New Roman" w:hAnsi="Times New Roman" w:cs="Times New Roman"/>
+        </w:rPr>
+        <w:t>to inform clients of available peers</w:t>
+      </w:r>
+      <w:r>
+        <w:rPr>
+          <w:rFonts w:ascii="Times New Roman" w:hAnsi="Times New Roman" w:cs="Times New Roman"/>
+        </w:rPr>
+        <w:t xml:space="preserve">. </w:t>
+      </w:r>
+      <w:r>
+        <w:rPr>
+          <w:rFonts w:ascii="Times New Roman" w:hAnsi="Times New Roman" w:cs="Times New Roman"/>
+        </w:rPr>
+        <w:t>These clients will send messages amongst each other using controlled flooding, encryption between the source and destination peers, and encryption between each intermediate peer. In order for this to work, there we needed a way to ensure that each peer has a connection to all of the other peers. This is the role of our name server, it will distribute peer lists to each peer, and make sure they can all communicate.</w:t>
+      </w:r>
+    </w:p>
+    <w:p>
+      <w:pPr>
+        <w:spacing w:line="480" w:lineRule="auto"/>
+        <w:ind w:firstLine="720"/>
+        <w:rPr>
+          <w:rFonts w:ascii="Times New Roman" w:hAnsi="Times New Roman" w:cs="Times New Roman"/>
+        </w:rPr>
+      </w:pPr>
+      <w:r>
+        <w:rPr>
+          <w:rFonts w:ascii="Times New Roman" w:hAnsi="Times New Roman" w:cs="Times New Roman"/>
+        </w:rPr>
+        <w:t xml:space="preserve">The Anonychat Name Server (ANS) is responsible for creating a network of peers that provides each peer with a route to each other. Our </w:t>
+      </w:r>
+      <w:r>
+        <w:rPr>
+          <w:rFonts w:ascii="Times New Roman" w:hAnsi="Times New Roman" w:cs="Times New Roman"/>
+        </w:rPr>
+        <w:t xml:space="preserve">protocol does not require a specific implementation for creating this network, but there are certain conditions that must remain true. The peer network must be changed periodically allowing peers to send messages on different paths. </w:t>
+      </w:r>
+      <w:commentRangeStart w:id="0"/>
+      <w:r>
+        <w:rPr>
+          <w:rFonts w:ascii="Times New Roman" w:hAnsi="Times New Roman" w:cs="Times New Roman"/>
+        </w:rPr>
+        <w:t>(The peer network must assign peers in a random fashion, for example peers with similar IP address prefixes, or latency should not be assigned to each other.)</w:t>
+      </w:r>
+      <w:commentRangeEnd w:id="0"/>
+      <w:r>
+        <w:rPr>
+          <w:rStyle w:val="CommentReference"/>
+        </w:rPr>
+        <w:commentReference w:id="0"/>
+      </w:r>
+      <w:r>
+        <w:rPr>
+          <w:rFonts w:ascii="Times New Roman" w:hAnsi="Times New Roman" w:cs="Times New Roman"/>
+        </w:rPr>
+        <w:t xml:space="preserve"> As stated above, the peer network must not isolate any peers or group of peers, they must all have a route to each other. The ANS must also maintain connection state on all peers currently on the network, and be able to react accordingly when a peer drops from the network.</w:t>
+      </w:r>
+    </w:p>
+    <w:p>
+      <w:pPr>
+        <w:spacing w:line="480" w:lineRule="auto"/>
+        <w:ind w:firstLine="720"/>
+        <w:rPr>
+          <w:rFonts w:ascii="Times New Roman" w:hAnsi="Times New Roman" w:cs="Times New Roman"/>
+        </w:rPr>
+      </w:pPr>
+      <w:r>
+        <w:rPr>
+          <w:rFonts w:ascii="Times New Roman" w:hAnsi="Times New Roman" w:cs="Times New Roman"/>
+        </w:rPr>
+        <w:t>In our test implementation we maintained state by requiring each peer to maintain a TCP connection with the server</w:t>
+      </w:r>
+      <w:r>
+        <w:rPr>
+          <w:rFonts w:ascii="Times New Roman" w:hAnsi="Times New Roman" w:cs="Times New Roman"/>
+        </w:rPr>
+        <w:t xml:space="preserve">. This allowed us to determine when a peer has connected/disconnected and </w:t>
+      </w:r>
+      <w:r>
+        <w:rPr>
+          <w:rFonts w:ascii="Times New Roman" w:hAnsi="Times New Roman" w:cs="Times New Roman"/>
+        </w:rPr>
+        <w:lastRenderedPageBreak/>
+        <w:t>also send out peer updates to the peer when required. Our node network was implemented using a connection graph, which is detailed below:</w:t>
+      </w:r>
       <w:r>
         <w:rPr>
           <w:rFonts w:ascii="Times New Roman" w:hAnsi="Times New Roman" w:cs="Times New Roman"/>
         </w:rPr>
         <w:tab/>
-        <w:t>In order to manage adding users to an Anonychat network, a central name</w:t>
-      </w:r>
-      <w:r>
-        <w:rPr>
-          <w:rFonts w:ascii="Times New Roman" w:hAnsi="Times New Roman" w:cs="Times New Roman"/>
-        </w:rPr>
-        <w:t xml:space="preserve"> </w:t>
-      </w:r>
-      <w:r>
-        <w:rPr>
-          <w:rFonts w:ascii="Times New Roman" w:hAnsi="Times New Roman" w:cs="Times New Roman"/>
-        </w:rPr>
-        <w:t>server will manage connections between clients. The name</w:t>
-      </w:r>
-      <w:r>
-        <w:rPr>
-          <w:rFonts w:ascii="Times New Roman" w:hAnsi="Times New Roman" w:cs="Times New Roman"/>
-        </w:rPr>
-        <w:t xml:space="preserve"> </w:t>
-      </w:r>
-      <w:r>
-        <w:rPr>
-          <w:rFonts w:ascii="Times New Roman" w:hAnsi="Times New Roman" w:cs="Times New Roman"/>
-        </w:rPr>
-        <w:t>server will be responsible for keeping track of what clients are available, what to do when clients join and leave the network,</w:t>
-      </w:r>
-      <w:r>
-        <w:rPr>
-          <w:rFonts w:ascii="Times New Roman" w:hAnsi="Times New Roman" w:cs="Times New Roman"/>
-        </w:rPr>
-        <w:t xml:space="preserve"> reassigning connections,</w:t>
-      </w:r>
-      <w:r>
-        <w:rPr>
-          <w:rFonts w:ascii="Times New Roman" w:hAnsi="Times New Roman" w:cs="Times New Roman"/>
-        </w:rPr>
-        <w:t xml:space="preserve"> and guaranteeing that no clients become isolated from any other client. The central name</w:t>
-      </w:r>
-      <w:r>
-        <w:rPr>
-          <w:rFonts w:ascii="Times New Roman" w:hAnsi="Times New Roman" w:cs="Times New Roman"/>
-        </w:rPr>
-        <w:t xml:space="preserve"> </w:t>
-      </w:r>
-      <w:r>
-        <w:rPr>
-          <w:rFonts w:ascii="Times New Roman" w:hAnsi="Times New Roman" w:cs="Times New Roman"/>
-        </w:rPr>
-        <w:t xml:space="preserve">server will </w:t>
-      </w:r>
-      <w:r>
-        <w:rPr>
-          <w:rFonts w:ascii="Times New Roman" w:hAnsi="Times New Roman" w:cs="Times New Roman"/>
-        </w:rPr>
-        <w:t>not</w:t>
-      </w:r>
-      <w:r>
-        <w:rPr>
-          <w:rFonts w:ascii="Times New Roman" w:hAnsi="Times New Roman" w:cs="Times New Roman"/>
-        </w:rPr>
-        <w:t xml:space="preserve"> be responsible for routing messages between clients </w:t>
-      </w:r>
-      <w:r>
-        <w:rPr>
-          <w:rFonts w:ascii="Times New Roman" w:hAnsi="Times New Roman" w:cs="Times New Roman"/>
-        </w:rPr>
-        <w:t>and is to be excluded from the list of possible client connections when they are assigned. The central name server will also make no attempt to identify clients connected to it beyond IP and port address, data which any program would transmit during a normal connection, and therefore should not harm our attempts at maintaining anonymity. The name server should also be capable of handling connections from proxy’s or behind NAT for the same reason.</w:t>
-      </w:r>
-      <w:r>
-        <w:rPr>
-          <w:rFonts w:ascii="Times New Roman" w:hAnsi="Times New Roman" w:cs="Times New Roman"/>
-        </w:rPr>
-        <w:t xml:space="preserve"> </w:t>
-      </w:r>
-    </w:p>
-    <w:p>
-      <w:pPr>
-        <w:ind w:firstLine="720"/>
-        <w:rPr>
-          <w:rFonts w:ascii="Times New Roman" w:hAnsi="Times New Roman" w:cs="Times New Roman"/>
-        </w:rPr>
-      </w:pPr>
-      <w:r>
-        <w:rPr>
-          <w:rFonts w:ascii="Times New Roman" w:hAnsi="Times New Roman" w:cs="Times New Roman"/>
-        </w:rPr>
-        <w:t>Every client starting will initiate a TCP connection to the central name</w:t>
-      </w:r>
-      <w:r>
-        <w:rPr>
-          <w:rFonts w:ascii="Times New Roman" w:hAnsi="Times New Roman" w:cs="Times New Roman"/>
-        </w:rPr>
-        <w:t xml:space="preserve"> se</w:t>
-      </w:r>
-      <w:r>
-        <w:rPr>
-          <w:rFonts w:ascii="Times New Roman" w:hAnsi="Times New Roman" w:cs="Times New Roman"/>
-        </w:rPr>
-        <w:t>r</w:t>
-      </w:r>
-      <w:r>
-        <w:rPr>
-          <w:rFonts w:ascii="Times New Roman" w:hAnsi="Times New Roman" w:cs="Times New Roman"/>
-        </w:rPr>
-        <w:t xml:space="preserve">ver, and wait for a response. </w:t>
-      </w:r>
-      <w:r>
-        <w:rPr>
-          <w:rFonts w:ascii="Times New Roman" w:hAnsi="Times New Roman" w:cs="Times New Roman"/>
-        </w:rPr>
-        <w:t>Since the connection is continuous, the name server will know when a client loses connection, and can react accordingly. The name server will maintain a graph of all connections within the network, and will reform the graph regularly. A cycle for forming the graph will occur as such:</w:t>
       </w:r>
     </w:p>
     <w:p>
@@ -242,6 +246,7 @@
           <w:ilvl w:val="0"/>
           <w:numId w:val="2"/>
         </w:numPr>
+        <w:spacing w:line="480" w:lineRule="auto"/>
         <w:rPr>
           <w:rFonts w:ascii="Times New Roman" w:hAnsi="Times New Roman" w:cs="Times New Roman"/>
         </w:rPr>
@@ -260,15 +265,34 @@
           <w:ilvl w:val="0"/>
           <w:numId w:val="2"/>
         </w:numPr>
-        <w:rPr>
-          <w:rFonts w:ascii="Times New Roman" w:hAnsi="Times New Roman" w:cs="Times New Roman"/>
-        </w:rPr>
-      </w:pPr>
-      <w:r>
-        <w:rPr>
-          <w:rFonts w:ascii="Times New Roman" w:hAnsi="Times New Roman" w:cs="Times New Roman"/>
-        </w:rPr>
-        <w:t>Based on a series of internal parameters, such as minimum number of connections and availability of clients, nodes are arranged so that they connect, bidirectionally, into a ring, with an arrangement of connections occurring to cross the ring. If the requested minimum number of connections would mean that some connections would overlap, every node will connect to each node once. Our testing will start with a minimum number of 5 connections, and can be adjusted.</w:t>
+        <w:spacing w:line="480" w:lineRule="auto"/>
+        <w:rPr>
+          <w:rFonts w:ascii="Times New Roman" w:hAnsi="Times New Roman" w:cs="Times New Roman"/>
+        </w:rPr>
+      </w:pPr>
+      <w:r>
+        <w:rPr>
+          <w:rFonts w:ascii="Times New Roman" w:hAnsi="Times New Roman" w:cs="Times New Roman"/>
+        </w:rPr>
+        <w:t xml:space="preserve">Based on a series of internal parameters, such as minimum number of connections and availability of clients, nodes are arranged so that they </w:t>
+      </w:r>
+      <w:r>
+        <w:rPr>
+          <w:rFonts w:ascii="Times New Roman" w:hAnsi="Times New Roman" w:cs="Times New Roman"/>
+        </w:rPr>
+        <w:t>have a bidirectional connection</w:t>
+      </w:r>
+      <w:r>
+        <w:rPr>
+          <w:rFonts w:ascii="Times New Roman" w:hAnsi="Times New Roman" w:cs="Times New Roman"/>
+        </w:rPr>
+        <w:t>, into a ring, with an arrangement of connections occurring to cross the ring. If the requested minimum number of connections would mean that some connections would overlap, every node will connect to each node once</w:t>
+      </w:r>
+      <w:r>
+        <w:rPr>
+          <w:rFonts w:ascii="Times New Roman" w:hAnsi="Times New Roman" w:cs="Times New Roman"/>
+        </w:rPr>
+        <w:t>.</w:t>
       </w:r>
     </w:p>
     <w:p>
@@ -278,15 +302,40 @@
           <w:ilvl w:val="0"/>
           <w:numId w:val="2"/>
         </w:numPr>
-        <w:rPr>
-          <w:rFonts w:ascii="Times New Roman" w:hAnsi="Times New Roman" w:cs="Times New Roman"/>
-        </w:rPr>
-      </w:pPr>
-      <w:r>
-        <w:rPr>
-          <w:rFonts w:ascii="Times New Roman" w:hAnsi="Times New Roman" w:cs="Times New Roman"/>
-        </w:rPr>
-        <w:t>When the central server’s graph is completed, a message is sent to every node that informs it of only where it is allowed to broadcast to. No node is informed of who is assigned to send to it, and the bidirectionality of the connections is only implied by the specific graphing implementation used. Future name servers can be made with differing graphing mechanisms.</w:t>
+        <w:spacing w:line="480" w:lineRule="auto"/>
+        <w:rPr>
+          <w:rFonts w:ascii="Times New Roman" w:hAnsi="Times New Roman" w:cs="Times New Roman"/>
+        </w:rPr>
+      </w:pPr>
+      <w:r>
+        <w:rPr>
+          <w:rFonts w:ascii="Times New Roman" w:hAnsi="Times New Roman" w:cs="Times New Roman"/>
+        </w:rPr>
+        <w:t xml:space="preserve">When the central server’s graph is completed, a message is sent to every node that informs it of </w:t>
+      </w:r>
+      <w:r>
+        <w:rPr>
+          <w:rFonts w:ascii="Times New Roman" w:hAnsi="Times New Roman" w:cs="Times New Roman"/>
+        </w:rPr>
+        <w:t>its assigned peers.</w:t>
+      </w:r>
+      <w:r>
+        <w:rPr>
+          <w:rFonts w:ascii="Times New Roman" w:hAnsi="Times New Roman" w:cs="Times New Roman"/>
+        </w:rPr>
+        <w:t xml:space="preserve"> No node is informed of who is assigned to send to it, and the </w:t>
+      </w:r>
+      <w:r>
+        <w:rPr>
+          <w:rFonts w:ascii="Times New Roman" w:hAnsi="Times New Roman" w:cs="Times New Roman"/>
+        </w:rPr>
+        <w:t>bidirectionality</w:t>
+      </w:r>
+      <w:r>
+        <w:rPr>
+          <w:rFonts w:ascii="Times New Roman" w:hAnsi="Times New Roman" w:cs="Times New Roman"/>
+        </w:rPr>
+        <w:t xml:space="preserve"> of the connections is only implied by the specific graphing implementation used. Future name servers can be made with differing graphing mechanisms.</w:t>
       </w:r>
       <w:r>
         <w:rPr>
@@ -302,6 +351,7 @@
           <w:ilvl w:val="0"/>
           <w:numId w:val="2"/>
         </w:numPr>
+        <w:spacing w:line="480" w:lineRule="auto"/>
         <w:rPr>
           <w:rFonts w:ascii="Times New Roman" w:hAnsi="Times New Roman" w:cs="Times New Roman"/>
         </w:rPr>
@@ -315,13 +365,55 @@
     </w:p>
     <w:p>
       <w:pPr>
+        <w:pStyle w:val="ListParagraph"/>
+        <w:spacing w:line="480" w:lineRule="auto"/>
+        <w:ind w:left="1080"/>
+        <w:rPr>
+          <w:rFonts w:ascii="Times New Roman" w:hAnsi="Times New Roman" w:cs="Times New Roman"/>
+        </w:rPr>
+      </w:pPr>
+    </w:p>
+    <w:p>
+      <w:pPr>
+        <w:spacing w:line="480" w:lineRule="auto"/>
         <w:ind w:firstLine="720"/>
         <w:rPr>
           <w:rFonts w:ascii="Times New Roman" w:hAnsi="Times New Roman" w:cs="Times New Roman"/>
         </w:rPr>
       </w:pPr>
-      <w:bookmarkStart w:id="0" w:name="_GoBack"/>
-      <w:bookmarkEnd w:id="0"/>
+    </w:p>
+    <w:p>
+      <w:pPr>
+        <w:spacing w:line="480" w:lineRule="auto"/>
+        <w:ind w:firstLine="720"/>
+        <w:rPr>
+          <w:rFonts w:ascii="Times New Roman" w:hAnsi="Times New Roman" w:cs="Times New Roman"/>
+        </w:rPr>
+      </w:pPr>
+      <w:r>
+        <w:rPr>
+          <w:rFonts w:ascii="Times New Roman" w:hAnsi="Times New Roman" w:cs="Times New Roman"/>
+        </w:rPr>
+        <w:lastRenderedPageBreak/>
+        <w:t>The client component or peer, of our messaging platform is slightly more complicated and requires two levels of encryption in order to maintain anonymity and confidentiality as well as controlled flooding to communicate the messages. The first level of encryption, between the destination and source, guarantees that the destination knows the message is for itself, without the source knowing any information about it other than its public key. The second level of encryption ensures that the source and destination of the messages remain anonymous. This level is between each intermediate peer, and ensures that the signature of the message changes as it is sent across the network, but the content of the message remains the same.</w:t>
+      </w:r>
+      <w:bookmarkStart w:id="1" w:name="_GoBack"/>
+      <w:bookmarkEnd w:id="1"/>
+    </w:p>
+    <w:p>
+      <w:pPr>
+        <w:spacing w:line="480" w:lineRule="auto"/>
+        <w:ind w:firstLine="720"/>
+        <w:rPr>
+          <w:rFonts w:ascii="Times New Roman" w:hAnsi="Times New Roman" w:cs="Times New Roman"/>
+        </w:rPr>
+      </w:pPr>
+      <w:r>
+        <w:rPr>
+          <w:rFonts w:ascii="Times New Roman" w:hAnsi="Times New Roman" w:cs="Times New Roman"/>
+        </w:rPr>
+        <w:t xml:space="preserve">. </w:t>
+      </w:r>
       <w:r>
         <w:rPr>
           <w:rFonts w:ascii="Times New Roman" w:hAnsi="Times New Roman" w:cs="Times New Roman"/>
@@ -343,6 +435,7 @@
     </w:p>
     <w:p>
       <w:pPr>
+        <w:spacing w:line="480" w:lineRule="auto"/>
         <w:ind w:firstLine="720"/>
         <w:rPr>
           <w:rFonts w:ascii="Times New Roman" w:hAnsi="Times New Roman" w:cs="Times New Roman"/>
@@ -352,7 +445,43 @@
         <w:rPr>
           <w:rFonts w:ascii="Times New Roman" w:hAnsi="Times New Roman" w:cs="Times New Roman"/>
         </w:rPr>
-        <w:t>Once clients have a list of peers, and the public key of the user they wish to talk to, they can follow the proceeding steps to send a message to them.</w:t>
+        <w:t>On</w:t>
+      </w:r>
+      <w:r>
+        <w:rPr>
+          <w:rFonts w:ascii="Times New Roman" w:hAnsi="Times New Roman" w:cs="Times New Roman"/>
+        </w:rPr>
+        <w:t>ce clients have a list of peers</w:t>
+      </w:r>
+      <w:r>
+        <w:rPr>
+          <w:rFonts w:ascii="Times New Roman" w:hAnsi="Times New Roman" w:cs="Times New Roman"/>
+        </w:rPr>
+        <w:t xml:space="preserve"> and the public key of the user they wish to talk to, they can </w:t>
+      </w:r>
+      <w:r>
+        <w:rPr>
+          <w:rFonts w:ascii="Times New Roman" w:hAnsi="Times New Roman" w:cs="Times New Roman"/>
+        </w:rPr>
+        <w:t>follow</w:t>
+      </w:r>
+      <w:r>
+        <w:rPr>
+          <w:rFonts w:ascii="Times New Roman" w:hAnsi="Times New Roman" w:cs="Times New Roman"/>
+        </w:rPr>
+        <w:t xml:space="preserve"> the steps </w:t>
+      </w:r>
+      <w:r>
+        <w:rPr>
+          <w:rFonts w:ascii="Times New Roman" w:hAnsi="Times New Roman" w:cs="Times New Roman"/>
+        </w:rPr>
+        <w:t xml:space="preserve">below </w:t>
+      </w:r>
+      <w:r>
+        <w:rPr>
+          <w:rFonts w:ascii="Times New Roman" w:hAnsi="Times New Roman" w:cs="Times New Roman"/>
+        </w:rPr>
+        <w:t>to send a message to them.</w:t>
       </w:r>
     </w:p>
     <w:p>
@@ -375,7 +504,7 @@
           <w:tab w:val="left" w:pos="13740"/>
           <w:tab w:val="left" w:pos="14656"/>
         </w:tabs>
-        <w:spacing w:after="0" w:line="240" w:lineRule="auto"/>
+        <w:spacing w:after="0" w:line="480" w:lineRule="auto"/>
         <w:rPr>
           <w:rFonts w:ascii="Times New Roman" w:eastAsia="Times New Roman" w:hAnsi="Times New Roman" w:cs="Times New Roman"/>
           <w:szCs w:val="20"/>
@@ -427,7 +556,7 @@
           <w:tab w:val="left" w:pos="13740"/>
           <w:tab w:val="left" w:pos="14656"/>
         </w:tabs>
-        <w:spacing w:after="0" w:line="240" w:lineRule="auto"/>
+        <w:spacing w:after="0" w:line="480" w:lineRule="auto"/>
         <w:rPr>
           <w:rFonts w:ascii="Times New Roman" w:eastAsia="Times New Roman" w:hAnsi="Times New Roman" w:cs="Times New Roman"/>
           <w:szCs w:val="20"/>
@@ -460,7 +589,7 @@
           <w:tab w:val="left" w:pos="13740"/>
           <w:tab w:val="left" w:pos="14656"/>
         </w:tabs>
-        <w:spacing w:after="0" w:line="240" w:lineRule="auto"/>
+        <w:spacing w:after="0" w:line="480" w:lineRule="auto"/>
         <w:rPr>
           <w:rFonts w:ascii="Times New Roman" w:eastAsia="Times New Roman" w:hAnsi="Times New Roman" w:cs="Times New Roman"/>
           <w:szCs w:val="20"/>
@@ -501,7 +630,7 @@
           <w:tab w:val="left" w:pos="13740"/>
           <w:tab w:val="left" w:pos="14656"/>
         </w:tabs>
-        <w:spacing w:after="0" w:line="240" w:lineRule="auto"/>
+        <w:spacing w:after="0" w:line="480" w:lineRule="auto"/>
         <w:rPr>
           <w:rFonts w:ascii="Times New Roman" w:eastAsia="Times New Roman" w:hAnsi="Times New Roman" w:cs="Times New Roman"/>
           <w:szCs w:val="20"/>
@@ -550,7 +679,7 @@
           <w:tab w:val="left" w:pos="13740"/>
           <w:tab w:val="left" w:pos="14656"/>
         </w:tabs>
-        <w:spacing w:after="0" w:line="240" w:lineRule="auto"/>
+        <w:spacing w:after="0" w:line="480" w:lineRule="auto"/>
         <w:rPr>
           <w:rFonts w:ascii="Times New Roman" w:eastAsia="Times New Roman" w:hAnsi="Times New Roman" w:cs="Times New Roman"/>
           <w:szCs w:val="20"/>
@@ -586,7 +715,7 @@
           <w:tab w:val="left" w:pos="13740"/>
           <w:tab w:val="left" w:pos="14656"/>
         </w:tabs>
-        <w:spacing w:after="0" w:line="240" w:lineRule="auto"/>
+        <w:spacing w:after="0" w:line="480" w:lineRule="auto"/>
         <w:rPr>
           <w:rFonts w:ascii="Courier New" w:eastAsia="Times New Roman" w:hAnsi="Courier New" w:cs="Courier New"/>
           <w:sz w:val="20"/>
@@ -597,6 +726,7 @@
     </w:p>
     <w:p>
       <w:pPr>
+        <w:spacing w:line="480" w:lineRule="auto"/>
         <w:rPr>
           <w:rFonts w:ascii="Times New Roman" w:hAnsi="Times New Roman" w:cs="Times New Roman"/>
         </w:rPr>
@@ -635,13 +765,32 @@
         <w:rPr>
           <w:rFonts w:ascii="Times New Roman" w:hAnsi="Times New Roman" w:cs="Times New Roman"/>
         </w:rPr>
-        <w:t xml:space="preserve"> When a message is received, a client will make an MD5 hash of the received message, and check against an internal list of hashes. If the hash does exist, then the message is not new to the client and nothing will be done, since it has already been processed. </w:t>
-      </w:r>
-      <w:r>
-        <w:rPr>
-          <w:rFonts w:ascii="Times New Roman" w:hAnsi="Times New Roman" w:cs="Times New Roman"/>
-        </w:rPr>
-        <w:t xml:space="preserve">This will reduced network usage by not having a client forward a message if it has already seen it, making the chance of a cycle zero. </w:t>
+        <w:t xml:space="preserve"> When a message is</w:t>
+      </w:r>
+      <w:r>
+        <w:rPr>
+          <w:rFonts w:ascii="Times New Roman" w:hAnsi="Times New Roman" w:cs="Times New Roman"/>
+        </w:rPr>
+        <w:t xml:space="preserve"> received, a client will make a</w:t>
+      </w:r>
+      <w:r>
+        <w:rPr>
+          <w:rFonts w:ascii="Times New Roman" w:hAnsi="Times New Roman" w:cs="Times New Roman"/>
+        </w:rPr>
+        <w:t xml:space="preserve"> hash of the received message, and check against an internal list of hashes. If the hash does exist, then the message is not new to the client and nothing will be done, since it has already been processed. </w:t>
+      </w:r>
+      <w:r>
+        <w:rPr>
+          <w:rFonts w:ascii="Times New Roman" w:hAnsi="Times New Roman" w:cs="Times New Roman"/>
+        </w:rPr>
+        <w:t xml:space="preserve">This will reduced network usage by not having a client forward a message if it </w:t>
+      </w:r>
+      <w:r>
+        <w:rPr>
+          <w:rFonts w:ascii="Times New Roman" w:hAnsi="Times New Roman" w:cs="Times New Roman"/>
+        </w:rPr>
+        <w:lastRenderedPageBreak/>
+        <w:t xml:space="preserve">has already seen it, making the chance of a cycle zero. </w:t>
       </w:r>
       <w:r>
         <w:rPr>
@@ -658,15 +807,15 @@
     </w:p>
     <w:p>
       <w:pPr>
-        <w:rPr>
-          <w:rFonts w:ascii="Times New Roman" w:hAnsi="Times New Roman" w:cs="Times New Roman"/>
-        </w:rPr>
-      </w:pPr>
-      <w:r>
-        <w:rPr>
-          <w:rFonts w:ascii="Times New Roman" w:hAnsi="Times New Roman" w:cs="Times New Roman"/>
-        </w:rPr>
-        <w:lastRenderedPageBreak/>
+        <w:spacing w:line="480" w:lineRule="auto"/>
+        <w:rPr>
+          <w:rFonts w:ascii="Times New Roman" w:hAnsi="Times New Roman" w:cs="Times New Roman"/>
+        </w:rPr>
+      </w:pPr>
+      <w:r>
+        <w:rPr>
+          <w:rFonts w:ascii="Times New Roman" w:hAnsi="Times New Roman" w:cs="Times New Roman"/>
+        </w:rPr>
         <w:tab/>
         <w:t>A successful decryption,</w:t>
       </w:r>
@@ -715,6 +864,7 @@
     </w:p>
     <w:p>
       <w:pPr>
+        <w:spacing w:line="480" w:lineRule="auto"/>
         <w:rPr>
           <w:rFonts w:ascii="Times New Roman" w:hAnsi="Times New Roman" w:cs="Times New Roman"/>
         </w:rPr>
@@ -740,6 +890,7 @@
     </w:p>
     <w:p>
       <w:pPr>
+        <w:spacing w:line="480" w:lineRule="auto"/>
         <w:rPr>
           <w:rFonts w:ascii="Times New Roman" w:hAnsi="Times New Roman" w:cs="Times New Roman"/>
         </w:rPr>
@@ -755,6 +906,160 @@
           <w:rFonts w:ascii="Times New Roman" w:hAnsi="Times New Roman" w:cs="Times New Roman"/>
         </w:rPr>
         <w:t>ENCRYPTION_PREFIX [&lt;prefix&gt;]&lt;command&gt; &lt;params&gt; &lt;...&gt; &lt;crlf&gt;</w:t>
+      </w:r>
+    </w:p>
+    <w:p>
+      <w:pPr>
+        <w:spacing w:line="480" w:lineRule="auto"/>
+        <w:rPr>
+          <w:rFonts w:ascii="Times New Roman" w:hAnsi="Times New Roman" w:cs="Times New Roman"/>
+        </w:rPr>
+      </w:pPr>
+      <w:r>
+        <w:rPr>
+          <w:rFonts w:ascii="Times New Roman" w:hAnsi="Times New Roman" w:cs="Times New Roman"/>
+        </w:rPr>
+        <w:tab/>
+        <w:t xml:space="preserve">Thus far, our implementation is still vulnerable to an adversary that has a view of the entire network as a whole.  This is because a theoretical adversary with this power would be able identify the first broadcast of a message, and from that determine who sent it.  In order to solve this problem, we turn to an approach similar to onion routing.  In onion routing, messages are encrypted with multiple layers of encryption and decrypted layer by layer as the message is bounced around the network though different onion routers.   Inspired by this, we use a simpler approach.  </w:t>
+      </w:r>
+      <w:r>
+        <w:rPr>
+          <w:rFonts w:ascii="Times New Roman" w:hAnsi="Times New Roman" w:cs="Times New Roman"/>
+        </w:rPr>
+        <w:t>As previously stated, a</w:t>
+      </w:r>
+      <w:r>
+        <w:rPr>
+          <w:rFonts w:ascii="Times New Roman" w:hAnsi="Times New Roman" w:cs="Times New Roman"/>
+        </w:rPr>
+        <w:t>ll the users share their public keys wh</w:t>
+      </w:r>
+      <w:r>
+        <w:rPr>
+          <w:rFonts w:ascii="Times New Roman" w:hAnsi="Times New Roman" w:cs="Times New Roman"/>
+        </w:rPr>
+        <w:t>en they connect to the network,</w:t>
+      </w:r>
+      <w:r>
+        <w:rPr>
+          <w:rFonts w:ascii="Times New Roman" w:hAnsi="Times New Roman" w:cs="Times New Roman"/>
+        </w:rPr>
+        <w:t xml:space="preserve"> </w:t>
+      </w:r>
+      <w:r>
+        <w:rPr>
+          <w:rFonts w:ascii="Times New Roman" w:hAnsi="Times New Roman" w:cs="Times New Roman"/>
+        </w:rPr>
+        <w:t>and anytime a user sends a message, it is encrypted with the user’s public key.  However, as the message is sent between nodes, each node also encrypts the message with the next hop’s public key.  This constitutes a second layer of encryption, with t</w:t>
+      </w:r>
+      <w:r>
+        <w:rPr>
+          <w:rFonts w:ascii="Times New Roman" w:hAnsi="Times New Roman" w:cs="Times New Roman"/>
+        </w:rPr>
+        <w:t xml:space="preserve">he end effect </w:t>
+      </w:r>
+      <w:r>
+        <w:rPr>
+          <w:rFonts w:ascii="Times New Roman" w:hAnsi="Times New Roman" w:cs="Times New Roman"/>
+        </w:rPr>
+        <w:lastRenderedPageBreak/>
+        <w:t xml:space="preserve">being </w:t>
+      </w:r>
+      <w:r>
+        <w:rPr>
+          <w:rFonts w:ascii="Times New Roman" w:hAnsi="Times New Roman" w:cs="Times New Roman"/>
+        </w:rPr>
+        <w:t>similar to onion routing</w:t>
+      </w:r>
+      <w:r>
+        <w:rPr>
+          <w:rFonts w:ascii="Times New Roman" w:hAnsi="Times New Roman" w:cs="Times New Roman"/>
+        </w:rPr>
+        <w:t>;</w:t>
+      </w:r>
+      <w:r>
+        <w:rPr>
+          <w:rFonts w:ascii="Times New Roman" w:hAnsi="Times New Roman" w:cs="Times New Roman"/>
+        </w:rPr>
+        <w:t xml:space="preserve"> it makes it harder for an external omnipresent observer to trace message senders in the network.</w:t>
+      </w:r>
+    </w:p>
+    <w:p>
+      <w:pPr>
+        <w:spacing w:line="480" w:lineRule="auto"/>
+        <w:rPr>
+          <w:rFonts w:ascii="Times New Roman" w:hAnsi="Times New Roman" w:cs="Times New Roman"/>
+        </w:rPr>
+      </w:pPr>
+      <w:r>
+        <w:rPr>
+          <w:rFonts w:ascii="Times New Roman" w:hAnsi="Times New Roman" w:cs="Times New Roman"/>
+        </w:rPr>
+        <w:tab/>
+        <w:t xml:space="preserve">To test the success of our protocol, we plan on running </w:t>
+      </w:r>
+      <w:r>
+        <w:rPr>
+          <w:rFonts w:ascii="Times New Roman" w:hAnsi="Times New Roman" w:cs="Times New Roman"/>
+        </w:rPr>
+        <w:t xml:space="preserve">multiple tests with different network conditions.  To test latency, we plan on running our clients on four different machines outside of each other’s local network.  Four is the maximum number of clients we could achieve practically for this test.  We will record the latency figures by using printouts displayed before a message is sent and after it is received.  </w:t>
+      </w:r>
+    </w:p>
+    <w:p>
+      <w:pPr>
+        <w:spacing w:line="480" w:lineRule="auto"/>
+        <w:ind w:firstLine="720"/>
+        <w:rPr>
+          <w:rFonts w:ascii="Times New Roman" w:hAnsi="Times New Roman" w:cs="Times New Roman"/>
+        </w:rPr>
+      </w:pPr>
+      <w:r>
+        <w:rPr>
+          <w:rFonts w:ascii="Times New Roman" w:hAnsi="Times New Roman" w:cs="Times New Roman"/>
+        </w:rPr>
+        <w:t xml:space="preserve">We also plan on conducting a second test that will run 15 of our clients on the same local network.  This test will be used to test the scalability of our protocol; that is, whether our implementation can continue </w:t>
+      </w:r>
+      <w:r>
+        <w:rPr>
+          <w:rFonts w:ascii="Times New Roman" w:hAnsi="Times New Roman" w:cs="Times New Roman"/>
+        </w:rPr>
+        <w:t xml:space="preserve">to </w:t>
+      </w:r>
+      <w:r>
+        <w:rPr>
+          <w:rFonts w:ascii="Times New Roman" w:hAnsi="Times New Roman" w:cs="Times New Roman"/>
+        </w:rPr>
+        <w:t xml:space="preserve">send and receive messages in a timely manner over a larger network, as well </w:t>
+      </w:r>
+      <w:r>
+        <w:rPr>
+          <w:rFonts w:ascii="Times New Roman" w:hAnsi="Times New Roman" w:cs="Times New Roman"/>
+        </w:rPr>
+        <w:t xml:space="preserve">as </w:t>
+      </w:r>
+      <w:r>
+        <w:rPr>
+          <w:rFonts w:ascii="Times New Roman" w:hAnsi="Times New Roman" w:cs="Times New Roman"/>
+        </w:rPr>
+        <w:t>if the name server can handle mapping these clients</w:t>
+      </w:r>
+      <w:r>
+        <w:rPr>
+          <w:rFonts w:ascii="Times New Roman" w:hAnsi="Times New Roman" w:cs="Times New Roman"/>
+        </w:rPr>
+        <w:t xml:space="preserve"> and whether the packet flooding remains under control</w:t>
+      </w:r>
+      <w:r>
+        <w:rPr>
+          <w:rFonts w:ascii="Times New Roman" w:hAnsi="Times New Roman" w:cs="Times New Roman"/>
+        </w:rPr>
+        <w:t>.</w:t>
+      </w:r>
+      <w:r>
+        <w:rPr>
+          <w:rFonts w:ascii="Times New Roman" w:hAnsi="Times New Roman" w:cs="Times New Roman"/>
+        </w:rPr>
+        <w:t xml:space="preserve">  In the course of this experiment we will also use wireshark to try and intercept messages and confirm their encryption status.</w:t>
       </w:r>
     </w:p>
     <w:sectPr>
@@ -765,6 +1070,33 @@
     </w:sectPr>
   </w:body>
 </w:document>
+</file>
+
+<file path=word/comments.xml><?xml version="1.0" encoding="utf-8"?>
+<w:comments xmlns:wpc="http://schemas.microsoft.com/office/word/2010/wordprocessingCanvas" xmlns:mc="http://schemas.openxmlformats.org/markup-compatibility/2006" xmlns:o="urn:schemas-microsoft-com:office:office" xmlns:r="http://schemas.openxmlformats.org/officeDocument/2006/relationships" xmlns:m="http://schemas.openxmlformats.org/officeDocument/2006/math" xmlns:v="urn:schemas-microsoft-com:vml" xmlns:wp14="http://schemas.microsoft.com/office/word/2010/wordprocessingDrawing" xmlns:wp="http://schemas.openxmlformats.org/drawingml/2006/wordprocessingDrawing" xmlns:w10="urn:schemas-microsoft-com:office:word" xmlns:w="http://schemas.openxmlformats.org/wordprocessingml/2006/main" xmlns:w14="http://schemas.microsoft.com/office/word/2010/wordml" xmlns:w15="http://schemas.microsoft.com/office/word/2012/wordml" xmlns:wpg="http://schemas.microsoft.com/office/word/2010/wordprocessingGroup" xmlns:wpi="http://schemas.microsoft.com/office/word/2010/wordprocessingInk" xmlns:wne="http://schemas.microsoft.com/office/word/2006/wordml" xmlns:wps="http://schemas.microsoft.com/office/word/2010/wordprocessingShape" mc:Ignorable="w14 w15 wp14">
+  <w:comment w:id="0" w:author="Mitchell C" w:date="2014-02-26T11:13:00Z" w:initials="MC">
+    <w:p>
+      <w:pPr>
+        <w:pStyle w:val="CommentText"/>
+      </w:pPr>
+      <w:r>
+        <w:rPr>
+          <w:rStyle w:val="CommentReference"/>
+        </w:rPr>
+        <w:annotationRef/>
+      </w:r>
+      <w:r>
+        <w:t>Do we want to have this here? We do need to create some assertions, but I’m not sure if being random is completely necessary anymore</w:t>
+      </w:r>
+    </w:p>
+  </w:comment>
+</w:comments>
+</file>
+
+<file path=word/commentsExtended.xml><?xml version="1.0" encoding="utf-8"?>
+<w15:commentsEx xmlns:wpc="http://schemas.microsoft.com/office/word/2010/wordprocessingCanvas" xmlns:mc="http://schemas.openxmlformats.org/markup-compatibility/2006" xmlns:o="urn:schemas-microsoft-com:office:office" xmlns:r="http://schemas.openxmlformats.org/officeDocument/2006/relationships" xmlns:m="http://schemas.openxmlformats.org/officeDocument/2006/math" xmlns:v="urn:schemas-microsoft-com:vml" xmlns:wp14="http://schemas.microsoft.com/office/word/2010/wordprocessingDrawing" xmlns:wp="http://schemas.openxmlformats.org/drawingml/2006/wordprocessingDrawing" xmlns:w10="urn:schemas-microsoft-com:office:word" xmlns:w="http://schemas.openxmlformats.org/wordprocessingml/2006/main" xmlns:w14="http://schemas.microsoft.com/office/word/2010/wordml" xmlns:w15="http://schemas.microsoft.com/office/word/2012/wordml" xmlns:wpg="http://schemas.microsoft.com/office/word/2010/wordprocessingGroup" xmlns:wpi="http://schemas.microsoft.com/office/word/2010/wordprocessingInk" xmlns:wne="http://schemas.microsoft.com/office/word/2006/wordml" xmlns:wps="http://schemas.microsoft.com/office/word/2010/wordprocessingShape" mc:Ignorable="w14 w15 wp14">
+  <w15:commentEx w15:paraId="77649890" w15:done="0"/>
+</w15:commentsEx>
 </file>
 
 <file path=word/numbering.xml><?xml version="1.0" encoding="utf-8"?>
@@ -956,6 +1288,14 @@
 </w:numbering>
 </file>
 
+<file path=word/people.xml><?xml version="1.0" encoding="utf-8"?>
+<w15:people xmlns:wpc="http://schemas.microsoft.com/office/word/2010/wordprocessingCanvas" xmlns:mc="http://schemas.openxmlformats.org/markup-compatibility/2006" xmlns:o="urn:schemas-microsoft-com:office:office" xmlns:r="http://schemas.openxmlformats.org/officeDocument/2006/relationships" xmlns:m="http://schemas.openxmlformats.org/officeDocument/2006/math" xmlns:v="urn:schemas-microsoft-com:vml" xmlns:wp14="http://schemas.microsoft.com/office/word/2010/wordprocessingDrawing" xmlns:wp="http://schemas.openxmlformats.org/drawingml/2006/wordprocessingDrawing" xmlns:w10="urn:schemas-microsoft-com:office:word" xmlns:w="http://schemas.openxmlformats.org/wordprocessingml/2006/main" xmlns:w14="http://schemas.microsoft.com/office/word/2010/wordml" xmlns:w15="http://schemas.microsoft.com/office/word/2012/wordml" xmlns:wpg="http://schemas.microsoft.com/office/word/2010/wordprocessingGroup" xmlns:wpi="http://schemas.microsoft.com/office/word/2010/wordprocessingInk" xmlns:wne="http://schemas.microsoft.com/office/word/2006/wordml" xmlns:wps="http://schemas.microsoft.com/office/word/2010/wordprocessingShape" mc:Ignorable="w14 w15 wp14">
+  <w15:person w15:author="Mitchell C">
+    <w15:presenceInfo w15:providerId="Windows Live" w15:userId="1073f201f0f2721e"/>
+  </w15:person>
+</w15:people>
+</file>
+
 <file path=word/styles.xml><?xml version="1.0" encoding="utf-8"?>
 <w:styles xmlns:mc="http://schemas.openxmlformats.org/markup-compatibility/2006" xmlns:r="http://schemas.openxmlformats.org/officeDocument/2006/relationships" xmlns:w="http://schemas.openxmlformats.org/wordprocessingml/2006/main" xmlns:w14="http://schemas.microsoft.com/office/word/2010/wordml" xmlns:w15="http://schemas.microsoft.com/office/word/2012/wordml" mc:Ignorable="w14 w15">
   <w:docDefaults>
@@ -964,7 +1304,7 @@
         <w:rFonts w:asciiTheme="minorHAnsi" w:eastAsiaTheme="minorEastAsia" w:hAnsiTheme="minorHAnsi" w:cstheme="minorBidi"/>
         <w:sz w:val="22"/>
         <w:szCs w:val="22"/>
-        <w:lang w:val="en-US" w:eastAsia="zh-TW" w:bidi="ar-SA"/>
+        <w:lang w:val="en-US" w:eastAsia="en-US" w:bidi="ar-SA"/>
       </w:rPr>
     </w:rPrDefault>
     <w:pPrDefault>
@@ -1349,7 +1689,6 @@
   <w:style w:type="paragraph" w:default="1" w:styleId="Normal">
     <w:name w:val="Normal"/>
     <w:qFormat/>
-    <w:rsid w:val="004931BF"/>
   </w:style>
   <w:style w:type="character" w:default="1" w:styleId="DefaultParagraphFont">
     <w:name w:val="Default Paragraph Font"/>
@@ -1438,6 +1777,104 @@
       <w:ind w:left="720"/>
       <w:contextualSpacing/>
     </w:pPr>
+  </w:style>
+  <w:style w:type="character" w:styleId="CommentReference">
+    <w:name w:val="annotation reference"/>
+    <w:basedOn w:val="DefaultParagraphFont"/>
+    <w:uiPriority w:val="99"/>
+    <w:semiHidden/>
+    <w:unhideWhenUsed/>
+    <w:rsid w:val="001004EC"/>
+    <w:rPr>
+      <w:sz w:val="16"/>
+      <w:szCs w:val="16"/>
+    </w:rPr>
+  </w:style>
+  <w:style w:type="paragraph" w:styleId="CommentText">
+    <w:name w:val="annotation text"/>
+    <w:basedOn w:val="Normal"/>
+    <w:link w:val="CommentTextChar"/>
+    <w:uiPriority w:val="99"/>
+    <w:semiHidden/>
+    <w:unhideWhenUsed/>
+    <w:rsid w:val="001004EC"/>
+    <w:pPr>
+      <w:spacing w:line="240" w:lineRule="auto"/>
+    </w:pPr>
+    <w:rPr>
+      <w:sz w:val="20"/>
+      <w:szCs w:val="20"/>
+    </w:rPr>
+  </w:style>
+  <w:style w:type="character" w:customStyle="1" w:styleId="CommentTextChar">
+    <w:name w:val="Comment Text Char"/>
+    <w:basedOn w:val="DefaultParagraphFont"/>
+    <w:link w:val="CommentText"/>
+    <w:uiPriority w:val="99"/>
+    <w:semiHidden/>
+    <w:rsid w:val="001004EC"/>
+    <w:rPr>
+      <w:sz w:val="20"/>
+      <w:szCs w:val="20"/>
+    </w:rPr>
+  </w:style>
+  <w:style w:type="paragraph" w:styleId="CommentSubject">
+    <w:name w:val="annotation subject"/>
+    <w:basedOn w:val="CommentText"/>
+    <w:next w:val="CommentText"/>
+    <w:link w:val="CommentSubjectChar"/>
+    <w:uiPriority w:val="99"/>
+    <w:semiHidden/>
+    <w:unhideWhenUsed/>
+    <w:rsid w:val="001004EC"/>
+    <w:rPr>
+      <w:b/>
+      <w:bCs/>
+    </w:rPr>
+  </w:style>
+  <w:style w:type="character" w:customStyle="1" w:styleId="CommentSubjectChar">
+    <w:name w:val="Comment Subject Char"/>
+    <w:basedOn w:val="CommentTextChar"/>
+    <w:link w:val="CommentSubject"/>
+    <w:uiPriority w:val="99"/>
+    <w:semiHidden/>
+    <w:rsid w:val="001004EC"/>
+    <w:rPr>
+      <w:b/>
+      <w:bCs/>
+      <w:sz w:val="20"/>
+      <w:szCs w:val="20"/>
+    </w:rPr>
+  </w:style>
+  <w:style w:type="paragraph" w:styleId="BalloonText">
+    <w:name w:val="Balloon Text"/>
+    <w:basedOn w:val="Normal"/>
+    <w:link w:val="BalloonTextChar"/>
+    <w:uiPriority w:val="99"/>
+    <w:semiHidden/>
+    <w:unhideWhenUsed/>
+    <w:rsid w:val="001004EC"/>
+    <w:pPr>
+      <w:spacing w:after="0" w:line="240" w:lineRule="auto"/>
+    </w:pPr>
+    <w:rPr>
+      <w:rFonts w:ascii="Segoe UI" w:hAnsi="Segoe UI" w:cs="Segoe UI"/>
+      <w:sz w:val="18"/>
+      <w:szCs w:val="18"/>
+    </w:rPr>
+  </w:style>
+  <w:style w:type="character" w:customStyle="1" w:styleId="BalloonTextChar">
+    <w:name w:val="Balloon Text Char"/>
+    <w:basedOn w:val="DefaultParagraphFont"/>
+    <w:link w:val="BalloonText"/>
+    <w:uiPriority w:val="99"/>
+    <w:semiHidden/>
+    <w:rsid w:val="001004EC"/>
+    <w:rPr>
+      <w:rFonts w:ascii="Segoe UI" w:hAnsi="Segoe UI" w:cs="Segoe UI"/>
+      <w:sz w:val="18"/>
+      <w:szCs w:val="18"/>
+    </w:rPr>
   </w:style>
 </w:styles>
 </file>

</xml_diff>

<commit_message>
Some more changes to methodology
</commit_message>
<xml_diff>
--- a/documents/Methodology.docx
+++ b/documents/Methodology.docx
@@ -22,8 +22,17 @@
           <w:rFonts w:ascii="Times New Roman" w:hAnsi="Times New Roman" w:cs="Times New Roman"/>
           <w:b/>
         </w:rPr>
-        <w:t>Methodology, Anonychat</w:t>
-      </w:r>
+        <w:t xml:space="preserve">Methodology, </w:t>
+      </w:r>
+      <w:proofErr w:type="spellStart"/>
+      <w:r>
+        <w:rPr>
+          <w:rFonts w:ascii="Times New Roman" w:hAnsi="Times New Roman" w:cs="Times New Roman"/>
+          <w:b/>
+        </w:rPr>
+        <w:t>Anonychat</w:t>
+      </w:r>
+      <w:proofErr w:type="spellEnd"/>
     </w:p>
     <w:p>
       <w:pPr>
@@ -36,8 +45,30 @@
         <w:rPr>
           <w:rFonts w:ascii="Times New Roman" w:hAnsi="Times New Roman" w:cs="Times New Roman"/>
         </w:rPr>
-        <w:t>Ben Korza, Mark Fitzgibbon, Mitchell Caisse</w:t>
-      </w:r>
+        <w:t xml:space="preserve">Ben </w:t>
+      </w:r>
+      <w:proofErr w:type="spellStart"/>
+      <w:r>
+        <w:rPr>
+          <w:rFonts w:ascii="Times New Roman" w:hAnsi="Times New Roman" w:cs="Times New Roman"/>
+        </w:rPr>
+        <w:t>Korza</w:t>
+      </w:r>
+      <w:proofErr w:type="spellEnd"/>
+      <w:r>
+        <w:rPr>
+          <w:rFonts w:ascii="Times New Roman" w:hAnsi="Times New Roman" w:cs="Times New Roman"/>
+        </w:rPr>
+        <w:t xml:space="preserve">, Mark Fitzgibbon, Mitchell </w:t>
+      </w:r>
+      <w:proofErr w:type="spellStart"/>
+      <w:r>
+        <w:rPr>
+          <w:rFonts w:ascii="Times New Roman" w:hAnsi="Times New Roman" w:cs="Times New Roman"/>
+        </w:rPr>
+        <w:t>Caisse</w:t>
+      </w:r>
+      <w:proofErr w:type="spellEnd"/>
     </w:p>
     <w:p>
       <w:pPr>
@@ -95,7 +126,21 @@
         <w:rPr>
           <w:rFonts w:ascii="Times New Roman" w:hAnsi="Times New Roman" w:cs="Times New Roman"/>
         </w:rPr>
-        <w:t xml:space="preserve">The Anonychat </w:t>
+        <w:t xml:space="preserve">The </w:t>
+      </w:r>
+      <w:proofErr w:type="spellStart"/>
+      <w:r>
+        <w:rPr>
+          <w:rFonts w:ascii="Times New Roman" w:hAnsi="Times New Roman" w:cs="Times New Roman"/>
+        </w:rPr>
+        <w:t>Anonychat</w:t>
+      </w:r>
+      <w:proofErr w:type="spellEnd"/>
+      <w:r>
+        <w:rPr>
+          <w:rFonts w:ascii="Times New Roman" w:hAnsi="Times New Roman" w:cs="Times New Roman"/>
+        </w:rPr>
+        <w:t xml:space="preserve"> </w:t>
       </w:r>
       <w:r>
         <w:rPr>
@@ -176,7 +221,21 @@
         <w:rPr>
           <w:rFonts w:ascii="Times New Roman" w:hAnsi="Times New Roman" w:cs="Times New Roman"/>
         </w:rPr>
-        <w:t xml:space="preserve">The Anonychat Name Server (ANS) is responsible for creating a network of peers that provides each peer with a route to each other. Our </w:t>
+        <w:t xml:space="preserve">The </w:t>
+      </w:r>
+      <w:proofErr w:type="spellStart"/>
+      <w:r>
+        <w:rPr>
+          <w:rFonts w:ascii="Times New Roman" w:hAnsi="Times New Roman" w:cs="Times New Roman"/>
+        </w:rPr>
+        <w:t>Anonychat</w:t>
+      </w:r>
+      <w:proofErr w:type="spellEnd"/>
+      <w:r>
+        <w:rPr>
+          <w:rFonts w:ascii="Times New Roman" w:hAnsi="Times New Roman" w:cs="Times New Roman"/>
+        </w:rPr>
+        <w:t xml:space="preserve"> Name Server (ANS) is responsible for creating a network of peers that provides each peer with a route to each other. Our </w:t>
       </w:r>
       <w:r>
         <w:rPr>
@@ -185,6 +244,7 @@
         <w:t xml:space="preserve">protocol does not require a specific implementation for creating this network, but there are certain conditions that must remain true. The peer network must be changed periodically allowing peers to send messages on different paths. </w:t>
       </w:r>
       <w:commentRangeStart w:id="0"/>
+      <w:commentRangeStart w:id="1"/>
       <w:r>
         <w:rPr>
           <w:rFonts w:ascii="Times New Roman" w:hAnsi="Times New Roman" w:cs="Times New Roman"/>
@@ -197,6 +257,13 @@
           <w:rStyle w:val="CommentReference"/>
         </w:rPr>
         <w:commentReference w:id="0"/>
+      </w:r>
+      <w:commentRangeEnd w:id="1"/>
+      <w:r>
+        <w:rPr>
+          <w:rStyle w:val="CommentReference"/>
+        </w:rPr>
+        <w:commentReference w:id="1"/>
       </w:r>
       <w:r>
         <w:rPr>
@@ -325,12 +392,14 @@
         </w:rPr>
         <w:t xml:space="preserve"> No node is informed of who is assigned to send to it, and the </w:t>
       </w:r>
+      <w:proofErr w:type="spellStart"/>
       <w:r>
         <w:rPr>
           <w:rFonts w:ascii="Times New Roman" w:hAnsi="Times New Roman" w:cs="Times New Roman"/>
         </w:rPr>
         <w:t>bidirectionality</w:t>
       </w:r>
+      <w:proofErr w:type="spellEnd"/>
       <w:r>
         <w:rPr>
           <w:rFonts w:ascii="Times New Roman" w:hAnsi="Times New Roman" w:cs="Times New Roman"/>
@@ -397,8 +466,6 @@
         <w:lastRenderedPageBreak/>
         <w:t>The client component or peer, of our messaging platform is slightly more complicated and requires two levels of encryption in order to maintain anonymity and confidentiality as well as controlled flooding to communicate the messages. The first level of encryption, between the destination and source, guarantees that the destination knows the message is for itself, without the source knowing any information about it other than its public key. The second level of encryption ensures that the source and destination of the messages remain anonymous. This level is between each intermediate peer, and ensures that the signature of the message changes as it is sent across the network, but the content of the message remains the same.</w:t>
       </w:r>
-      <w:bookmarkStart w:id="1" w:name="_GoBack"/>
-      <w:bookmarkEnd w:id="1"/>
     </w:p>
     <w:p>
       <w:pPr>
@@ -408,12 +475,6 @@
           <w:rFonts w:ascii="Times New Roman" w:hAnsi="Times New Roman" w:cs="Times New Roman"/>
         </w:rPr>
       </w:pPr>
-      <w:r>
-        <w:rPr>
-          <w:rFonts w:ascii="Times New Roman" w:hAnsi="Times New Roman" w:cs="Times New Roman"/>
-        </w:rPr>
-        <w:t xml:space="preserve">. </w:t>
-      </w:r>
       <w:r>
         <w:rPr>
           <w:rFonts w:ascii="Times New Roman" w:hAnsi="Times New Roman" w:cs="Times New Roman"/>
@@ -887,10 +948,31 @@
         </w:rPr>
         <w:t xml:space="preserve"> It will also be prefixed with a sentinel (encryption prefix) when being sent between clients, the name server will not have one.</w:t>
       </w:r>
+      <w:r>
+        <w:rPr>
+          <w:rFonts w:ascii="Times New Roman" w:hAnsi="Times New Roman" w:cs="Times New Roman"/>
+        </w:rPr>
+        <w:t xml:space="preserve"> </w:t>
+      </w:r>
     </w:p>
     <w:p>
       <w:pPr>
         <w:spacing w:line="480" w:lineRule="auto"/>
+        <w:ind w:firstLine="720"/>
+        <w:rPr>
+          <w:rFonts w:ascii="Times New Roman" w:hAnsi="Times New Roman" w:cs="Times New Roman"/>
+        </w:rPr>
+      </w:pPr>
+      <w:r>
+        <w:rPr>
+          <w:rFonts w:ascii="Times New Roman" w:hAnsi="Times New Roman" w:cs="Times New Roman"/>
+        </w:rPr>
+        <w:t>Our specific protocol will require that all messages be the same exact length, with the idea being to hide the path of packets from someone looking for similar packet sizes. Even if the message themselves are unreadable from the outside, an adversary could determine the end-to-end path by looking for packets of a specific size. If all packets are always 512 bytes long, this makes using such a technique much less effective.</w:t>
+      </w:r>
+    </w:p>
+    <w:p>
+      <w:pPr>
+        <w:spacing w:line="480" w:lineRule="auto"/>
         <w:rPr>
           <w:rFonts w:ascii="Times New Roman" w:hAnsi="Times New Roman" w:cs="Times New Roman"/>
         </w:rPr>
@@ -905,7 +987,49 @@
         <w:rPr>
           <w:rFonts w:ascii="Times New Roman" w:hAnsi="Times New Roman" w:cs="Times New Roman"/>
         </w:rPr>
-        <w:t>ENCRYPTION_PREFIX [&lt;prefix&gt;]&lt;command&gt; &lt;params&gt; &lt;...&gt; &lt;crlf&gt;</w:t>
+        <w:t>ENCRYPTION_PREFIX [&lt;prefix&gt;</w:t>
+      </w:r>
+      <w:proofErr w:type="gramStart"/>
+      <w:r>
+        <w:rPr>
+          <w:rFonts w:ascii="Times New Roman" w:hAnsi="Times New Roman" w:cs="Times New Roman"/>
+        </w:rPr>
+        <w:t>]&lt;</w:t>
+      </w:r>
+      <w:proofErr w:type="gramEnd"/>
+      <w:r>
+        <w:rPr>
+          <w:rFonts w:ascii="Times New Roman" w:hAnsi="Times New Roman" w:cs="Times New Roman"/>
+        </w:rPr>
+        <w:t>command&gt; &lt;</w:t>
+      </w:r>
+      <w:proofErr w:type="spellStart"/>
+      <w:r>
+        <w:rPr>
+          <w:rFonts w:ascii="Times New Roman" w:hAnsi="Times New Roman" w:cs="Times New Roman"/>
+        </w:rPr>
+        <w:t>params</w:t>
+      </w:r>
+      <w:proofErr w:type="spellEnd"/>
+      <w:r>
+        <w:rPr>
+          <w:rFonts w:ascii="Times New Roman" w:hAnsi="Times New Roman" w:cs="Times New Roman"/>
+        </w:rPr>
+        <w:t>&gt; &lt;...&gt; &lt;</w:t>
+      </w:r>
+      <w:proofErr w:type="spellStart"/>
+      <w:r>
+        <w:rPr>
+          <w:rFonts w:ascii="Times New Roman" w:hAnsi="Times New Roman" w:cs="Times New Roman"/>
+        </w:rPr>
+        <w:t>crlf</w:t>
+      </w:r>
+      <w:proofErr w:type="spellEnd"/>
+      <w:r>
+        <w:rPr>
+          <w:rFonts w:ascii="Times New Roman" w:hAnsi="Times New Roman" w:cs="Times New Roman"/>
+        </w:rPr>
+        <w:t>&gt;</w:t>
       </w:r>
     </w:p>
     <w:p>
@@ -920,7 +1044,19 @@
           <w:rFonts w:ascii="Times New Roman" w:hAnsi="Times New Roman" w:cs="Times New Roman"/>
         </w:rPr>
         <w:tab/>
-        <w:t xml:space="preserve">Thus far, our implementation is still vulnerable to an adversary that has a view of the entire network as a whole.  This is because a theoretical adversary with this power would be able identify the first broadcast of a message, and from that determine who sent it.  In order to solve this problem, we turn to an approach similar to onion routing.  In onion routing, messages are encrypted with multiple layers of encryption and decrypted layer by layer as the message is bounced around the network though different onion routers.   Inspired by this, we use a simpler approach.  </w:t>
+        <w:t xml:space="preserve">Thus far, our implementation is still vulnerable to an adversary that has a view of the entire network as a whole.  This is because a theoretical adversary with this power would be able identify the first broadcast of a message, and from that determine who sent it.  In order to </w:t>
+      </w:r>
+      <w:r>
+        <w:rPr>
+          <w:rFonts w:ascii="Times New Roman" w:hAnsi="Times New Roman" w:cs="Times New Roman"/>
+        </w:rPr>
+        <w:t>alleviate</w:t>
+      </w:r>
+      <w:r>
+        <w:rPr>
+          <w:rFonts w:ascii="Times New Roman" w:hAnsi="Times New Roman" w:cs="Times New Roman"/>
+        </w:rPr>
+        <w:t xml:space="preserve"> this problem, we turn to an approach similar to onion routing.  In onion routing, messages are encrypted with multiple layers of encryption and decrypted layer by layer as the message is bounced around the network though different onion routers.   Inspired by this, we use a simpler approach.  </w:t>
       </w:r>
       <w:r>
         <w:rPr>
@@ -950,7 +1086,19 @@
         <w:rPr>
           <w:rFonts w:ascii="Times New Roman" w:hAnsi="Times New Roman" w:cs="Times New Roman"/>
         </w:rPr>
-        <w:t>and anytime a user sends a message, it is encrypted with the user’s public key.  However, as the message is sent between nodes, each node also encrypts the message with the next hop’s public key.  This constitutes a second layer of encryption, with t</w:t>
+        <w:t>and anytime a user sends a message, it is encrypted with the user’s public key.  However, as the message is sent between nodes, each node also encrypts the message with the next hop’s public key</w:t>
+      </w:r>
+      <w:r>
+        <w:rPr>
+          <w:rFonts w:ascii="Times New Roman" w:hAnsi="Times New Roman" w:cs="Times New Roman"/>
+        </w:rPr>
+        <w:t>, which is generated on connection and destroyed on disconnect</w:t>
+      </w:r>
+      <w:r>
+        <w:rPr>
+          <w:rFonts w:ascii="Times New Roman" w:hAnsi="Times New Roman" w:cs="Times New Roman"/>
+        </w:rPr>
+        <w:t>.  This constitutes a second layer of encryption, with t</w:t>
       </w:r>
       <w:r>
         <w:rPr>
@@ -1002,7 +1150,19 @@
         <w:rPr>
           <w:rFonts w:ascii="Times New Roman" w:hAnsi="Times New Roman" w:cs="Times New Roman"/>
         </w:rPr>
-        <w:t xml:space="preserve">multiple tests with different network conditions.  To test latency, we plan on running our clients on four different machines outside of each other’s local network.  Four is the maximum number of clients we could achieve practically for this test.  We will record the latency figures by using printouts displayed before a message is sent and after it is received.  </w:t>
+        <w:t>multiple tests with different network conditions.  To test latency, we plan on running our clients on four different machines outside of each other’s local network.  Four is the maximum number of clients we could achieve practically for this test</w:t>
+      </w:r>
+      <w:r>
+        <w:rPr>
+          <w:rFonts w:ascii="Times New Roman" w:hAnsi="Times New Roman" w:cs="Times New Roman"/>
+        </w:rPr>
+        <w:t>, as it creates a reasonably sized network to view packets</w:t>
+      </w:r>
+      <w:r>
+        <w:rPr>
+          <w:rFonts w:ascii="Times New Roman" w:hAnsi="Times New Roman" w:cs="Times New Roman"/>
+        </w:rPr>
+        <w:t xml:space="preserve">.  We will record the latency figures by using printouts displayed before a message is sent and after it is received.  </w:t>
       </w:r>
     </w:p>
     <w:p>
@@ -1059,8 +1219,24 @@
         <w:rPr>
           <w:rFonts w:ascii="Times New Roman" w:hAnsi="Times New Roman" w:cs="Times New Roman"/>
         </w:rPr>
-        <w:t xml:space="preserve">  In the course of this experiment we will also use wireshark to try and intercept messages and confirm their encryption status.</w:t>
-      </w:r>
+        <w:t xml:space="preserve">  In the course of this experiment we will also use </w:t>
+      </w:r>
+      <w:proofErr w:type="spellStart"/>
+      <w:r>
+        <w:rPr>
+          <w:rFonts w:ascii="Times New Roman" w:hAnsi="Times New Roman" w:cs="Times New Roman"/>
+        </w:rPr>
+        <w:t>wireshark</w:t>
+      </w:r>
+      <w:proofErr w:type="spellEnd"/>
+      <w:r>
+        <w:rPr>
+          <w:rFonts w:ascii="Times New Roman" w:hAnsi="Times New Roman" w:cs="Times New Roman"/>
+        </w:rPr>
+        <w:t xml:space="preserve"> to try and intercept messages and confirm their encryption status.</w:t>
+      </w:r>
+      <w:bookmarkStart w:id="2" w:name="_GoBack"/>
+      <w:bookmarkEnd w:id="2"/>
     </w:p>
     <w:sectPr>
       <w:pgSz w:w="12240" w:h="15840"/>
@@ -1090,12 +1266,29 @@
       </w:r>
     </w:p>
   </w:comment>
+  <w:comment w:id="1" w:author="Fitzgibbon, Mark William" w:date="2014-02-26T12:27:00Z" w:initials="FMW">
+    <w:p>
+      <w:pPr>
+        <w:pStyle w:val="CommentText"/>
+      </w:pPr>
+      <w:r>
+        <w:rPr>
+          <w:rStyle w:val="CommentReference"/>
+        </w:rPr>
+        <w:annotationRef/>
+      </w:r>
+      <w:r>
+        <w:t>Whether or not it’s necessary could be debated, but peers are assigned randomly.</w:t>
+      </w:r>
+    </w:p>
+  </w:comment>
 </w:comments>
 </file>
 
 <file path=word/commentsExtended.xml><?xml version="1.0" encoding="utf-8"?>
 <w15:commentsEx xmlns:wpc="http://schemas.microsoft.com/office/word/2010/wordprocessingCanvas" xmlns:mc="http://schemas.openxmlformats.org/markup-compatibility/2006" xmlns:o="urn:schemas-microsoft-com:office:office" xmlns:r="http://schemas.openxmlformats.org/officeDocument/2006/relationships" xmlns:m="http://schemas.openxmlformats.org/officeDocument/2006/math" xmlns:v="urn:schemas-microsoft-com:vml" xmlns:wp14="http://schemas.microsoft.com/office/word/2010/wordprocessingDrawing" xmlns:wp="http://schemas.openxmlformats.org/drawingml/2006/wordprocessingDrawing" xmlns:w10="urn:schemas-microsoft-com:office:word" xmlns:w="http://schemas.openxmlformats.org/wordprocessingml/2006/main" xmlns:w14="http://schemas.microsoft.com/office/word/2010/wordml" xmlns:w15="http://schemas.microsoft.com/office/word/2012/wordml" xmlns:wpg="http://schemas.microsoft.com/office/word/2010/wordprocessingGroup" xmlns:wpi="http://schemas.microsoft.com/office/word/2010/wordprocessingInk" xmlns:wne="http://schemas.microsoft.com/office/word/2006/wordml" xmlns:wps="http://schemas.microsoft.com/office/word/2010/wordprocessingShape" mc:Ignorable="w14 w15 wp14">
   <w15:commentEx w15:paraId="77649890" w15:done="0"/>
+  <w15:commentEx w15:paraId="5BA077D1" w15:paraIdParent="77649890" w15:done="0"/>
 </w15:commentsEx>
 </file>
 
@@ -1292,6 +1485,9 @@
 <w15:people xmlns:wpc="http://schemas.microsoft.com/office/word/2010/wordprocessingCanvas" xmlns:mc="http://schemas.openxmlformats.org/markup-compatibility/2006" xmlns:o="urn:schemas-microsoft-com:office:office" xmlns:r="http://schemas.openxmlformats.org/officeDocument/2006/relationships" xmlns:m="http://schemas.openxmlformats.org/officeDocument/2006/math" xmlns:v="urn:schemas-microsoft-com:vml" xmlns:wp14="http://schemas.microsoft.com/office/word/2010/wordprocessingDrawing" xmlns:wp="http://schemas.openxmlformats.org/drawingml/2006/wordprocessingDrawing" xmlns:w10="urn:schemas-microsoft-com:office:word" xmlns:w="http://schemas.openxmlformats.org/wordprocessingml/2006/main" xmlns:w14="http://schemas.microsoft.com/office/word/2010/wordml" xmlns:w15="http://schemas.microsoft.com/office/word/2012/wordml" xmlns:wpg="http://schemas.microsoft.com/office/word/2010/wordprocessingGroup" xmlns:wpi="http://schemas.microsoft.com/office/word/2010/wordprocessingInk" xmlns:wne="http://schemas.microsoft.com/office/word/2006/wordml" xmlns:wps="http://schemas.microsoft.com/office/word/2010/wordprocessingShape" mc:Ignorable="w14 w15 wp14">
   <w15:person w15:author="Mitchell C">
     <w15:presenceInfo w15:providerId="Windows Live" w15:userId="1073f201f0f2721e"/>
+  </w15:person>
+  <w15:person w15:author="Fitzgibbon, Mark William">
+    <w15:presenceInfo w15:providerId="AD" w15:userId="S-1-5-21-1029987154-1330733110-326569147-72787"/>
   </w15:person>
 </w15:people>
 </file>

</xml_diff>

<commit_message>
Updated methodology, adding a more detailed testing plan
</commit_message>
<xml_diff>
--- a/documents/Methodology.docx
+++ b/documents/Methodology.docx
@@ -243,27 +243,11 @@
         </w:rPr>
         <w:t xml:space="preserve">protocol does not require a specific implementation for creating this network, but there are certain conditions that must remain true. The peer network must be changed periodically allowing peers to send messages on different paths. </w:t>
       </w:r>
-      <w:commentRangeStart w:id="0"/>
-      <w:commentRangeStart w:id="1"/>
       <w:r>
         <w:rPr>
           <w:rFonts w:ascii="Times New Roman" w:hAnsi="Times New Roman" w:cs="Times New Roman"/>
         </w:rPr>
         <w:t>(The peer network must assign peers in a random fashion, for example peers with similar IP address prefixes, or latency should not be assigned to each other.)</w:t>
-      </w:r>
-      <w:commentRangeEnd w:id="0"/>
-      <w:r>
-        <w:rPr>
-          <w:rStyle w:val="CommentReference"/>
-        </w:rPr>
-        <w:commentReference w:id="0"/>
-      </w:r>
-      <w:commentRangeEnd w:id="1"/>
-      <w:r>
-        <w:rPr>
-          <w:rStyle w:val="CommentReference"/>
-        </w:rPr>
-        <w:commentReference w:id="1"/>
       </w:r>
       <w:r>
         <w:rPr>
@@ -464,319 +448,31 @@
           <w:rFonts w:ascii="Times New Roman" w:hAnsi="Times New Roman" w:cs="Times New Roman"/>
         </w:rPr>
         <w:lastRenderedPageBreak/>
-        <w:t>The client component or peer, of our messaging platform is slightly more complicated and requires two levels of encryption in order to maintain anonymity and confidentiality as well as controlled flooding to communicate the messages. The first level of encryption, between the destination and source, guarantees that the destination knows the message is for itself, without the source knowing any information about it other than its public key. The second level of encryption ensures that the source and destination of the messages remain anonymous. This level is between each intermediate peer, and ensures that the signature of the message changes as it is sent across the network, but the content of the message remains the same.</w:t>
+        <w:t xml:space="preserve">The client component or peer, of our messaging platform is slightly more complicated and requires two levels of encryption in order to maintain anonymity and confidentiality as well as controlled flooding to communicate the messages. </w:t>
+      </w:r>
+      <w:r>
+        <w:rPr>
+          <w:rFonts w:ascii="Times New Roman" w:hAnsi="Times New Roman" w:cs="Times New Roman"/>
+        </w:rPr>
+        <w:t xml:space="preserve">Both levels of encryption will use asymmetric encryption, implemented by the RSA algorithm. </w:t>
+      </w:r>
+      <w:r>
+        <w:rPr>
+          <w:rFonts w:ascii="Times New Roman" w:hAnsi="Times New Roman" w:cs="Times New Roman"/>
+        </w:rPr>
+        <w:t xml:space="preserve">The first level of encryption, between the destination and source, guarantees that the destination knows the message is for itself, without the source knowing any information about it other than its public key. The second level of encryption ensures that the source and destination of the messages remain anonymous. This level is between each intermediate peer, and ensures that the signature of the message changes as it is sent across the network, but the content </w:t>
+      </w:r>
+      <w:r>
+        <w:rPr>
+          <w:rFonts w:ascii="Times New Roman" w:hAnsi="Times New Roman" w:cs="Times New Roman"/>
+        </w:rPr>
+        <w:t>of the message remains the same, providing source anonymity.</w:t>
       </w:r>
     </w:p>
     <w:p>
       <w:pPr>
         <w:spacing w:line="480" w:lineRule="auto"/>
         <w:ind w:firstLine="720"/>
-        <w:rPr>
-          <w:rFonts w:ascii="Times New Roman" w:hAnsi="Times New Roman" w:cs="Times New Roman"/>
-        </w:rPr>
-      </w:pPr>
-      <w:r>
-        <w:rPr>
-          <w:rFonts w:ascii="Times New Roman" w:hAnsi="Times New Roman" w:cs="Times New Roman"/>
-        </w:rPr>
-        <w:t>A client needs two things to communicate with others, first is the list of peers discussed above, second is public and private keys. We have decided that providing a platform to exchange and generate public/private keys is out of the scope of our project, and users will be responsible for generating their own public/private keys and distribut</w:t>
-      </w:r>
-      <w:r>
-        <w:rPr>
-          <w:rFonts w:ascii="Times New Roman" w:hAnsi="Times New Roman" w:cs="Times New Roman"/>
-        </w:rPr>
-        <w:t>ing the public key</w:t>
-      </w:r>
-      <w:r>
-        <w:rPr>
-          <w:rFonts w:ascii="Times New Roman" w:hAnsi="Times New Roman" w:cs="Times New Roman"/>
-        </w:rPr>
-        <w:t xml:space="preserve"> to whom they wish to communicate with.</w:t>
-      </w:r>
-    </w:p>
-    <w:p>
-      <w:pPr>
-        <w:spacing w:line="480" w:lineRule="auto"/>
-        <w:ind w:firstLine="720"/>
-        <w:rPr>
-          <w:rFonts w:ascii="Times New Roman" w:hAnsi="Times New Roman" w:cs="Times New Roman"/>
-        </w:rPr>
-      </w:pPr>
-      <w:r>
-        <w:rPr>
-          <w:rFonts w:ascii="Times New Roman" w:hAnsi="Times New Roman" w:cs="Times New Roman"/>
-        </w:rPr>
-        <w:t>On</w:t>
-      </w:r>
-      <w:r>
-        <w:rPr>
-          <w:rFonts w:ascii="Times New Roman" w:hAnsi="Times New Roman" w:cs="Times New Roman"/>
-        </w:rPr>
-        <w:t>ce clients have a list of peers</w:t>
-      </w:r>
-      <w:r>
-        <w:rPr>
-          <w:rFonts w:ascii="Times New Roman" w:hAnsi="Times New Roman" w:cs="Times New Roman"/>
-        </w:rPr>
-        <w:t xml:space="preserve"> and the public key of the user they wish to talk to, they can </w:t>
-      </w:r>
-      <w:r>
-        <w:rPr>
-          <w:rFonts w:ascii="Times New Roman" w:hAnsi="Times New Roman" w:cs="Times New Roman"/>
-        </w:rPr>
-        <w:t>follow</w:t>
-      </w:r>
-      <w:r>
-        <w:rPr>
-          <w:rFonts w:ascii="Times New Roman" w:hAnsi="Times New Roman" w:cs="Times New Roman"/>
-        </w:rPr>
-        <w:t xml:space="preserve"> the steps </w:t>
-      </w:r>
-      <w:r>
-        <w:rPr>
-          <w:rFonts w:ascii="Times New Roman" w:hAnsi="Times New Roman" w:cs="Times New Roman"/>
-        </w:rPr>
-        <w:t xml:space="preserve">below </w:t>
-      </w:r>
-      <w:r>
-        <w:rPr>
-          <w:rFonts w:ascii="Times New Roman" w:hAnsi="Times New Roman" w:cs="Times New Roman"/>
-        </w:rPr>
-        <w:t>to send a message to them.</w:t>
-      </w:r>
-    </w:p>
-    <w:p>
-      <w:pPr>
-        <w:tabs>
-          <w:tab w:val="left" w:pos="916"/>
-          <w:tab w:val="left" w:pos="1832"/>
-          <w:tab w:val="left" w:pos="2748"/>
-          <w:tab w:val="left" w:pos="3664"/>
-          <w:tab w:val="left" w:pos="4580"/>
-          <w:tab w:val="left" w:pos="5496"/>
-          <w:tab w:val="left" w:pos="6412"/>
-          <w:tab w:val="left" w:pos="7328"/>
-          <w:tab w:val="left" w:pos="8244"/>
-          <w:tab w:val="left" w:pos="9160"/>
-          <w:tab w:val="left" w:pos="10076"/>
-          <w:tab w:val="left" w:pos="10992"/>
-          <w:tab w:val="left" w:pos="11908"/>
-          <w:tab w:val="left" w:pos="12824"/>
-          <w:tab w:val="left" w:pos="13740"/>
-          <w:tab w:val="left" w:pos="14656"/>
-        </w:tabs>
-        <w:spacing w:after="0" w:line="480" w:lineRule="auto"/>
-        <w:rPr>
-          <w:rFonts w:ascii="Times New Roman" w:eastAsia="Times New Roman" w:hAnsi="Times New Roman" w:cs="Times New Roman"/>
-          <w:szCs w:val="20"/>
-          <w:lang w:eastAsia="zh-CN"/>
-        </w:rPr>
-      </w:pPr>
-      <w:r>
-        <w:rPr>
-          <w:rFonts w:ascii="Times New Roman" w:eastAsia="Times New Roman" w:hAnsi="Times New Roman" w:cs="Times New Roman"/>
-          <w:szCs w:val="20"/>
-          <w:lang w:eastAsia="zh-CN"/>
-        </w:rPr>
-        <w:t>If Alice w</w:t>
-      </w:r>
-      <w:r>
-        <w:rPr>
-          <w:rFonts w:ascii="Times New Roman" w:eastAsia="Times New Roman" w:hAnsi="Times New Roman" w:cs="Times New Roman"/>
-          <w:szCs w:val="20"/>
-          <w:lang w:eastAsia="zh-CN"/>
-        </w:rPr>
-        <w:t>ants to send a message to Bob, Alice’s client</w:t>
-      </w:r>
-      <w:r>
-        <w:rPr>
-          <w:rFonts w:ascii="Times New Roman" w:eastAsia="Times New Roman" w:hAnsi="Times New Roman" w:cs="Times New Roman"/>
-          <w:szCs w:val="20"/>
-          <w:lang w:eastAsia="zh-CN"/>
-        </w:rPr>
-        <w:t xml:space="preserve"> will:</w:t>
-      </w:r>
-    </w:p>
-    <w:p>
-      <w:pPr>
-        <w:tabs>
-          <w:tab w:val="left" w:pos="916"/>
-          <w:tab w:val="left" w:pos="1832"/>
-          <w:tab w:val="left" w:pos="2748"/>
-          <w:tab w:val="left" w:pos="3664"/>
-          <w:tab w:val="left" w:pos="4580"/>
-          <w:tab w:val="left" w:pos="5496"/>
-          <w:tab w:val="left" w:pos="6412"/>
-          <w:tab w:val="left" w:pos="7328"/>
-          <w:tab w:val="left" w:pos="8244"/>
-          <w:tab w:val="left" w:pos="9160"/>
-          <w:tab w:val="left" w:pos="10076"/>
-          <w:tab w:val="left" w:pos="10992"/>
-          <w:tab w:val="left" w:pos="11908"/>
-          <w:tab w:val="left" w:pos="12824"/>
-          <w:tab w:val="left" w:pos="13740"/>
-          <w:tab w:val="left" w:pos="14656"/>
-        </w:tabs>
-        <w:spacing w:after="0" w:line="480" w:lineRule="auto"/>
-        <w:rPr>
-          <w:rFonts w:ascii="Times New Roman" w:eastAsia="Times New Roman" w:hAnsi="Times New Roman" w:cs="Times New Roman"/>
-          <w:szCs w:val="20"/>
-          <w:lang w:eastAsia="zh-CN"/>
-        </w:rPr>
-      </w:pPr>
-    </w:p>
-    <w:p>
-      <w:pPr>
-        <w:pStyle w:val="ListParagraph"/>
-        <w:numPr>
-          <w:ilvl w:val="0"/>
-          <w:numId w:val="1"/>
-        </w:numPr>
-        <w:tabs>
-          <w:tab w:val="left" w:pos="916"/>
-          <w:tab w:val="left" w:pos="1832"/>
-          <w:tab w:val="left" w:pos="2748"/>
-          <w:tab w:val="left" w:pos="3664"/>
-          <w:tab w:val="left" w:pos="4580"/>
-          <w:tab w:val="left" w:pos="5496"/>
-          <w:tab w:val="left" w:pos="6412"/>
-          <w:tab w:val="left" w:pos="7328"/>
-          <w:tab w:val="left" w:pos="8244"/>
-          <w:tab w:val="left" w:pos="9160"/>
-          <w:tab w:val="left" w:pos="10076"/>
-          <w:tab w:val="left" w:pos="10992"/>
-          <w:tab w:val="left" w:pos="11908"/>
-          <w:tab w:val="left" w:pos="12824"/>
-          <w:tab w:val="left" w:pos="13740"/>
-          <w:tab w:val="left" w:pos="14656"/>
-        </w:tabs>
-        <w:spacing w:after="0" w:line="480" w:lineRule="auto"/>
-        <w:rPr>
-          <w:rFonts w:ascii="Times New Roman" w:eastAsia="Times New Roman" w:hAnsi="Times New Roman" w:cs="Times New Roman"/>
-          <w:szCs w:val="20"/>
-          <w:lang w:eastAsia="zh-CN"/>
-        </w:rPr>
-      </w:pPr>
-      <w:r>
-        <w:rPr>
-          <w:rFonts w:ascii="Times New Roman" w:eastAsia="Times New Roman" w:hAnsi="Times New Roman" w:cs="Times New Roman"/>
-          <w:szCs w:val="20"/>
-          <w:lang w:eastAsia="zh-CN"/>
-        </w:rPr>
-        <w:t>Craft a message.</w:t>
-      </w:r>
-    </w:p>
-    <w:p>
-      <w:pPr>
-        <w:pStyle w:val="ListParagraph"/>
-        <w:numPr>
-          <w:ilvl w:val="0"/>
-          <w:numId w:val="1"/>
-        </w:numPr>
-        <w:tabs>
-          <w:tab w:val="left" w:pos="916"/>
-          <w:tab w:val="left" w:pos="1832"/>
-          <w:tab w:val="left" w:pos="2748"/>
-          <w:tab w:val="left" w:pos="3664"/>
-          <w:tab w:val="left" w:pos="4580"/>
-          <w:tab w:val="left" w:pos="5496"/>
-          <w:tab w:val="left" w:pos="6412"/>
-          <w:tab w:val="left" w:pos="7328"/>
-          <w:tab w:val="left" w:pos="8244"/>
-          <w:tab w:val="left" w:pos="9160"/>
-          <w:tab w:val="left" w:pos="10076"/>
-          <w:tab w:val="left" w:pos="10992"/>
-          <w:tab w:val="left" w:pos="11908"/>
-          <w:tab w:val="left" w:pos="12824"/>
-          <w:tab w:val="left" w:pos="13740"/>
-          <w:tab w:val="left" w:pos="14656"/>
-        </w:tabs>
-        <w:spacing w:after="0" w:line="480" w:lineRule="auto"/>
-        <w:rPr>
-          <w:rFonts w:ascii="Times New Roman" w:eastAsia="Times New Roman" w:hAnsi="Times New Roman" w:cs="Times New Roman"/>
-          <w:szCs w:val="20"/>
-          <w:lang w:eastAsia="zh-CN"/>
-        </w:rPr>
-      </w:pPr>
-      <w:r>
-        <w:rPr>
-          <w:rFonts w:ascii="Times New Roman" w:eastAsia="Times New Roman" w:hAnsi="Times New Roman" w:cs="Times New Roman"/>
-          <w:szCs w:val="20"/>
-          <w:lang w:eastAsia="zh-CN"/>
-        </w:rPr>
-        <w:t>E</w:t>
-      </w:r>
-      <w:r>
-        <w:rPr>
-          <w:rFonts w:ascii="Times New Roman" w:eastAsia="Times New Roman" w:hAnsi="Times New Roman" w:cs="Times New Roman"/>
-          <w:szCs w:val="20"/>
-          <w:lang w:eastAsia="zh-CN"/>
-        </w:rPr>
-        <w:t>ncrypt it using Bob's public key.</w:t>
-      </w:r>
-    </w:p>
-    <w:p>
-      <w:pPr>
-        <w:pStyle w:val="ListParagraph"/>
-        <w:numPr>
-          <w:ilvl w:val="0"/>
-          <w:numId w:val="1"/>
-        </w:numPr>
-        <w:tabs>
-          <w:tab w:val="left" w:pos="916"/>
-          <w:tab w:val="left" w:pos="1832"/>
-          <w:tab w:val="left" w:pos="2748"/>
-          <w:tab w:val="left" w:pos="3664"/>
-          <w:tab w:val="left" w:pos="4580"/>
-          <w:tab w:val="left" w:pos="5496"/>
-          <w:tab w:val="left" w:pos="6412"/>
-          <w:tab w:val="left" w:pos="7328"/>
-          <w:tab w:val="left" w:pos="8244"/>
-          <w:tab w:val="left" w:pos="9160"/>
-          <w:tab w:val="left" w:pos="10076"/>
-          <w:tab w:val="left" w:pos="10992"/>
-          <w:tab w:val="left" w:pos="11908"/>
-          <w:tab w:val="left" w:pos="12824"/>
-          <w:tab w:val="left" w:pos="13740"/>
-          <w:tab w:val="left" w:pos="14656"/>
-        </w:tabs>
-        <w:spacing w:after="0" w:line="480" w:lineRule="auto"/>
-        <w:rPr>
-          <w:rFonts w:ascii="Times New Roman" w:eastAsia="Times New Roman" w:hAnsi="Times New Roman" w:cs="Times New Roman"/>
-          <w:szCs w:val="20"/>
-          <w:lang w:eastAsia="zh-CN"/>
-        </w:rPr>
-      </w:pPr>
-      <w:r>
-        <w:rPr>
-          <w:rFonts w:ascii="Times New Roman" w:eastAsia="Times New Roman" w:hAnsi="Times New Roman" w:cs="Times New Roman"/>
-          <w:szCs w:val="20"/>
-          <w:lang w:eastAsia="zh-CN"/>
-        </w:rPr>
-        <w:t>Send the message to all of its known peers.</w:t>
-      </w:r>
-    </w:p>
-    <w:p>
-      <w:pPr>
-        <w:tabs>
-          <w:tab w:val="left" w:pos="916"/>
-          <w:tab w:val="left" w:pos="1832"/>
-          <w:tab w:val="left" w:pos="2748"/>
-          <w:tab w:val="left" w:pos="3664"/>
-          <w:tab w:val="left" w:pos="4580"/>
-          <w:tab w:val="left" w:pos="5496"/>
-          <w:tab w:val="left" w:pos="6412"/>
-          <w:tab w:val="left" w:pos="7328"/>
-          <w:tab w:val="left" w:pos="8244"/>
-          <w:tab w:val="left" w:pos="9160"/>
-          <w:tab w:val="left" w:pos="10076"/>
-          <w:tab w:val="left" w:pos="10992"/>
-          <w:tab w:val="left" w:pos="11908"/>
-          <w:tab w:val="left" w:pos="12824"/>
-          <w:tab w:val="left" w:pos="13740"/>
-          <w:tab w:val="left" w:pos="14656"/>
-        </w:tabs>
-        <w:spacing w:after="0" w:line="480" w:lineRule="auto"/>
         <w:rPr>
           <w:rFonts w:ascii="Courier New" w:eastAsia="Times New Roman" w:hAnsi="Courier New" w:cs="Courier New"/>
           <w:sz w:val="20"/>
@@ -784,6 +480,12 @@
           <w:lang w:eastAsia="zh-CN"/>
         </w:rPr>
       </w:pPr>
+      <w:r>
+        <w:rPr>
+          <w:rFonts w:ascii="Times New Roman" w:hAnsi="Times New Roman" w:cs="Times New Roman"/>
+        </w:rPr>
+        <w:t>Peers will communicate with each other by broadcasting the message to all of their peers, and their peers will also broadcast the message to their peers and so on, which is also known as controlled flooding. When a peer receives a message that it has never seen before, it will always broadcast the message to its peers, regardless of whether it was the intended destination or not. To determine if a received message is new, a hash of the source/destination encrypted message can be compared against a hash of previously received messages.</w:t>
+      </w:r>
     </w:p>
     <w:p>
       <w:pPr>
@@ -802,68 +504,131 @@
         <w:rPr>
           <w:rFonts w:ascii="Times New Roman" w:hAnsi="Times New Roman" w:cs="Times New Roman"/>
         </w:rPr>
-        <w:t xml:space="preserve">The N peers </w:t>
-      </w:r>
-      <w:r>
-        <w:rPr>
-          <w:rFonts w:ascii="Times New Roman" w:hAnsi="Times New Roman" w:cs="Times New Roman"/>
-        </w:rPr>
-        <w:t>receiving</w:t>
-      </w:r>
-      <w:r>
-        <w:rPr>
-          <w:rFonts w:ascii="Times New Roman" w:hAnsi="Times New Roman" w:cs="Times New Roman"/>
-        </w:rPr>
-        <w:t xml:space="preserve"> a message will need to determine if the encoded message they received was intended for them to </w:t>
-      </w:r>
-      <w:r>
-        <w:rPr>
-          <w:rFonts w:ascii="Times New Roman" w:hAnsi="Times New Roman" w:cs="Times New Roman"/>
-        </w:rPr>
-        <w:t>read or to be sent out and if they have seen the message before.</w:t>
-      </w:r>
-      <w:r>
-        <w:rPr>
-          <w:rFonts w:ascii="Times New Roman" w:hAnsi="Times New Roman" w:cs="Times New Roman"/>
-        </w:rPr>
-        <w:t xml:space="preserve"> When a message is</w:t>
-      </w:r>
-      <w:r>
-        <w:rPr>
-          <w:rFonts w:ascii="Times New Roman" w:hAnsi="Times New Roman" w:cs="Times New Roman"/>
-        </w:rPr>
-        <w:t xml:space="preserve"> received, a client will make a</w:t>
-      </w:r>
-      <w:r>
-        <w:rPr>
-          <w:rFonts w:ascii="Times New Roman" w:hAnsi="Times New Roman" w:cs="Times New Roman"/>
-        </w:rPr>
-        <w:t xml:space="preserve"> hash of the received message, and check against an internal list of hashes. If the hash does exist, then the message is not new to the client and nothing will be done, since it has already been processed. </w:t>
-      </w:r>
-      <w:r>
-        <w:rPr>
-          <w:rFonts w:ascii="Times New Roman" w:hAnsi="Times New Roman" w:cs="Times New Roman"/>
-        </w:rPr>
-        <w:t xml:space="preserve">This will reduced network usage by not having a client forward a message if it </w:t>
+        <w:t>The message protocol that will be used by our messaging platform is relatively simple. It consists of a ten character or less command with the body following, delimited by a space. All messages</w:t>
+      </w:r>
+      <w:r>
+        <w:rPr>
+          <w:rFonts w:ascii="Times New Roman" w:hAnsi="Times New Roman" w:cs="Times New Roman"/>
+        </w:rPr>
+        <w:t xml:space="preserve"> will have a fixed size</w:t>
+      </w:r>
+      <w:r>
+        <w:rPr>
+          <w:rFonts w:ascii="Times New Roman" w:hAnsi="Times New Roman" w:cs="Times New Roman"/>
+        </w:rPr>
+        <w:t xml:space="preserve">, to further ensure anonymity, making a message unidentifiable </w:t>
+      </w:r>
+      <w:r>
+        <w:rPr>
+          <w:rFonts w:ascii="Times New Roman" w:hAnsi="Times New Roman" w:cs="Times New Roman"/>
+        </w:rPr>
+        <w:t>by its size. In our implementation our encryption method always results in messages of equal size, creating fixed sized packets, at both layers of encryption.</w:t>
+      </w:r>
+    </w:p>
+    <w:p>
+      <w:pPr>
+        <w:spacing w:line="480" w:lineRule="auto"/>
+        <w:rPr>
+          <w:rFonts w:ascii="Times New Roman" w:hAnsi="Times New Roman" w:cs="Times New Roman"/>
+        </w:rPr>
+      </w:pPr>
+      <w:r>
+        <w:rPr>
+          <w:rFonts w:ascii="Times New Roman" w:hAnsi="Times New Roman" w:cs="Times New Roman"/>
+        </w:rPr>
+        <w:tab/>
+        <w:t xml:space="preserve">Thus far, our implementation is still vulnerable to an adversary that has a view of the entire network as a whole.  This is because a theoretical adversary with this power would be able identify the first broadcast of a message, and from that determine who sent it.  In order to </w:t>
+      </w:r>
+      <w:r>
+        <w:rPr>
+          <w:rFonts w:ascii="Times New Roman" w:hAnsi="Times New Roman" w:cs="Times New Roman"/>
+        </w:rPr>
+        <w:t>alleviate</w:t>
+      </w:r>
+      <w:r>
+        <w:rPr>
+          <w:rFonts w:ascii="Times New Roman" w:hAnsi="Times New Roman" w:cs="Times New Roman"/>
+        </w:rPr>
+        <w:t xml:space="preserve"> this problem, we turn to an approach similar to onion routing.  In onion routing, messages are encrypted with multiple </w:t>
       </w:r>
       <w:r>
         <w:rPr>
           <w:rFonts w:ascii="Times New Roman" w:hAnsi="Times New Roman" w:cs="Times New Roman"/>
         </w:rPr>
         <w:lastRenderedPageBreak/>
-        <w:t xml:space="preserve">has already seen it, making the chance of a cycle zero. </w:t>
-      </w:r>
-      <w:r>
-        <w:rPr>
-          <w:rFonts w:ascii="Times New Roman" w:hAnsi="Times New Roman" w:cs="Times New Roman"/>
-        </w:rPr>
-        <w:t>If the hash proves to be new, it is added to the list, along with a time to live,</w:t>
-      </w:r>
-      <w:r>
-        <w:rPr>
-          <w:rFonts w:ascii="Times New Roman" w:hAnsi="Times New Roman" w:cs="Times New Roman"/>
-        </w:rPr>
-        <w:t xml:space="preserve"> and the client will decide if the message was intended for itself or to forward it on. To determine if the message was meant for it, the client will attempt to decrypt it with all of its private keys.</w:t>
+        <w:t xml:space="preserve">layers of encryption and decrypted layer by layer as the message is bounced around the network though different onion routers.   Inspired by this, we use a simpler approach.  </w:t>
+      </w:r>
+      <w:r>
+        <w:rPr>
+          <w:rFonts w:ascii="Times New Roman" w:hAnsi="Times New Roman" w:cs="Times New Roman"/>
+        </w:rPr>
+        <w:t>As previously stated, a</w:t>
+      </w:r>
+      <w:r>
+        <w:rPr>
+          <w:rFonts w:ascii="Times New Roman" w:hAnsi="Times New Roman" w:cs="Times New Roman"/>
+        </w:rPr>
+        <w:t>ll the users share their public keys wh</w:t>
+      </w:r>
+      <w:r>
+        <w:rPr>
+          <w:rFonts w:ascii="Times New Roman" w:hAnsi="Times New Roman" w:cs="Times New Roman"/>
+        </w:rPr>
+        <w:t>en they connect to the network,</w:t>
+      </w:r>
+      <w:r>
+        <w:rPr>
+          <w:rFonts w:ascii="Times New Roman" w:hAnsi="Times New Roman" w:cs="Times New Roman"/>
+        </w:rPr>
+        <w:t xml:space="preserve"> </w:t>
+      </w:r>
+      <w:r>
+        <w:rPr>
+          <w:rFonts w:ascii="Times New Roman" w:hAnsi="Times New Roman" w:cs="Times New Roman"/>
+        </w:rPr>
+        <w:t>and anytime a user sends a message, it is encrypted with the user’s public key.  However, as the message is sent between nodes, each node also encrypts the message with the next hop’s public key</w:t>
+      </w:r>
+      <w:r>
+        <w:rPr>
+          <w:rFonts w:ascii="Times New Roman" w:hAnsi="Times New Roman" w:cs="Times New Roman"/>
+        </w:rPr>
+        <w:t>, which is generated on connection and destroyed on disconnect</w:t>
+      </w:r>
+      <w:r>
+        <w:rPr>
+          <w:rFonts w:ascii="Times New Roman" w:hAnsi="Times New Roman" w:cs="Times New Roman"/>
+        </w:rPr>
+        <w:t>.  This constitutes a second layer of encryption, with t</w:t>
+      </w:r>
+      <w:r>
+        <w:rPr>
+          <w:rFonts w:ascii="Times New Roman" w:hAnsi="Times New Roman" w:cs="Times New Roman"/>
+        </w:rPr>
+        <w:t xml:space="preserve">he end effect </w:t>
+      </w:r>
+      <w:r>
+        <w:rPr>
+          <w:rFonts w:ascii="Times New Roman" w:hAnsi="Times New Roman" w:cs="Times New Roman"/>
+        </w:rPr>
+        <w:t xml:space="preserve">being </w:t>
+      </w:r>
+      <w:r>
+        <w:rPr>
+          <w:rFonts w:ascii="Times New Roman" w:hAnsi="Times New Roman" w:cs="Times New Roman"/>
+        </w:rPr>
+        <w:t>similar to onion routing</w:t>
+      </w:r>
+      <w:r>
+        <w:rPr>
+          <w:rFonts w:ascii="Times New Roman" w:hAnsi="Times New Roman" w:cs="Times New Roman"/>
+        </w:rPr>
+        <w:t>;</w:t>
+      </w:r>
+      <w:r>
+        <w:rPr>
+          <w:rFonts w:ascii="Times New Roman" w:hAnsi="Times New Roman" w:cs="Times New Roman"/>
+        </w:rPr>
+        <w:t xml:space="preserve"> it makes it harder for an external omnipresent observer to trace message senders in the network.</w:t>
       </w:r>
     </w:p>
     <w:p>
@@ -878,49 +643,19 @@
           <w:rFonts w:ascii="Times New Roman" w:hAnsi="Times New Roman" w:cs="Times New Roman"/>
         </w:rPr>
         <w:tab/>
-        <w:t>A successful decryption,</w:t>
-      </w:r>
-      <w:r>
-        <w:rPr>
-          <w:rFonts w:ascii="Times New Roman" w:hAnsi="Times New Roman" w:cs="Times New Roman"/>
-        </w:rPr>
-        <w:t xml:space="preserve"> determined by a sentinel string in the me</w:t>
-      </w:r>
-      <w:r>
-        <w:rPr>
-          <w:rFonts w:ascii="Times New Roman" w:hAnsi="Times New Roman" w:cs="Times New Roman"/>
-        </w:rPr>
-        <w:t>ssage,</w:t>
-      </w:r>
-      <w:r>
-        <w:rPr>
-          <w:rFonts w:ascii="Times New Roman" w:hAnsi="Times New Roman" w:cs="Times New Roman"/>
-        </w:rPr>
-        <w:t xml:space="preserve"> will imply that the client is meant to display the messag</w:t>
-      </w:r>
-      <w:r>
-        <w:rPr>
-          <w:rFonts w:ascii="Times New Roman" w:hAnsi="Times New Roman" w:cs="Times New Roman"/>
-        </w:rPr>
-        <w:t>e to the user. If the message was unable to be decrypted</w:t>
-      </w:r>
-      <w:r>
-        <w:rPr>
-          <w:rFonts w:ascii="Times New Roman" w:hAnsi="Times New Roman" w:cs="Times New Roman"/>
-        </w:rPr>
-        <w:t xml:space="preserve">, it will be passed along </w:t>
-      </w:r>
-      <w:r>
-        <w:rPr>
-          <w:rFonts w:ascii="Times New Roman" w:hAnsi="Times New Roman" w:cs="Times New Roman"/>
-        </w:rPr>
-        <w:t>to the clients set of peers.</w:t>
-      </w:r>
-      <w:r>
-        <w:rPr>
-          <w:rFonts w:ascii="Times New Roman" w:hAnsi="Times New Roman" w:cs="Times New Roman"/>
-        </w:rPr>
-        <w:t xml:space="preserve"> The specific number of peers in broadcast range will need to be determined when a message is being sent based on what the client knows exists.</w:t>
+        <w:t xml:space="preserve">To verify that our protocol is viable, has sufficient performance, and works as intended, we plan to test message latency, latency introduced by encryption, time difference in successful and unsuccessful decryption, and our controlled flooding implementation does not have a huge network utilization. To test these we plan to run a series of simulations on a local machine and </w:t>
+      </w:r>
+      <w:r>
+        <w:rPr>
+          <w:rFonts w:ascii="Times New Roman" w:hAnsi="Times New Roman" w:cs="Times New Roman"/>
+        </w:rPr>
+        <w:t>four</w:t>
+      </w:r>
+      <w:r>
+        <w:rPr>
+          <w:rFonts w:ascii="Times New Roman" w:hAnsi="Times New Roman" w:cs="Times New Roman"/>
+        </w:rPr>
+        <w:t xml:space="preserve"> computers spread out on different networks to get accurate latency results.</w:t>
       </w:r>
     </w:p>
     <w:p>
@@ -935,24 +670,91 @@
           <w:rFonts w:ascii="Times New Roman" w:hAnsi="Times New Roman" w:cs="Times New Roman"/>
         </w:rPr>
         <w:tab/>
-      </w:r>
-      <w:r>
-        <w:rPr>
-          <w:rFonts w:ascii="Times New Roman" w:hAnsi="Times New Roman" w:cs="Times New Roman"/>
-        </w:rPr>
-        <w:t>The message protocol that will be used for communication between clients as well as clients and the name server can be seen below. This protocol is based upon the IRC protocol, and will have a maximum length of 512 bytes. It is terminated by CRLF, which is included in the message size.</w:t>
-      </w:r>
-      <w:r>
-        <w:rPr>
-          <w:rFonts w:ascii="Times New Roman" w:hAnsi="Times New Roman" w:cs="Times New Roman"/>
-        </w:rPr>
-        <w:t xml:space="preserve"> It will also be prefixed with a sentinel (encryption prefix) when being sent between clients, the name server will not have one.</w:t>
-      </w:r>
-      <w:r>
-        <w:rPr>
-          <w:rFonts w:ascii="Times New Roman" w:hAnsi="Times New Roman" w:cs="Times New Roman"/>
-        </w:rPr>
-        <w:t xml:space="preserve"> </w:t>
+        <w:t xml:space="preserve">We expect that our protocol will add additional round trip time to our messages as they are send indirectly, but we don’t want this additional latency to be much bigger than the latency between direct </w:t>
+      </w:r>
+      <w:r>
+        <w:rPr>
+          <w:rFonts w:ascii="Times New Roman" w:hAnsi="Times New Roman" w:cs="Times New Roman"/>
+        </w:rPr>
+        <w:t>communications</w:t>
+      </w:r>
+      <w:commentRangeStart w:id="0"/>
+      <w:r>
+        <w:rPr>
+          <w:rFonts w:ascii="Times New Roman" w:hAnsi="Times New Roman" w:cs="Times New Roman"/>
+        </w:rPr>
+        <w:t xml:space="preserve">. </w:t>
+      </w:r>
+      <w:r>
+        <w:rPr>
+          <w:rFonts w:ascii="Times New Roman" w:hAnsi="Times New Roman" w:cs="Times New Roman"/>
+        </w:rPr>
+        <w:t>We</w:t>
+      </w:r>
+      <w:r>
+        <w:rPr>
+          <w:rFonts w:ascii="Times New Roman" w:hAnsi="Times New Roman" w:cs="Times New Roman"/>
+        </w:rPr>
+        <w:t xml:space="preserve"> will set up our test implementation on our four test machines</w:t>
+      </w:r>
+      <w:commentRangeEnd w:id="0"/>
+      <w:r>
+        <w:rPr>
+          <w:rStyle w:val="CommentReference"/>
+        </w:rPr>
+        <w:commentReference w:id="0"/>
+      </w:r>
+      <w:r>
+        <w:rPr>
+          <w:rFonts w:ascii="Times New Roman" w:hAnsi="Times New Roman" w:cs="Times New Roman"/>
+        </w:rPr>
+        <w:t xml:space="preserve">. We will then send a series of 25 messages between each machine using our messaging protocol, and record the round trip time of each message. We will then send another 25 messages between the each of the four hosts themselves using ping, and record the round trip time of each message. After collecting the </w:t>
+      </w:r>
+      <w:r>
+        <w:rPr>
+          <w:rFonts w:ascii="Times New Roman" w:hAnsi="Times New Roman" w:cs="Times New Roman"/>
+        </w:rPr>
+        <w:t>round trip time of both messages, we will compare them and verify that the RTT using our protocol is not greater than five times the direct RTT.</w:t>
+      </w:r>
+    </w:p>
+    <w:p>
+      <w:pPr>
+        <w:spacing w:line="480" w:lineRule="auto"/>
+        <w:rPr>
+          <w:rFonts w:ascii="Times New Roman" w:hAnsi="Times New Roman" w:cs="Times New Roman"/>
+        </w:rPr>
+      </w:pPr>
+      <w:r>
+        <w:rPr>
+          <w:rFonts w:ascii="Times New Roman" w:hAnsi="Times New Roman" w:cs="Times New Roman"/>
+        </w:rPr>
+        <w:tab/>
+        <w:t xml:space="preserve">To test the success of our protocol, we plan on running </w:t>
+      </w:r>
+      <w:r>
+        <w:rPr>
+          <w:rFonts w:ascii="Times New Roman" w:hAnsi="Times New Roman" w:cs="Times New Roman"/>
+        </w:rPr>
+        <w:t>multiple tests with different network conditions.  To test latency, we plan on running our clients on four different machines outside of each other’s local network.  Four is the maximum number of clients we could achieve practically for this test</w:t>
+      </w:r>
+      <w:r>
+        <w:rPr>
+          <w:rFonts w:ascii="Times New Roman" w:hAnsi="Times New Roman" w:cs="Times New Roman"/>
+        </w:rPr>
+        <w:t xml:space="preserve">, </w:t>
+      </w:r>
+      <w:r>
+        <w:rPr>
+          <w:rFonts w:ascii="Times New Roman" w:hAnsi="Times New Roman" w:cs="Times New Roman"/>
+        </w:rPr>
+        <w:lastRenderedPageBreak/>
+        <w:t>as it creates a reasonably sized network to view packets</w:t>
+      </w:r>
+      <w:r>
+        <w:rPr>
+          <w:rFonts w:ascii="Times New Roman" w:hAnsi="Times New Roman" w:cs="Times New Roman"/>
+        </w:rPr>
+        <w:t xml:space="preserve">.  We will record the latency figures by using printouts displayed before a message is sent and after it is received.  </w:t>
       </w:r>
     </w:p>
     <w:p>
@@ -967,276 +769,64 @@
         <w:rPr>
           <w:rFonts w:ascii="Times New Roman" w:hAnsi="Times New Roman" w:cs="Times New Roman"/>
         </w:rPr>
-        <w:t>Our specific protocol will require that all messages be the same exact length, with the idea being to hide the path of packets from someone looking for similar packet sizes. Even if the message themselves are unreadable from the outside, an adversary could determine the end-to-end path by looking for packets of a specific size. If all packets are always 512 bytes long, this makes using such a technique much less effective.</w:t>
-      </w:r>
-    </w:p>
-    <w:p>
-      <w:pPr>
-        <w:spacing w:line="480" w:lineRule="auto"/>
-        <w:rPr>
-          <w:rFonts w:ascii="Times New Roman" w:hAnsi="Times New Roman" w:cs="Times New Roman"/>
-        </w:rPr>
-      </w:pPr>
-      <w:r>
-        <w:rPr>
-          <w:rFonts w:ascii="Times New Roman" w:hAnsi="Times New Roman" w:cs="Times New Roman"/>
-        </w:rPr>
-        <w:tab/>
-      </w:r>
-      <w:r>
-        <w:rPr>
-          <w:rFonts w:ascii="Times New Roman" w:hAnsi="Times New Roman" w:cs="Times New Roman"/>
-        </w:rPr>
-        <w:t>ENCRYPTION_PREFIX [&lt;prefix&gt;</w:t>
-      </w:r>
-      <w:proofErr w:type="gramStart"/>
-      <w:r>
-        <w:rPr>
-          <w:rFonts w:ascii="Times New Roman" w:hAnsi="Times New Roman" w:cs="Times New Roman"/>
-        </w:rPr>
-        <w:t>]&lt;</w:t>
-      </w:r>
-      <w:proofErr w:type="gramEnd"/>
-      <w:r>
-        <w:rPr>
-          <w:rFonts w:ascii="Times New Roman" w:hAnsi="Times New Roman" w:cs="Times New Roman"/>
-        </w:rPr>
-        <w:t>command&gt; &lt;</w:t>
+        <w:t xml:space="preserve">We also plan on conducting a second test that will run 15 of our clients on the same local network.  This test will be used to test the scalability of our protocol; that is, whether our implementation can continue </w:t>
+      </w:r>
+      <w:r>
+        <w:rPr>
+          <w:rFonts w:ascii="Times New Roman" w:hAnsi="Times New Roman" w:cs="Times New Roman"/>
+        </w:rPr>
+        <w:t xml:space="preserve">to </w:t>
+      </w:r>
+      <w:r>
+        <w:rPr>
+          <w:rFonts w:ascii="Times New Roman" w:hAnsi="Times New Roman" w:cs="Times New Roman"/>
+        </w:rPr>
+        <w:t xml:space="preserve">send and receive messages in a timely manner over a larger network, as well </w:t>
+      </w:r>
+      <w:r>
+        <w:rPr>
+          <w:rFonts w:ascii="Times New Roman" w:hAnsi="Times New Roman" w:cs="Times New Roman"/>
+        </w:rPr>
+        <w:t xml:space="preserve">as </w:t>
+      </w:r>
+      <w:r>
+        <w:rPr>
+          <w:rFonts w:ascii="Times New Roman" w:hAnsi="Times New Roman" w:cs="Times New Roman"/>
+        </w:rPr>
+        <w:t>if the name server can handle mapping these clients</w:t>
+      </w:r>
+      <w:r>
+        <w:rPr>
+          <w:rFonts w:ascii="Times New Roman" w:hAnsi="Times New Roman" w:cs="Times New Roman"/>
+        </w:rPr>
+        <w:t xml:space="preserve"> and whether the packet flooding remains under control</w:t>
+      </w:r>
+      <w:r>
+        <w:rPr>
+          <w:rFonts w:ascii="Times New Roman" w:hAnsi="Times New Roman" w:cs="Times New Roman"/>
+        </w:rPr>
+        <w:t>.</w:t>
+      </w:r>
+      <w:r>
+        <w:rPr>
+          <w:rFonts w:ascii="Times New Roman" w:hAnsi="Times New Roman" w:cs="Times New Roman"/>
+        </w:rPr>
+        <w:t xml:space="preserve">  In the course of this experiment we will also use </w:t>
       </w:r>
       <w:proofErr w:type="spellStart"/>
       <w:r>
         <w:rPr>
           <w:rFonts w:ascii="Times New Roman" w:hAnsi="Times New Roman" w:cs="Times New Roman"/>
         </w:rPr>
-        <w:t>params</w:t>
+        <w:t>wireshark</w:t>
       </w:r>
       <w:proofErr w:type="spellEnd"/>
       <w:r>
         <w:rPr>
           <w:rFonts w:ascii="Times New Roman" w:hAnsi="Times New Roman" w:cs="Times New Roman"/>
         </w:rPr>
-        <w:t>&gt; &lt;...&gt; &lt;</w:t>
-      </w:r>
-      <w:proofErr w:type="spellStart"/>
-      <w:r>
-        <w:rPr>
-          <w:rFonts w:ascii="Times New Roman" w:hAnsi="Times New Roman" w:cs="Times New Roman"/>
-        </w:rPr>
-        <w:t>crlf</w:t>
-      </w:r>
-      <w:proofErr w:type="spellEnd"/>
-      <w:r>
-        <w:rPr>
-          <w:rFonts w:ascii="Times New Roman" w:hAnsi="Times New Roman" w:cs="Times New Roman"/>
-        </w:rPr>
-        <w:t>&gt;</w:t>
-      </w:r>
-    </w:p>
-    <w:p>
-      <w:pPr>
-        <w:spacing w:line="480" w:lineRule="auto"/>
-        <w:rPr>
-          <w:rFonts w:ascii="Times New Roman" w:hAnsi="Times New Roman" w:cs="Times New Roman"/>
-        </w:rPr>
-      </w:pPr>
-      <w:r>
-        <w:rPr>
-          <w:rFonts w:ascii="Times New Roman" w:hAnsi="Times New Roman" w:cs="Times New Roman"/>
-        </w:rPr>
-        <w:tab/>
-        <w:t xml:space="preserve">Thus far, our implementation is still vulnerable to an adversary that has a view of the entire network as a whole.  This is because a theoretical adversary with this power would be able identify the first broadcast of a message, and from that determine who sent it.  In order to </w:t>
-      </w:r>
-      <w:r>
-        <w:rPr>
-          <w:rFonts w:ascii="Times New Roman" w:hAnsi="Times New Roman" w:cs="Times New Roman"/>
-        </w:rPr>
-        <w:t>alleviate</w:t>
-      </w:r>
-      <w:r>
-        <w:rPr>
-          <w:rFonts w:ascii="Times New Roman" w:hAnsi="Times New Roman" w:cs="Times New Roman"/>
-        </w:rPr>
-        <w:t xml:space="preserve"> this problem, we turn to an approach similar to onion routing.  In onion routing, messages are encrypted with multiple layers of encryption and decrypted layer by layer as the message is bounced around the network though different onion routers.   Inspired by this, we use a simpler approach.  </w:t>
-      </w:r>
-      <w:r>
-        <w:rPr>
-          <w:rFonts w:ascii="Times New Roman" w:hAnsi="Times New Roman" w:cs="Times New Roman"/>
-        </w:rPr>
-        <w:t>As previously stated, a</w:t>
-      </w:r>
-      <w:r>
-        <w:rPr>
-          <w:rFonts w:ascii="Times New Roman" w:hAnsi="Times New Roman" w:cs="Times New Roman"/>
-        </w:rPr>
-        <w:t>ll the users share their public keys wh</w:t>
-      </w:r>
-      <w:r>
-        <w:rPr>
-          <w:rFonts w:ascii="Times New Roman" w:hAnsi="Times New Roman" w:cs="Times New Roman"/>
-        </w:rPr>
-        <w:t>en they connect to the network,</w:t>
-      </w:r>
-      <w:r>
-        <w:rPr>
-          <w:rFonts w:ascii="Times New Roman" w:hAnsi="Times New Roman" w:cs="Times New Roman"/>
-        </w:rPr>
-        <w:t xml:space="preserve"> </w:t>
-      </w:r>
-      <w:r>
-        <w:rPr>
-          <w:rFonts w:ascii="Times New Roman" w:hAnsi="Times New Roman" w:cs="Times New Roman"/>
-        </w:rPr>
-        <w:t>and anytime a user sends a message, it is encrypted with the user’s public key.  However, as the message is sent between nodes, each node also encrypts the message with the next hop’s public key</w:t>
-      </w:r>
-      <w:r>
-        <w:rPr>
-          <w:rFonts w:ascii="Times New Roman" w:hAnsi="Times New Roman" w:cs="Times New Roman"/>
-        </w:rPr>
-        <w:t>, which is generated on connection and destroyed on disconnect</w:t>
-      </w:r>
-      <w:r>
-        <w:rPr>
-          <w:rFonts w:ascii="Times New Roman" w:hAnsi="Times New Roman" w:cs="Times New Roman"/>
-        </w:rPr>
-        <w:t>.  This constitutes a second layer of encryption, with t</w:t>
-      </w:r>
-      <w:r>
-        <w:rPr>
-          <w:rFonts w:ascii="Times New Roman" w:hAnsi="Times New Roman" w:cs="Times New Roman"/>
-        </w:rPr>
-        <w:t xml:space="preserve">he end effect </w:t>
-      </w:r>
-      <w:r>
-        <w:rPr>
-          <w:rFonts w:ascii="Times New Roman" w:hAnsi="Times New Roman" w:cs="Times New Roman"/>
-        </w:rPr>
-        <w:lastRenderedPageBreak/>
-        <w:t xml:space="preserve">being </w:t>
-      </w:r>
-      <w:r>
-        <w:rPr>
-          <w:rFonts w:ascii="Times New Roman" w:hAnsi="Times New Roman" w:cs="Times New Roman"/>
-        </w:rPr>
-        <w:t>similar to onion routing</w:t>
-      </w:r>
-      <w:r>
-        <w:rPr>
-          <w:rFonts w:ascii="Times New Roman" w:hAnsi="Times New Roman" w:cs="Times New Roman"/>
-        </w:rPr>
-        <w:t>;</w:t>
-      </w:r>
-      <w:r>
-        <w:rPr>
-          <w:rFonts w:ascii="Times New Roman" w:hAnsi="Times New Roman" w:cs="Times New Roman"/>
-        </w:rPr>
-        <w:t xml:space="preserve"> it makes it harder for an external omnipresent observer to trace message senders in the network.</w:t>
-      </w:r>
-    </w:p>
-    <w:p>
-      <w:pPr>
-        <w:spacing w:line="480" w:lineRule="auto"/>
-        <w:rPr>
-          <w:rFonts w:ascii="Times New Roman" w:hAnsi="Times New Roman" w:cs="Times New Roman"/>
-        </w:rPr>
-      </w:pPr>
-      <w:r>
-        <w:rPr>
-          <w:rFonts w:ascii="Times New Roman" w:hAnsi="Times New Roman" w:cs="Times New Roman"/>
-        </w:rPr>
-        <w:tab/>
-        <w:t xml:space="preserve">To test the success of our protocol, we plan on running </w:t>
-      </w:r>
-      <w:r>
-        <w:rPr>
-          <w:rFonts w:ascii="Times New Roman" w:hAnsi="Times New Roman" w:cs="Times New Roman"/>
-        </w:rPr>
-        <w:t>multiple tests with different network conditions.  To test latency, we plan on running our clients on four different machines outside of each other’s local network.  Four is the maximum number of clients we could achieve practically for this test</w:t>
-      </w:r>
-      <w:r>
-        <w:rPr>
-          <w:rFonts w:ascii="Times New Roman" w:hAnsi="Times New Roman" w:cs="Times New Roman"/>
-        </w:rPr>
-        <w:t>, as it creates a reasonably sized network to view packets</w:t>
-      </w:r>
-      <w:r>
-        <w:rPr>
-          <w:rFonts w:ascii="Times New Roman" w:hAnsi="Times New Roman" w:cs="Times New Roman"/>
-        </w:rPr>
-        <w:t xml:space="preserve">.  We will record the latency figures by using printouts displayed before a message is sent and after it is received.  </w:t>
-      </w:r>
-    </w:p>
-    <w:p>
-      <w:pPr>
-        <w:spacing w:line="480" w:lineRule="auto"/>
-        <w:ind w:firstLine="720"/>
-        <w:rPr>
-          <w:rFonts w:ascii="Times New Roman" w:hAnsi="Times New Roman" w:cs="Times New Roman"/>
-        </w:rPr>
-      </w:pPr>
-      <w:r>
-        <w:rPr>
-          <w:rFonts w:ascii="Times New Roman" w:hAnsi="Times New Roman" w:cs="Times New Roman"/>
-        </w:rPr>
-        <w:t xml:space="preserve">We also plan on conducting a second test that will run 15 of our clients on the same local network.  This test will be used to test the scalability of our protocol; that is, whether our implementation can continue </w:t>
-      </w:r>
-      <w:r>
-        <w:rPr>
-          <w:rFonts w:ascii="Times New Roman" w:hAnsi="Times New Roman" w:cs="Times New Roman"/>
-        </w:rPr>
-        <w:t xml:space="preserve">to </w:t>
-      </w:r>
-      <w:r>
-        <w:rPr>
-          <w:rFonts w:ascii="Times New Roman" w:hAnsi="Times New Roman" w:cs="Times New Roman"/>
-        </w:rPr>
-        <w:t xml:space="preserve">send and receive messages in a timely manner over a larger network, as well </w:t>
-      </w:r>
-      <w:r>
-        <w:rPr>
-          <w:rFonts w:ascii="Times New Roman" w:hAnsi="Times New Roman" w:cs="Times New Roman"/>
-        </w:rPr>
-        <w:t xml:space="preserve">as </w:t>
-      </w:r>
-      <w:r>
-        <w:rPr>
-          <w:rFonts w:ascii="Times New Roman" w:hAnsi="Times New Roman" w:cs="Times New Roman"/>
-        </w:rPr>
-        <w:t>if the name server can handle mapping these clients</w:t>
-      </w:r>
-      <w:r>
-        <w:rPr>
-          <w:rFonts w:ascii="Times New Roman" w:hAnsi="Times New Roman" w:cs="Times New Roman"/>
-        </w:rPr>
-        <w:t xml:space="preserve"> and whether the packet flooding remains under control</w:t>
-      </w:r>
-      <w:r>
-        <w:rPr>
-          <w:rFonts w:ascii="Times New Roman" w:hAnsi="Times New Roman" w:cs="Times New Roman"/>
-        </w:rPr>
-        <w:t>.</w:t>
-      </w:r>
-      <w:r>
-        <w:rPr>
-          <w:rFonts w:ascii="Times New Roman" w:hAnsi="Times New Roman" w:cs="Times New Roman"/>
-        </w:rPr>
-        <w:t xml:space="preserve">  In the course of this experiment we will also use </w:t>
-      </w:r>
-      <w:proofErr w:type="spellStart"/>
-      <w:r>
-        <w:rPr>
-          <w:rFonts w:ascii="Times New Roman" w:hAnsi="Times New Roman" w:cs="Times New Roman"/>
-        </w:rPr>
-        <w:t>wireshark</w:t>
-      </w:r>
-      <w:proofErr w:type="spellEnd"/>
-      <w:r>
-        <w:rPr>
-          <w:rFonts w:ascii="Times New Roman" w:hAnsi="Times New Roman" w:cs="Times New Roman"/>
-        </w:rPr>
         <w:t xml:space="preserve"> to try and intercept messages and confirm their encryption status.</w:t>
       </w:r>
-      <w:bookmarkStart w:id="2" w:name="_GoBack"/>
-      <w:bookmarkEnd w:id="2"/>
     </w:p>
     <w:sectPr>
       <w:pgSz w:w="12240" w:h="15840"/>
@@ -1250,7 +840,7 @@
 
 <file path=word/comments.xml><?xml version="1.0" encoding="utf-8"?>
 <w:comments xmlns:wpc="http://schemas.microsoft.com/office/word/2010/wordprocessingCanvas" xmlns:mc="http://schemas.openxmlformats.org/markup-compatibility/2006" xmlns:o="urn:schemas-microsoft-com:office:office" xmlns:r="http://schemas.openxmlformats.org/officeDocument/2006/relationships" xmlns:m="http://schemas.openxmlformats.org/officeDocument/2006/math" xmlns:v="urn:schemas-microsoft-com:vml" xmlns:wp14="http://schemas.microsoft.com/office/word/2010/wordprocessingDrawing" xmlns:wp="http://schemas.openxmlformats.org/drawingml/2006/wordprocessingDrawing" xmlns:w10="urn:schemas-microsoft-com:office:word" xmlns:w="http://schemas.openxmlformats.org/wordprocessingml/2006/main" xmlns:w14="http://schemas.microsoft.com/office/word/2010/wordml" xmlns:w15="http://schemas.microsoft.com/office/word/2012/wordml" xmlns:wpg="http://schemas.microsoft.com/office/word/2010/wordprocessingGroup" xmlns:wpi="http://schemas.microsoft.com/office/word/2010/wordprocessingInk" xmlns:wne="http://schemas.microsoft.com/office/word/2006/wordml" xmlns:wps="http://schemas.microsoft.com/office/word/2010/wordprocessingShape" mc:Ignorable="w14 w15 wp14">
-  <w:comment w:id="0" w:author="Mitchell C" w:date="2014-02-26T11:13:00Z" w:initials="MC">
+  <w:comment w:id="0" w:author="Mitchell" w:date="2014-02-27T10:45:00Z" w:initials="M">
     <w:p>
       <w:pPr>
         <w:pStyle w:val="CommentText"/>
@@ -1262,24 +852,18 @@
         <w:annotationRef/>
       </w:r>
       <w:r>
-        <w:t>Do we want to have this here? We do need to create some assertions, but I’m not sure if being random is completely necessary anymore</w:t>
-      </w:r>
-    </w:p>
-  </w:comment>
-  <w:comment w:id="1" w:author="Fitzgibbon, Mark William" w:date="2014-02-26T12:27:00Z" w:initials="FMW">
-    <w:p>
-      <w:pPr>
-        <w:pStyle w:val="CommentText"/>
-      </w:pPr>
-      <w:r>
-        <w:rPr>
-          <w:rStyle w:val="CommentReference"/>
-        </w:rPr>
-        <w:annotationRef/>
-      </w:r>
-      <w:r>
-        <w:t>Whether or not it’s necessary could be debated, but peers are assigned randomly.</w:t>
-      </w:r>
+        <w:t xml:space="preserve">We really need more than four machines to do an accurate latency test. We might be able to do it on four machines first, and If we have time we can use </w:t>
+      </w:r>
+      <w:proofErr w:type="spellStart"/>
+      <w:r>
+        <w:t>MiniNet</w:t>
+      </w:r>
+      <w:proofErr w:type="spellEnd"/>
+      <w:r>
+        <w:t xml:space="preserve"> for more machines, with only 4 nodes everyone will be one hop away. Unless we use a max peer size of 1.</w:t>
+      </w:r>
+      <w:bookmarkStart w:id="1" w:name="_GoBack"/>
+      <w:bookmarkEnd w:id="1"/>
     </w:p>
   </w:comment>
 </w:comments>
@@ -1287,8 +871,7 @@
 
 <file path=word/commentsExtended.xml><?xml version="1.0" encoding="utf-8"?>
 <w15:commentsEx xmlns:wpc="http://schemas.microsoft.com/office/word/2010/wordprocessingCanvas" xmlns:mc="http://schemas.openxmlformats.org/markup-compatibility/2006" xmlns:o="urn:schemas-microsoft-com:office:office" xmlns:r="http://schemas.openxmlformats.org/officeDocument/2006/relationships" xmlns:m="http://schemas.openxmlformats.org/officeDocument/2006/math" xmlns:v="urn:schemas-microsoft-com:vml" xmlns:wp14="http://schemas.microsoft.com/office/word/2010/wordprocessingDrawing" xmlns:wp="http://schemas.openxmlformats.org/drawingml/2006/wordprocessingDrawing" xmlns:w10="urn:schemas-microsoft-com:office:word" xmlns:w="http://schemas.openxmlformats.org/wordprocessingml/2006/main" xmlns:w14="http://schemas.microsoft.com/office/word/2010/wordml" xmlns:w15="http://schemas.microsoft.com/office/word/2012/wordml" xmlns:wpg="http://schemas.microsoft.com/office/word/2010/wordprocessingGroup" xmlns:wpi="http://schemas.microsoft.com/office/word/2010/wordprocessingInk" xmlns:wne="http://schemas.microsoft.com/office/word/2006/wordml" xmlns:wps="http://schemas.microsoft.com/office/word/2010/wordprocessingShape" mc:Ignorable="w14 w15 wp14">
-  <w15:commentEx w15:paraId="77649890" w15:done="0"/>
-  <w15:commentEx w15:paraId="5BA077D1" w15:paraIdParent="77649890" w15:done="0"/>
+  <w15:commentEx w15:paraId="07900353" w15:done="0"/>
 </w15:commentsEx>
 </file>
 
@@ -1483,11 +1066,8 @@
 
 <file path=word/people.xml><?xml version="1.0" encoding="utf-8"?>
 <w15:people xmlns:wpc="http://schemas.microsoft.com/office/word/2010/wordprocessingCanvas" xmlns:mc="http://schemas.openxmlformats.org/markup-compatibility/2006" xmlns:o="urn:schemas-microsoft-com:office:office" xmlns:r="http://schemas.openxmlformats.org/officeDocument/2006/relationships" xmlns:m="http://schemas.openxmlformats.org/officeDocument/2006/math" xmlns:v="urn:schemas-microsoft-com:vml" xmlns:wp14="http://schemas.microsoft.com/office/word/2010/wordprocessingDrawing" xmlns:wp="http://schemas.openxmlformats.org/drawingml/2006/wordprocessingDrawing" xmlns:w10="urn:schemas-microsoft-com:office:word" xmlns:w="http://schemas.openxmlformats.org/wordprocessingml/2006/main" xmlns:w14="http://schemas.microsoft.com/office/word/2010/wordml" xmlns:w15="http://schemas.microsoft.com/office/word/2012/wordml" xmlns:wpg="http://schemas.microsoft.com/office/word/2010/wordprocessingGroup" xmlns:wpi="http://schemas.microsoft.com/office/word/2010/wordprocessingInk" xmlns:wne="http://schemas.microsoft.com/office/word/2006/wordml" xmlns:wps="http://schemas.microsoft.com/office/word/2010/wordprocessingShape" mc:Ignorable="w14 w15 wp14">
-  <w15:person w15:author="Mitchell C">
-    <w15:presenceInfo w15:providerId="Windows Live" w15:userId="1073f201f0f2721e"/>
-  </w15:person>
-  <w15:person w15:author="Fitzgibbon, Mark William">
-    <w15:presenceInfo w15:providerId="AD" w15:userId="S-1-5-21-1029987154-1330733110-326569147-72787"/>
+  <w15:person w15:author="Mitchell">
+    <w15:presenceInfo w15:providerId="None" w15:userId="Mitchell"/>
   </w15:person>
 </w15:people>
 </file>
@@ -2356,4 +1936,16 @@
   <a:objectDefaults/>
   <a:extraClrSchemeLst/>
 </a:theme>
+</file>
+
+<file path=customXml/item1.xml><?xml version="1.0" encoding="utf-8"?>
+<b:Sources xmlns:b="http://schemas.openxmlformats.org/officeDocument/2006/bibliography" xmlns="http://schemas.openxmlformats.org/officeDocument/2006/bibliography" SelectedStyle="\APASixthEditionOfficeOnline.xsl" StyleName="APA" Version="6"/>
+</file>
+
+<file path=customXml/itemProps1.xml><?xml version="1.0" encoding="utf-8"?>
+<ds:datastoreItem xmlns:ds="http://schemas.openxmlformats.org/officeDocument/2006/customXml" ds:itemID="{7FE91244-16EA-4CE1-95F0-2481771E15F8}">
+  <ds:schemaRefs>
+    <ds:schemaRef ds:uri="http://schemas.openxmlformats.org/officeDocument/2006/bibliography"/>
+  </ds:schemaRefs>
+</ds:datastoreItem>
 </file>
</xml_diff>

<commit_message>
Updated Methodology. Added further detail to our testing plan, also added a few more tests
</commit_message>
<xml_diff>
--- a/documents/Methodology.docx
+++ b/documents/Methodology.docx
@@ -643,7 +643,14 @@
           <w:rFonts w:ascii="Times New Roman" w:hAnsi="Times New Roman" w:cs="Times New Roman"/>
         </w:rPr>
         <w:tab/>
-        <w:t xml:space="preserve">To verify that our protocol is viable, has sufficient performance, and works as intended, we plan to test message latency, latency introduced by encryption, time difference in successful and unsuccessful decryption, and our controlled flooding implementation does not have a huge network utilization. To test these we plan to run a series of simulations on a local machine and </w:t>
+        <w:t xml:space="preserve">To verify that our protocol is viable, has sufficient performance, and works as intended, we plan to test message latency, latency introduced by encryption, time difference in successful and unsuccessful decryption, and our </w:t>
+      </w:r>
+      <w:commentRangeStart w:id="0"/>
+      <w:r>
+        <w:rPr>
+          <w:rFonts w:ascii="Times New Roman" w:hAnsi="Times New Roman" w:cs="Times New Roman"/>
+        </w:rPr>
+        <w:t xml:space="preserve">controlled flooding implementation does not have a huge network utilization. To test these we plan to run a series of simulations on a local machine and </w:t>
       </w:r>
       <w:r>
         <w:rPr>
@@ -657,6 +664,15 @@
         </w:rPr>
         <w:t xml:space="preserve"> computers spread out on different networks to get accurate latency results.</w:t>
       </w:r>
+      <w:commentRangeEnd w:id="0"/>
+      <w:r>
+        <w:rPr>
+          <w:rStyle w:val="CommentReference"/>
+        </w:rPr>
+        <w:commentReference w:id="0"/>
+      </w:r>
+      <w:bookmarkStart w:id="1" w:name="_GoBack"/>
+      <w:bookmarkEnd w:id="1"/>
     </w:p>
     <w:p>
       <w:pPr>
@@ -670,7 +686,19 @@
           <w:rFonts w:ascii="Times New Roman" w:hAnsi="Times New Roman" w:cs="Times New Roman"/>
         </w:rPr>
         <w:tab/>
-        <w:t xml:space="preserve">We expect that our protocol will add additional round trip time to our messages as they are send indirectly, but we don’t want this additional latency to be much bigger than the latency between direct </w:t>
+        <w:t>We expect that our protocol will add additional round trip time</w:t>
+      </w:r>
+      <w:r>
+        <w:rPr>
+          <w:rFonts w:ascii="Times New Roman" w:hAnsi="Times New Roman" w:cs="Times New Roman"/>
+        </w:rPr>
+        <w:t xml:space="preserve"> (RTT)</w:t>
+      </w:r>
+      <w:r>
+        <w:rPr>
+          <w:rFonts w:ascii="Times New Roman" w:hAnsi="Times New Roman" w:cs="Times New Roman"/>
+        </w:rPr>
+        <w:t xml:space="preserve"> to our messages as they are send indirectly, but we don’t want this additional latency to be much bigger than the latency between direct </w:t>
       </w:r>
       <w:r>
         <w:rPr>
@@ -678,7 +706,7 @@
         </w:rPr>
         <w:t>communications</w:t>
       </w:r>
-      <w:commentRangeStart w:id="0"/>
+      <w:commentRangeStart w:id="2"/>
       <w:r>
         <w:rPr>
           <w:rFonts w:ascii="Times New Roman" w:hAnsi="Times New Roman" w:cs="Times New Roman"/>
@@ -697,24 +725,66 @@
         </w:rPr>
         <w:t xml:space="preserve"> will set up our test implementation on our four test machines</w:t>
       </w:r>
-      <w:commentRangeEnd w:id="0"/>
+      <w:commentRangeEnd w:id="2"/>
       <w:r>
         <w:rPr>
           <w:rStyle w:val="CommentReference"/>
         </w:rPr>
-        <w:commentReference w:id="0"/>
-      </w:r>
-      <w:r>
-        <w:rPr>
-          <w:rFonts w:ascii="Times New Roman" w:hAnsi="Times New Roman" w:cs="Times New Roman"/>
-        </w:rPr>
-        <w:t xml:space="preserve">. We will then send a series of 25 messages between each machine using our messaging protocol, and record the round trip time of each message. We will then send another 25 messages between the each of the four hosts themselves using ping, and record the round trip time of each message. After collecting the </w:t>
-      </w:r>
-      <w:r>
-        <w:rPr>
-          <w:rFonts w:ascii="Times New Roman" w:hAnsi="Times New Roman" w:cs="Times New Roman"/>
-        </w:rPr>
-        <w:t>round trip time of both messages, we will compare them and verify that the RTT using our protocol is not greater than five times the direct RTT.</w:t>
+        <w:commentReference w:id="2"/>
+      </w:r>
+      <w:r>
+        <w:rPr>
+          <w:rFonts w:ascii="Times New Roman" w:hAnsi="Times New Roman" w:cs="Times New Roman"/>
+        </w:rPr>
+        <w:t xml:space="preserve">. We will then send a series of 25 messages between each machine using our messaging protocol, and record the </w:t>
+      </w:r>
+      <w:r>
+        <w:rPr>
+          <w:rFonts w:ascii="Times New Roman" w:hAnsi="Times New Roman" w:cs="Times New Roman"/>
+        </w:rPr>
+        <w:t>RTT</w:t>
+      </w:r>
+      <w:r>
+        <w:rPr>
+          <w:rFonts w:ascii="Times New Roman" w:hAnsi="Times New Roman" w:cs="Times New Roman"/>
+        </w:rPr>
+        <w:t xml:space="preserve"> of each message. We will then send another 25 messages between the each of the four hosts themselves using ping, and </w:t>
+      </w:r>
+      <w:r>
+        <w:rPr>
+          <w:rFonts w:ascii="Times New Roman" w:hAnsi="Times New Roman" w:cs="Times New Roman"/>
+        </w:rPr>
+        <w:t xml:space="preserve">again </w:t>
+      </w:r>
+      <w:r>
+        <w:rPr>
+          <w:rFonts w:ascii="Times New Roman" w:hAnsi="Times New Roman" w:cs="Times New Roman"/>
+        </w:rPr>
+        <w:t xml:space="preserve">record the </w:t>
+      </w:r>
+      <w:r>
+        <w:rPr>
+          <w:rFonts w:ascii="Times New Roman" w:hAnsi="Times New Roman" w:cs="Times New Roman"/>
+        </w:rPr>
+        <w:t>RTT</w:t>
+      </w:r>
+      <w:r>
+        <w:rPr>
+          <w:rFonts w:ascii="Times New Roman" w:hAnsi="Times New Roman" w:cs="Times New Roman"/>
+        </w:rPr>
+        <w:t xml:space="preserve"> of each message. After collecting the</w:t>
+      </w:r>
+      <w:r>
+        <w:rPr>
+          <w:rFonts w:ascii="Times New Roman" w:hAnsi="Times New Roman" w:cs="Times New Roman"/>
+        </w:rPr>
+        <w:t xml:space="preserve"> RTT</w:t>
+      </w:r>
+      <w:r>
+        <w:rPr>
+          <w:rFonts w:ascii="Times New Roman" w:hAnsi="Times New Roman" w:cs="Times New Roman"/>
+        </w:rPr>
+        <w:t xml:space="preserve"> of both messages, we will compare them and verify that the RTT using our protocol is not greater than five times the direct RTT.</w:t>
       </w:r>
     </w:p>
     <w:p>
@@ -729,32 +799,61 @@
           <w:rFonts w:ascii="Times New Roman" w:hAnsi="Times New Roman" w:cs="Times New Roman"/>
         </w:rPr>
         <w:tab/>
-        <w:t xml:space="preserve">To test the success of our protocol, we plan on running </w:t>
-      </w:r>
-      <w:r>
-        <w:rPr>
-          <w:rFonts w:ascii="Times New Roman" w:hAnsi="Times New Roman" w:cs="Times New Roman"/>
-        </w:rPr>
-        <w:t>multiple tests with different network conditions.  To test latency, we plan on running our clients on four different machines outside of each other’s local network.  Four is the maximum number of clients we could achieve practically for this test</w:t>
-      </w:r>
-      <w:r>
-        <w:rPr>
-          <w:rFonts w:ascii="Times New Roman" w:hAnsi="Times New Roman" w:cs="Times New Roman"/>
-        </w:rPr>
-        <w:t xml:space="preserve">, </w:t>
+        <w:t xml:space="preserve">Encryption plays a big part in our messaging protocol, it can also be a very expensive computation. We don’t want encryption to add a huge overhead to our protocol. We plan to test the time it takes for messages of various different sizes to be encrypted and then decrypted. To do this we will send messages with lengths in a range </w:t>
+      </w:r>
+      <w:commentRangeStart w:id="3"/>
+      <w:r>
+        <w:rPr>
+          <w:rFonts w:ascii="Times New Roman" w:hAnsi="Times New Roman" w:cs="Times New Roman"/>
+        </w:rPr>
+        <w:t>from 20 to 200 increasing by 20 each iteration</w:t>
+      </w:r>
+      <w:commentRangeEnd w:id="3"/>
+      <w:r>
+        <w:rPr>
+          <w:rStyle w:val="CommentReference"/>
+        </w:rPr>
+        <w:commentReference w:id="3"/>
+      </w:r>
+      <w:r>
+        <w:rPr>
+          <w:rFonts w:ascii="Times New Roman" w:hAnsi="Times New Roman" w:cs="Times New Roman"/>
+        </w:rPr>
+        <w:t xml:space="preserve">. We will calculate the </w:t>
       </w:r>
       <w:r>
         <w:rPr>
           <w:rFonts w:ascii="Times New Roman" w:hAnsi="Times New Roman" w:cs="Times New Roman"/>
         </w:rPr>
         <w:lastRenderedPageBreak/>
-        <w:t>as it creates a reasonably sized network to view packets</w:t>
-      </w:r>
-      <w:r>
-        <w:rPr>
-          <w:rFonts w:ascii="Times New Roman" w:hAnsi="Times New Roman" w:cs="Times New Roman"/>
-        </w:rPr>
-        <w:t xml:space="preserve">.  We will record the latency figures by using printouts displayed before a message is sent and after it is received.  </w:t>
+        <w:t>time each of these messages took to encrypt and decrypt. This will add additional latency to message sending, but hopefully it will be less than half of the network latency.</w:t>
+      </w:r>
+    </w:p>
+    <w:p>
+      <w:pPr>
+        <w:spacing w:line="480" w:lineRule="auto"/>
+        <w:rPr>
+          <w:rFonts w:ascii="Times New Roman" w:hAnsi="Times New Roman" w:cs="Times New Roman"/>
+        </w:rPr>
+      </w:pPr>
+      <w:r>
+        <w:rPr>
+          <w:rFonts w:ascii="Times New Roman" w:hAnsi="Times New Roman" w:cs="Times New Roman"/>
+        </w:rPr>
+        <w:tab/>
+        <w:t xml:space="preserve">In addition to testing the overhead added by encryption, we also need to test that the time difference between a successful and unsuccessful decryption is not noticeable. If this difference is noticeable it could allow an adversary to determine if a particular node was the intended recipient of a message. To do this we will perform a similar test to our total encryption/decryption overhead test mentioned above. However this time we will decrypt the message twice, once with the correct private key, and the second time with an invalid private key. Comparing these values will allow us to determine if a successful decryption is </w:t>
+      </w:r>
+      <w:r>
+        <w:rPr>
+          <w:rFonts w:ascii="Times New Roman" w:hAnsi="Times New Roman" w:cs="Times New Roman"/>
+        </w:rPr>
+        <w:t>noticeable</w:t>
+      </w:r>
+      <w:r>
+        <w:rPr>
+          <w:rFonts w:ascii="Times New Roman" w:hAnsi="Times New Roman" w:cs="Times New Roman"/>
+        </w:rPr>
+        <w:t>.</w:t>
       </w:r>
     </w:p>
     <w:p>
@@ -769,55 +868,76 @@
         <w:rPr>
           <w:rFonts w:ascii="Times New Roman" w:hAnsi="Times New Roman" w:cs="Times New Roman"/>
         </w:rPr>
-        <w:t xml:space="preserve">We also plan on conducting a second test that will run 15 of our clients on the same local network.  This test will be used to test the scalability of our protocol; that is, whether our implementation can continue </w:t>
-      </w:r>
-      <w:r>
-        <w:rPr>
-          <w:rFonts w:ascii="Times New Roman" w:hAnsi="Times New Roman" w:cs="Times New Roman"/>
-        </w:rPr>
-        <w:t xml:space="preserve">to </w:t>
-      </w:r>
-      <w:r>
-        <w:rPr>
-          <w:rFonts w:ascii="Times New Roman" w:hAnsi="Times New Roman" w:cs="Times New Roman"/>
-        </w:rPr>
-        <w:t xml:space="preserve">send and receive messages in a timely manner over a larger network, as well </w:t>
-      </w:r>
-      <w:r>
-        <w:rPr>
-          <w:rFonts w:ascii="Times New Roman" w:hAnsi="Times New Roman" w:cs="Times New Roman"/>
-        </w:rPr>
-        <w:t xml:space="preserve">as </w:t>
-      </w:r>
-      <w:r>
-        <w:rPr>
-          <w:rFonts w:ascii="Times New Roman" w:hAnsi="Times New Roman" w:cs="Times New Roman"/>
-        </w:rPr>
-        <w:t>if the name server can handle mapping these clients</w:t>
-      </w:r>
-      <w:r>
-        <w:rPr>
-          <w:rFonts w:ascii="Times New Roman" w:hAnsi="Times New Roman" w:cs="Times New Roman"/>
-        </w:rPr>
-        <w:t xml:space="preserve"> and whether the packet flooding remains under control</w:t>
-      </w:r>
-      <w:r>
-        <w:rPr>
-          <w:rFonts w:ascii="Times New Roman" w:hAnsi="Times New Roman" w:cs="Times New Roman"/>
-        </w:rPr>
-        <w:t>.</w:t>
-      </w:r>
-      <w:r>
-        <w:rPr>
-          <w:rFonts w:ascii="Times New Roman" w:hAnsi="Times New Roman" w:cs="Times New Roman"/>
-        </w:rPr>
-        <w:t xml:space="preserve">  In the course of this experiment we will also use </w:t>
+        <w:t>The network utilization of our protocol also needs to be tested.</w:t>
+      </w:r>
+      <w:r>
+        <w:rPr>
+          <w:rFonts w:ascii="Times New Roman" w:hAnsi="Times New Roman" w:cs="Times New Roman"/>
+        </w:rPr>
+        <w:t xml:space="preserve"> We don’t want our protocol to use a vast majority of the available bandwidth by flooding messages across the network. In order to test our utilization we plan to run a simulation with around 25 clients running locally. The simulation will last for five minutes, and each client will periodically send messages to other clients. Each client will pick a random time from five to 35 seconds, to wait and send a message, and repeat after each message. During this we will analyze the network using </w:t>
       </w:r>
       <w:proofErr w:type="spellStart"/>
       <w:r>
         <w:rPr>
           <w:rFonts w:ascii="Times New Roman" w:hAnsi="Times New Roman" w:cs="Times New Roman"/>
         </w:rPr>
+        <w:t>Wireshark</w:t>
+      </w:r>
+      <w:proofErr w:type="spellEnd"/>
+      <w:r>
+        <w:rPr>
+          <w:rFonts w:ascii="Times New Roman" w:hAnsi="Times New Roman" w:cs="Times New Roman"/>
+        </w:rPr>
+        <w:t>, and take note of how many packets are in the network every 5 seconds. We will also run a five minute simulation of normal computer use, such as web browsing, and heavy network use such as a file transfer. This will allow us to compare our network usage against these two, giving us a sense of how our network utilization compares to normal and heavy network use.</w:t>
+      </w:r>
+    </w:p>
+    <w:p>
+      <w:pPr>
+        <w:spacing w:line="480" w:lineRule="auto"/>
+        <w:ind w:firstLine="720"/>
+        <w:rPr>
+          <w:rFonts w:ascii="Times New Roman" w:hAnsi="Times New Roman" w:cs="Times New Roman"/>
+        </w:rPr>
+      </w:pPr>
+      <w:r>
+        <w:rPr>
+          <w:rFonts w:ascii="Times New Roman" w:hAnsi="Times New Roman" w:cs="Times New Roman"/>
+        </w:rPr>
+        <w:t xml:space="preserve">As a chat program could possibly be used by at least 50 people at a time, we want to test how well our messaging protocol will scale. To do this we will perform a test similar to the network utilization test, however instead of analyzing the network we will be analyzing the resource usage of each node and the ANS. During this simulation we will record the number of messages each node processes, and the processing time of each of those messages. </w:t>
+      </w:r>
+      <w:r>
+        <w:rPr>
+          <w:rFonts w:ascii="Times New Roman" w:hAnsi="Times New Roman" w:cs="Times New Roman"/>
+        </w:rPr>
+        <w:t xml:space="preserve">We will also record the RTT of each message to determine the </w:t>
+      </w:r>
+      <w:r>
+        <w:rPr>
+          <w:rFonts w:ascii="Times New Roman" w:hAnsi="Times New Roman" w:cs="Times New Roman"/>
+        </w:rPr>
+        <w:lastRenderedPageBreak/>
+        <w:t>effect more clients has on it. We will also be analyzing the ANS, we will measure how many times it reshuffles the peer list, and how long each of those peer reshuffles took. Unlike the network utilization test, we will run this test on a range of clients from ten to 30, increasing by ten clients each time. This will give us a clear measure of how our protocol scales with varying number of clients.</w:t>
+      </w:r>
+    </w:p>
+    <w:p>
+      <w:pPr>
+        <w:spacing w:line="480" w:lineRule="auto"/>
+        <w:ind w:firstLine="720"/>
+        <w:rPr>
+          <w:rFonts w:ascii="Times New Roman" w:hAnsi="Times New Roman" w:cs="Times New Roman"/>
+        </w:rPr>
+      </w:pPr>
+      <w:r>
+        <w:rPr>
+          <w:rFonts w:ascii="Times New Roman" w:hAnsi="Times New Roman" w:cs="Times New Roman"/>
+        </w:rPr>
+        <w:t xml:space="preserve">The final test that we will perform is the anonymity test of the source of our messages.  We will run a simulation with around ten clients sending messages back and forth to each other at varying intervals. We will examine the packets sent with </w:t>
+      </w:r>
+      <w:proofErr w:type="spellStart"/>
+      <w:r>
+        <w:rPr>
+          <w:rFonts w:ascii="Times New Roman" w:hAnsi="Times New Roman" w:cs="Times New Roman"/>
+        </w:rPr>
         <w:t>wireshark</w:t>
       </w:r>
       <w:proofErr w:type="spellEnd"/>
@@ -825,7 +945,22 @@
         <w:rPr>
           <w:rFonts w:ascii="Times New Roman" w:hAnsi="Times New Roman" w:cs="Times New Roman"/>
         </w:rPr>
-        <w:t xml:space="preserve"> to try and intercept messages and confirm their encryption status.</w:t>
+        <w:t>, and take note if the packets are encrypted and that there are no identical packets sent between peers. This will help us tell if it is possible to determine the source of a particular message by analyzing the packets sent between nodes.</w:t>
+      </w:r>
+    </w:p>
+    <w:p>
+      <w:pPr>
+        <w:spacing w:line="480" w:lineRule="auto"/>
+        <w:ind w:firstLine="720"/>
+        <w:rPr>
+          <w:rFonts w:ascii="Times New Roman" w:hAnsi="Times New Roman" w:cs="Times New Roman"/>
+        </w:rPr>
+      </w:pPr>
+      <w:r>
+        <w:rPr>
+          <w:rFonts w:ascii="Times New Roman" w:hAnsi="Times New Roman" w:cs="Times New Roman"/>
+        </w:rPr>
+        <w:t>We hope that these tests will provide us with an overall measure of how well that our protocol is performing, and how well we have performed at reaching our goals.</w:t>
       </w:r>
     </w:p>
     <w:sectPr>
@@ -840,7 +975,7 @@
 
 <file path=word/comments.xml><?xml version="1.0" encoding="utf-8"?>
 <w:comments xmlns:wpc="http://schemas.microsoft.com/office/word/2010/wordprocessingCanvas" xmlns:mc="http://schemas.openxmlformats.org/markup-compatibility/2006" xmlns:o="urn:schemas-microsoft-com:office:office" xmlns:r="http://schemas.openxmlformats.org/officeDocument/2006/relationships" xmlns:m="http://schemas.openxmlformats.org/officeDocument/2006/math" xmlns:v="urn:schemas-microsoft-com:vml" xmlns:wp14="http://schemas.microsoft.com/office/word/2010/wordprocessingDrawing" xmlns:wp="http://schemas.openxmlformats.org/drawingml/2006/wordprocessingDrawing" xmlns:w10="urn:schemas-microsoft-com:office:word" xmlns:w="http://schemas.openxmlformats.org/wordprocessingml/2006/main" xmlns:w14="http://schemas.microsoft.com/office/word/2010/wordml" xmlns:w15="http://schemas.microsoft.com/office/word/2012/wordml" xmlns:wpg="http://schemas.microsoft.com/office/word/2010/wordprocessingGroup" xmlns:wpi="http://schemas.microsoft.com/office/word/2010/wordprocessingInk" xmlns:wne="http://schemas.microsoft.com/office/word/2006/wordml" xmlns:wps="http://schemas.microsoft.com/office/word/2010/wordprocessingShape" mc:Ignorable="w14 w15 wp14">
-  <w:comment w:id="0" w:author="Mitchell" w:date="2014-02-27T10:45:00Z" w:initials="M">
+  <w:comment w:id="0" w:author="Mitchell" w:date="2014-02-27T13:45:00Z" w:initials="M">
     <w:p>
       <w:pPr>
         <w:pStyle w:val="CommentText"/>
@@ -852,6 +987,22 @@
         <w:annotationRef/>
       </w:r>
       <w:r>
+        <w:t>We also need to add some success metrics to our tests.</w:t>
+      </w:r>
+    </w:p>
+  </w:comment>
+  <w:comment w:id="2" w:author="Mitchell" w:date="2014-02-27T10:45:00Z" w:initials="M">
+    <w:p>
+      <w:pPr>
+        <w:pStyle w:val="CommentText"/>
+      </w:pPr>
+      <w:r>
+        <w:rPr>
+          <w:rStyle w:val="CommentReference"/>
+        </w:rPr>
+        <w:annotationRef/>
+      </w:r>
+      <w:r>
         <w:t xml:space="preserve">We really need more than four machines to do an accurate latency test. We might be able to do it on four machines first, and If we have time we can use </w:t>
       </w:r>
       <w:proofErr w:type="spellStart"/>
@@ -862,8 +1013,22 @@
       <w:r>
         <w:t xml:space="preserve"> for more machines, with only 4 nodes everyone will be one hop away. Unless we use a max peer size of 1.</w:t>
       </w:r>
-      <w:bookmarkStart w:id="1" w:name="_GoBack"/>
-      <w:bookmarkEnd w:id="1"/>
+    </w:p>
+  </w:comment>
+  <w:comment w:id="3" w:author="Mitchell" w:date="2014-02-27T13:08:00Z" w:initials="M">
+    <w:p>
+      <w:pPr>
+        <w:pStyle w:val="CommentText"/>
+      </w:pPr>
+      <w:r>
+        <w:rPr>
+          <w:rStyle w:val="CommentReference"/>
+        </w:rPr>
+        <w:annotationRef/>
+      </w:r>
+      <w:r>
+        <w:t>We can alter these numbers depending on how useful the data we get is, and how easy it would be to run more.</w:t>
+      </w:r>
     </w:p>
   </w:comment>
 </w:comments>
@@ -871,7 +1036,9 @@
 
 <file path=word/commentsExtended.xml><?xml version="1.0" encoding="utf-8"?>
 <w15:commentsEx xmlns:wpc="http://schemas.microsoft.com/office/word/2010/wordprocessingCanvas" xmlns:mc="http://schemas.openxmlformats.org/markup-compatibility/2006" xmlns:o="urn:schemas-microsoft-com:office:office" xmlns:r="http://schemas.openxmlformats.org/officeDocument/2006/relationships" xmlns:m="http://schemas.openxmlformats.org/officeDocument/2006/math" xmlns:v="urn:schemas-microsoft-com:vml" xmlns:wp14="http://schemas.microsoft.com/office/word/2010/wordprocessingDrawing" xmlns:wp="http://schemas.openxmlformats.org/drawingml/2006/wordprocessingDrawing" xmlns:w10="urn:schemas-microsoft-com:office:word" xmlns:w="http://schemas.openxmlformats.org/wordprocessingml/2006/main" xmlns:w14="http://schemas.microsoft.com/office/word/2010/wordml" xmlns:w15="http://schemas.microsoft.com/office/word/2012/wordml" xmlns:wpg="http://schemas.microsoft.com/office/word/2010/wordprocessingGroup" xmlns:wpi="http://schemas.microsoft.com/office/word/2010/wordprocessingInk" xmlns:wne="http://schemas.microsoft.com/office/word/2006/wordml" xmlns:wps="http://schemas.microsoft.com/office/word/2010/wordprocessingShape" mc:Ignorable="w14 w15 wp14">
+  <w15:commentEx w15:paraId="383BF662" w15:done="0"/>
   <w15:commentEx w15:paraId="07900353" w15:done="0"/>
+  <w15:commentEx w15:paraId="0368E94B" w15:done="0"/>
 </w15:commentsEx>
 </file>
 
@@ -1943,7 +2110,7 @@
 </file>
 
 <file path=customXml/itemProps1.xml><?xml version="1.0" encoding="utf-8"?>
-<ds:datastoreItem xmlns:ds="http://schemas.openxmlformats.org/officeDocument/2006/customXml" ds:itemID="{7FE91244-16EA-4CE1-95F0-2481771E15F8}">
+<ds:datastoreItem xmlns:ds="http://schemas.openxmlformats.org/officeDocument/2006/customXml" ds:itemID="{0BCDF54A-5A00-4134-84EA-5EAA2B823231}">
   <ds:schemaRefs>
     <ds:schemaRef ds:uri="http://schemas.openxmlformats.org/officeDocument/2006/bibliography"/>
   </ds:schemaRefs>

</xml_diff>

<commit_message>
Updated the ANS implementation on the methodology, added headers, plus some minor flow changes
</commit_message>
<xml_diff>
--- a/documents/Methodology.docx
+++ b/documents/Methodology.docx
@@ -4,77 +4,17 @@
   <w:body>
     <w:p>
       <w:pPr>
+        <w:pStyle w:val="Heading1"/>
+      </w:pPr>
+      <w:r>
+        <w:t>Methodology</w:t>
+      </w:r>
+    </w:p>
+    <w:p>
+      <w:pPr>
         <w:spacing w:line="480" w:lineRule="auto"/>
         <w:rPr>
           <w:rFonts w:ascii="Times New Roman" w:hAnsi="Times New Roman" w:cs="Times New Roman"/>
-          <w:b/>
-        </w:rPr>
-      </w:pPr>
-      <w:r>
-        <w:rPr>
-          <w:rFonts w:ascii="Times New Roman" w:hAnsi="Times New Roman" w:cs="Times New Roman"/>
-          <w:b/>
-        </w:rPr>
-        <w:t xml:space="preserve">Team 17 </w:t>
-      </w:r>
-      <w:r>
-        <w:rPr>
-          <w:rFonts w:ascii="Times New Roman" w:hAnsi="Times New Roman" w:cs="Times New Roman"/>
-          <w:b/>
-        </w:rPr>
-        <w:t xml:space="preserve">Methodology, </w:t>
-      </w:r>
-      <w:proofErr w:type="spellStart"/>
-      <w:r>
-        <w:rPr>
-          <w:rFonts w:ascii="Times New Roman" w:hAnsi="Times New Roman" w:cs="Times New Roman"/>
-          <w:b/>
-        </w:rPr>
-        <w:t>Anonychat</w:t>
-      </w:r>
-      <w:proofErr w:type="spellEnd"/>
-    </w:p>
-    <w:p>
-      <w:pPr>
-        <w:spacing w:line="480" w:lineRule="auto"/>
-        <w:rPr>
-          <w:rFonts w:ascii="Times New Roman" w:hAnsi="Times New Roman" w:cs="Times New Roman"/>
-        </w:rPr>
-      </w:pPr>
-      <w:r>
-        <w:rPr>
-          <w:rFonts w:ascii="Times New Roman" w:hAnsi="Times New Roman" w:cs="Times New Roman"/>
-        </w:rPr>
-        <w:t xml:space="preserve">Ben </w:t>
-      </w:r>
-      <w:proofErr w:type="spellStart"/>
-      <w:r>
-        <w:rPr>
-          <w:rFonts w:ascii="Times New Roman" w:hAnsi="Times New Roman" w:cs="Times New Roman"/>
-        </w:rPr>
-        <w:t>Korza</w:t>
-      </w:r>
-      <w:proofErr w:type="spellEnd"/>
-      <w:r>
-        <w:rPr>
-          <w:rFonts w:ascii="Times New Roman" w:hAnsi="Times New Roman" w:cs="Times New Roman"/>
-        </w:rPr>
-        <w:t xml:space="preserve">, Mark Fitzgibbon, Mitchell </w:t>
-      </w:r>
-      <w:proofErr w:type="spellStart"/>
-      <w:r>
-        <w:rPr>
-          <w:rFonts w:ascii="Times New Roman" w:hAnsi="Times New Roman" w:cs="Times New Roman"/>
-        </w:rPr>
-        <w:t>Caisse</w:t>
-      </w:r>
-      <w:proofErr w:type="spellEnd"/>
-    </w:p>
-    <w:p>
-      <w:pPr>
-        <w:spacing w:line="480" w:lineRule="auto"/>
-        <w:rPr>
-          <w:rFonts w:ascii="Times New Roman" w:hAnsi="Times New Roman" w:cs="Times New Roman"/>
         </w:rPr>
       </w:pPr>
       <w:r>
@@ -112,6 +52,14 @@
           <w:rFonts w:ascii="Times New Roman" w:hAnsi="Times New Roman" w:cs="Times New Roman"/>
         </w:rPr>
         <w:t>. The details of our design and testing methods will be discussed in detail below.</w:t>
+      </w:r>
+    </w:p>
+    <w:p>
+      <w:pPr>
+        <w:pStyle w:val="Heading2"/>
+      </w:pPr>
+      <w:r>
+        <w:t>Messaging Protocol</w:t>
       </w:r>
     </w:p>
     <w:p>
@@ -126,16 +74,44 @@
         <w:rPr>
           <w:rFonts w:ascii="Times New Roman" w:hAnsi="Times New Roman" w:cs="Times New Roman"/>
         </w:rPr>
-        <w:t xml:space="preserve">The </w:t>
-      </w:r>
-      <w:proofErr w:type="spellStart"/>
-      <w:r>
-        <w:rPr>
-          <w:rFonts w:ascii="Times New Roman" w:hAnsi="Times New Roman" w:cs="Times New Roman"/>
-        </w:rPr>
-        <w:t>Anonychat</w:t>
-      </w:r>
-      <w:proofErr w:type="spellEnd"/>
+        <w:t xml:space="preserve">The Anonychat </w:t>
+      </w:r>
+      <w:r>
+        <w:rPr>
+          <w:rFonts w:ascii="Times New Roman" w:hAnsi="Times New Roman" w:cs="Times New Roman"/>
+        </w:rPr>
+        <w:t xml:space="preserve">messaging </w:t>
+      </w:r>
+      <w:r>
+        <w:rPr>
+          <w:rFonts w:ascii="Times New Roman" w:hAnsi="Times New Roman" w:cs="Times New Roman"/>
+        </w:rPr>
+        <w:t xml:space="preserve">protocol </w:t>
+      </w:r>
+      <w:r>
+        <w:rPr>
+          <w:rFonts w:ascii="Times New Roman" w:hAnsi="Times New Roman" w:cs="Times New Roman"/>
+        </w:rPr>
+        <w:t>will con</w:t>
+      </w:r>
+      <w:r>
+        <w:rPr>
+          <w:rFonts w:ascii="Times New Roman" w:hAnsi="Times New Roman" w:cs="Times New Roman"/>
+        </w:rPr>
+        <w:t xml:space="preserve">sist of a </w:t>
+      </w:r>
+      <w:r>
+        <w:rPr>
+          <w:rFonts w:ascii="Times New Roman" w:hAnsi="Times New Roman" w:cs="Times New Roman"/>
+        </w:rPr>
+        <w:t>set of distributed clients to act as peers in transmitting messages,</w:t>
+      </w:r>
+      <w:r>
+        <w:rPr>
+          <w:rFonts w:ascii="Times New Roman" w:hAnsi="Times New Roman" w:cs="Times New Roman"/>
+        </w:rPr>
+        <w:t xml:space="preserve"> as well as a centralized name</w:t>
+      </w:r>
       <w:r>
         <w:rPr>
           <w:rFonts w:ascii="Times New Roman" w:hAnsi="Times New Roman" w:cs="Times New Roman"/>
@@ -146,48 +122,6 @@
         <w:rPr>
           <w:rFonts w:ascii="Times New Roman" w:hAnsi="Times New Roman" w:cs="Times New Roman"/>
         </w:rPr>
-        <w:t xml:space="preserve">messaging </w:t>
-      </w:r>
-      <w:r>
-        <w:rPr>
-          <w:rFonts w:ascii="Times New Roman" w:hAnsi="Times New Roman" w:cs="Times New Roman"/>
-        </w:rPr>
-        <w:t xml:space="preserve">protocol </w:t>
-      </w:r>
-      <w:r>
-        <w:rPr>
-          <w:rFonts w:ascii="Times New Roman" w:hAnsi="Times New Roman" w:cs="Times New Roman"/>
-        </w:rPr>
-        <w:t>will con</w:t>
-      </w:r>
-      <w:r>
-        <w:rPr>
-          <w:rFonts w:ascii="Times New Roman" w:hAnsi="Times New Roman" w:cs="Times New Roman"/>
-        </w:rPr>
-        <w:t xml:space="preserve">sist of a </w:t>
-      </w:r>
-      <w:r>
-        <w:rPr>
-          <w:rFonts w:ascii="Times New Roman" w:hAnsi="Times New Roman" w:cs="Times New Roman"/>
-        </w:rPr>
-        <w:t>set of distributed clients to act as peers in transmitting messages,</w:t>
-      </w:r>
-      <w:r>
-        <w:rPr>
-          <w:rFonts w:ascii="Times New Roman" w:hAnsi="Times New Roman" w:cs="Times New Roman"/>
-        </w:rPr>
-        <w:t xml:space="preserve"> as well as a centralized name</w:t>
-      </w:r>
-      <w:r>
-        <w:rPr>
-          <w:rFonts w:ascii="Times New Roman" w:hAnsi="Times New Roman" w:cs="Times New Roman"/>
-        </w:rPr>
-        <w:t xml:space="preserve"> </w:t>
-      </w:r>
-      <w:r>
-        <w:rPr>
-          <w:rFonts w:ascii="Times New Roman" w:hAnsi="Times New Roman" w:cs="Times New Roman"/>
-        </w:rPr>
         <w:t xml:space="preserve">server </w:t>
       </w:r>
       <w:r>
@@ -206,7 +140,51 @@
         <w:rPr>
           <w:rFonts w:ascii="Times New Roman" w:hAnsi="Times New Roman" w:cs="Times New Roman"/>
         </w:rPr>
-        <w:t>These clients will send messages amongst each other using controlled flooding, encryption between the source and destination peers, and encryption between each intermediate peer. In order for this to work, there we needed a way to ensure that each peer has a connection to all of the other peers. This is the role of our name server, it will distribute peer lists to each peer, and make sure they can all communicate.</w:t>
+        <w:t xml:space="preserve">These clients will send messages amongst each other using controlled flooding, encryption between the source and destination peers, and encryption between each intermediate peer. In order for this to work, </w:t>
+      </w:r>
+      <w:r>
+        <w:rPr>
+          <w:rFonts w:ascii="Times New Roman" w:hAnsi="Times New Roman" w:cs="Times New Roman"/>
+        </w:rPr>
+        <w:t>we need</w:t>
+      </w:r>
+      <w:r>
+        <w:rPr>
+          <w:rFonts w:ascii="Times New Roman" w:hAnsi="Times New Roman" w:cs="Times New Roman"/>
+        </w:rPr>
+        <w:t xml:space="preserve"> a way to ensure that each peer has a connection to all of the other peers. This</w:t>
+      </w:r>
+      <w:r>
+        <w:rPr>
+          <w:rFonts w:ascii="Times New Roman" w:hAnsi="Times New Roman" w:cs="Times New Roman"/>
+        </w:rPr>
+        <w:t xml:space="preserve"> is the role of our name server;</w:t>
+      </w:r>
+      <w:r>
+        <w:rPr>
+          <w:rFonts w:ascii="Times New Roman" w:hAnsi="Times New Roman" w:cs="Times New Roman"/>
+        </w:rPr>
+        <w:t xml:space="preserve"> it will distribute peer lists to each peer, and make sure</w:t>
+      </w:r>
+      <w:r>
+        <w:rPr>
+          <w:rFonts w:ascii="Times New Roman" w:hAnsi="Times New Roman" w:cs="Times New Roman"/>
+        </w:rPr>
+        <w:t xml:space="preserve"> that</w:t>
+      </w:r>
+      <w:r>
+        <w:rPr>
+          <w:rFonts w:ascii="Times New Roman" w:hAnsi="Times New Roman" w:cs="Times New Roman"/>
+        </w:rPr>
+        <w:t xml:space="preserve"> they can all communicate.</w:t>
+      </w:r>
+    </w:p>
+    <w:p>
+      <w:pPr>
+        <w:pStyle w:val="Heading3"/>
+      </w:pPr>
+      <w:r>
+        <w:t>Anonychat Name Server</w:t>
       </w:r>
     </w:p>
     <w:p>
@@ -221,27 +199,25 @@
         <w:rPr>
           <w:rFonts w:ascii="Times New Roman" w:hAnsi="Times New Roman" w:cs="Times New Roman"/>
         </w:rPr>
-        <w:t xml:space="preserve">The </w:t>
-      </w:r>
-      <w:proofErr w:type="spellStart"/>
-      <w:r>
-        <w:rPr>
-          <w:rFonts w:ascii="Times New Roman" w:hAnsi="Times New Roman" w:cs="Times New Roman"/>
-        </w:rPr>
-        <w:t>Anonychat</w:t>
-      </w:r>
-      <w:proofErr w:type="spellEnd"/>
-      <w:r>
-        <w:rPr>
-          <w:rFonts w:ascii="Times New Roman" w:hAnsi="Times New Roman" w:cs="Times New Roman"/>
-        </w:rPr>
-        <w:t xml:space="preserve"> Name Server (ANS) is responsible for creating a network of peers that provides each peer with a route to each other. Our </w:t>
-      </w:r>
-      <w:r>
-        <w:rPr>
-          <w:rFonts w:ascii="Times New Roman" w:hAnsi="Times New Roman" w:cs="Times New Roman"/>
-        </w:rPr>
-        <w:t xml:space="preserve">protocol does not require a specific implementation for creating this network, but there are certain conditions that must remain true. The peer network must be changed periodically allowing peers to send messages on different paths. </w:t>
+        <w:t xml:space="preserve">The Anonychat Name Server (ANS) is responsible for creating a network of peers that provides each peer with a route to each other. Our </w:t>
+      </w:r>
+      <w:r>
+        <w:rPr>
+          <w:rFonts w:ascii="Times New Roman" w:hAnsi="Times New Roman" w:cs="Times New Roman"/>
+        </w:rPr>
+        <w:t>protocol does not require a specific implementation for creating this network, but there are certain conditions that must remain true. The peer network must be changed periodically allowing peers to s</w:t>
+      </w:r>
+      <w:r>
+        <w:rPr>
+          <w:rFonts w:ascii="Times New Roman" w:hAnsi="Times New Roman" w:cs="Times New Roman"/>
+        </w:rPr>
+        <w:t>end messages on different paths</w:t>
+      </w:r>
+      <w:r>
+        <w:rPr>
+          <w:rFonts w:ascii="Times New Roman" w:hAnsi="Times New Roman" w:cs="Times New Roman"/>
+        </w:rPr>
+        <w:t xml:space="preserve"> </w:t>
       </w:r>
       <w:r>
         <w:rPr>
@@ -253,7 +229,31 @@
         <w:rPr>
           <w:rFonts w:ascii="Times New Roman" w:hAnsi="Times New Roman" w:cs="Times New Roman"/>
         </w:rPr>
-        <w:t xml:space="preserve"> As stated above, the peer network must not isolate any peers or group of peers, they must all have a route to each other. The ANS must also maintain connection state on all peers currently on the network, and be able to react accordingly when a peer drops from the network.</w:t>
+        <w:t xml:space="preserve"> As stated above, the peer network must not isol</w:t>
+      </w:r>
+      <w:r>
+        <w:rPr>
+          <w:rFonts w:ascii="Times New Roman" w:hAnsi="Times New Roman" w:cs="Times New Roman"/>
+        </w:rPr>
+        <w:t>ate any peers or group of peers;</w:t>
+      </w:r>
+      <w:r>
+        <w:rPr>
+          <w:rFonts w:ascii="Times New Roman" w:hAnsi="Times New Roman" w:cs="Times New Roman"/>
+        </w:rPr>
+        <w:t xml:space="preserve"> they must all have a route to each other. The ANS must also maintain connection state on all peers currently </w:t>
+      </w:r>
+      <w:r>
+        <w:rPr>
+          <w:rFonts w:ascii="Times New Roman" w:hAnsi="Times New Roman" w:cs="Times New Roman"/>
+        </w:rPr>
+        <w:t>i</w:t>
+      </w:r>
+      <w:r>
+        <w:rPr>
+          <w:rFonts w:ascii="Times New Roman" w:hAnsi="Times New Roman" w:cs="Times New Roman"/>
+        </w:rPr>
+        <w:t>n the network, and be able to react accordingly when a peer drops from the network.</w:t>
       </w:r>
     </w:p>
     <w:p>
@@ -268,20 +268,62 @@
         <w:rPr>
           <w:rFonts w:ascii="Times New Roman" w:hAnsi="Times New Roman" w:cs="Times New Roman"/>
         </w:rPr>
-        <w:t>In our test implementation we maintained state by requiring each peer to maintain a TCP connection with the server</w:t>
-      </w:r>
-      <w:r>
-        <w:rPr>
-          <w:rFonts w:ascii="Times New Roman" w:hAnsi="Times New Roman" w:cs="Times New Roman"/>
-        </w:rPr>
-        <w:t xml:space="preserve">. This allowed us to determine when a peer has connected/disconnected and </w:t>
+        <w:t xml:space="preserve">In our test implementation we maintained state by requiring each peer to </w:t>
+      </w:r>
+      <w:r>
+        <w:rPr>
+          <w:rFonts w:ascii="Times New Roman" w:hAnsi="Times New Roman" w:cs="Times New Roman"/>
+        </w:rPr>
+        <w:t>uphold</w:t>
+      </w:r>
+      <w:r>
+        <w:rPr>
+          <w:rFonts w:ascii="Times New Roman" w:hAnsi="Times New Roman" w:cs="Times New Roman"/>
+        </w:rPr>
+        <w:t xml:space="preserve"> a TCP connection with the server</w:t>
+      </w:r>
+      <w:r>
+        <w:rPr>
+          <w:rFonts w:ascii="Times New Roman" w:hAnsi="Times New Roman" w:cs="Times New Roman"/>
+        </w:rPr>
+        <w:t xml:space="preserve">. This allowed us </w:t>
+      </w:r>
+      <w:r>
+        <w:rPr>
+          <w:rFonts w:ascii="Times New Roman" w:hAnsi="Times New Roman" w:cs="Times New Roman"/>
+        </w:rPr>
+        <w:t xml:space="preserve">both </w:t>
+      </w:r>
+      <w:r>
+        <w:rPr>
+          <w:rFonts w:ascii="Times New Roman" w:hAnsi="Times New Roman" w:cs="Times New Roman"/>
+        </w:rPr>
+        <w:t xml:space="preserve">to determine when a peer has connected/disconnected </w:t>
       </w:r>
       <w:r>
         <w:rPr>
           <w:rFonts w:ascii="Times New Roman" w:hAnsi="Times New Roman" w:cs="Times New Roman"/>
         </w:rPr>
         <w:lastRenderedPageBreak/>
-        <w:t>also send out peer updates to the peer when required. Our node network was implemented using a connection graph, which is detailed below:</w:t>
+        <w:t>and</w:t>
+      </w:r>
+      <w:r>
+        <w:rPr>
+          <w:rFonts w:ascii="Times New Roman" w:hAnsi="Times New Roman" w:cs="Times New Roman"/>
+        </w:rPr>
+        <w:t xml:space="preserve"> </w:t>
+      </w:r>
+      <w:r>
+        <w:rPr>
+          <w:rFonts w:ascii="Times New Roman" w:hAnsi="Times New Roman" w:cs="Times New Roman"/>
+        </w:rPr>
+        <w:t xml:space="preserve">to </w:t>
+      </w:r>
+      <w:r>
+        <w:rPr>
+          <w:rFonts w:ascii="Times New Roman" w:hAnsi="Times New Roman" w:cs="Times New Roman"/>
+        </w:rPr>
+        <w:t>send out peer updates to the peer when required. Our node network was implemented using a connection graph, which is detailed below:</w:t>
       </w:r>
       <w:r>
         <w:rPr>
@@ -325,25 +367,7 @@
         <w:rPr>
           <w:rFonts w:ascii="Times New Roman" w:hAnsi="Times New Roman" w:cs="Times New Roman"/>
         </w:rPr>
-        <w:t xml:space="preserve">Based on a series of internal parameters, such as minimum number of connections and availability of clients, nodes are arranged so that they </w:t>
-      </w:r>
-      <w:r>
-        <w:rPr>
-          <w:rFonts w:ascii="Times New Roman" w:hAnsi="Times New Roman" w:cs="Times New Roman"/>
-        </w:rPr>
-        <w:t>have a bidirectional connection</w:t>
-      </w:r>
-      <w:r>
-        <w:rPr>
-          <w:rFonts w:ascii="Times New Roman" w:hAnsi="Times New Roman" w:cs="Times New Roman"/>
-        </w:rPr>
-        <w:t>, into a ring, with an arrangement of connections occurring to cross the ring. If the requested minimum number of connections would mean that some connections would overlap, every node will connect to each node once</w:t>
-      </w:r>
-      <w:r>
-        <w:rPr>
-          <w:rFonts w:ascii="Times New Roman" w:hAnsi="Times New Roman" w:cs="Times New Roman"/>
-        </w:rPr>
-        <w:t>.</w:t>
+        <w:t>If there are more than five nodes connected, each of the nodes is arranged in a ring, and is connected to the two nodes ahead and behind it in the ring as well as the node directly across from it. Otherwise all of the nodes are simply connected to all of the other nodes.</w:t>
       </w:r>
     </w:p>
     <w:p>
@@ -362,7 +386,19 @@
         <w:rPr>
           <w:rFonts w:ascii="Times New Roman" w:hAnsi="Times New Roman" w:cs="Times New Roman"/>
         </w:rPr>
-        <w:t xml:space="preserve">When the central server’s graph is completed, a message is sent to every node that informs it of </w:t>
+        <w:t xml:space="preserve">When the central server’s graph is completed, a message is sent to every node </w:t>
+      </w:r>
+      <w:r>
+        <w:rPr>
+          <w:rFonts w:ascii="Times New Roman" w:hAnsi="Times New Roman" w:cs="Times New Roman"/>
+        </w:rPr>
+        <w:t xml:space="preserve">informing </w:t>
+      </w:r>
+      <w:r>
+        <w:rPr>
+          <w:rFonts w:ascii="Times New Roman" w:hAnsi="Times New Roman" w:cs="Times New Roman"/>
+        </w:rPr>
+        <w:t xml:space="preserve">it of </w:t>
       </w:r>
       <w:r>
         <w:rPr>
@@ -374,27 +410,13 @@
         <w:rPr>
           <w:rFonts w:ascii="Times New Roman" w:hAnsi="Times New Roman" w:cs="Times New Roman"/>
         </w:rPr>
-        <w:t xml:space="preserve"> No node is informed of who is assigned to send to it, and the </w:t>
-      </w:r>
-      <w:proofErr w:type="spellStart"/>
-      <w:r>
-        <w:rPr>
-          <w:rFonts w:ascii="Times New Roman" w:hAnsi="Times New Roman" w:cs="Times New Roman"/>
-        </w:rPr>
-        <w:t>bidirectionality</w:t>
-      </w:r>
-      <w:proofErr w:type="spellEnd"/>
-      <w:r>
-        <w:rPr>
-          <w:rFonts w:ascii="Times New Roman" w:hAnsi="Times New Roman" w:cs="Times New Roman"/>
-        </w:rPr>
-        <w:t xml:space="preserve"> of the connections is only implied by the specific graphing implementation used. Future name servers can be made with differing graphing mechanisms.</w:t>
-      </w:r>
-      <w:r>
-        <w:rPr>
-          <w:rFonts w:ascii="Times New Roman" w:hAnsi="Times New Roman" w:cs="Times New Roman"/>
-        </w:rPr>
-        <w:t xml:space="preserve"> Additionally, nodes are not to be informed in any way of connections beyond one hop. As a result, attempts to send to a node that is no longer available will simply die in the network, possibly never reaching the target. This is by design, as it means that if no one has the requisite keys to read a particular message, then the message eventually fades.</w:t>
+        <w:t xml:space="preserve"> No node is informed of who it is assigned as a peer of</w:t>
+      </w:r>
+      <w:r>
+        <w:rPr>
+          <w:rFonts w:ascii="Times New Roman" w:hAnsi="Times New Roman" w:cs="Times New Roman"/>
+        </w:rPr>
+        <w:t>.</w:t>
       </w:r>
     </w:p>
     <w:p>
@@ -418,13 +440,11 @@
     </w:p>
     <w:p>
       <w:pPr>
-        <w:pStyle w:val="ListParagraph"/>
-        <w:spacing w:line="480" w:lineRule="auto"/>
-        <w:ind w:left="1080"/>
-        <w:rPr>
-          <w:rFonts w:ascii="Times New Roman" w:hAnsi="Times New Roman" w:cs="Times New Roman"/>
-        </w:rPr>
-      </w:pPr>
+        <w:pStyle w:val="Heading3"/>
+      </w:pPr>
+      <w:r>
+        <w:t>Anonychat Client</w:t>
+      </w:r>
     </w:p>
     <w:p>
       <w:pPr>
@@ -434,6 +454,30 @@
           <w:rFonts w:ascii="Times New Roman" w:hAnsi="Times New Roman" w:cs="Times New Roman"/>
         </w:rPr>
       </w:pPr>
+      <w:r>
+        <w:rPr>
+          <w:rFonts w:ascii="Times New Roman" w:hAnsi="Times New Roman" w:cs="Times New Roman"/>
+        </w:rPr>
+        <w:t>The client component or peer</w:t>
+      </w:r>
+      <w:r>
+        <w:rPr>
+          <w:rFonts w:ascii="Times New Roman" w:hAnsi="Times New Roman" w:cs="Times New Roman"/>
+        </w:rPr>
+        <w:t xml:space="preserve"> of our messaging platform is slightly more complicated</w:t>
+      </w:r>
+      <w:r>
+        <w:rPr>
+          <w:rFonts w:ascii="Times New Roman" w:hAnsi="Times New Roman" w:cs="Times New Roman"/>
+        </w:rPr>
+        <w:t xml:space="preserve"> and requires two levels of encryption in order to maintain anonymity and confidentiality</w:t>
+      </w:r>
+      <w:r>
+        <w:rPr>
+          <w:rFonts w:ascii="Times New Roman" w:hAnsi="Times New Roman" w:cs="Times New Roman"/>
+        </w:rPr>
+        <w:t>. We will also employ controlled flooding to allow the sending of messages without knowing the destination address. Combine these and we have an anonymous chat client that is able to send messages without revealing the source and destination of messages.</w:t>
+      </w:r>
     </w:p>
     <w:p>
       <w:pPr>
@@ -447,26 +491,86 @@
         <w:rPr>
           <w:rFonts w:ascii="Times New Roman" w:hAnsi="Times New Roman" w:cs="Times New Roman"/>
         </w:rPr>
+        <w:t xml:space="preserve">Our protocol implements two levels of encryption, message level and peer level. </w:t>
+      </w:r>
+      <w:r>
+        <w:rPr>
+          <w:rFonts w:ascii="Times New Roman" w:hAnsi="Times New Roman" w:cs="Times New Roman"/>
+        </w:rPr>
+        <w:t xml:space="preserve">Both levels of encryption will use asymmetric encryption, implemented by the RSA algorithm. </w:t>
+      </w:r>
+      <w:r>
+        <w:rPr>
+          <w:rFonts w:ascii="Times New Roman" w:hAnsi="Times New Roman" w:cs="Times New Roman"/>
+        </w:rPr>
+        <w:t>The first level of encryption, between the destination and source, guarantees that the destination knows the message is for itself, without the source knowing any information about it other than its public key</w:t>
+      </w:r>
+      <w:r>
+        <w:rPr>
+          <w:rFonts w:ascii="Times New Roman" w:hAnsi="Times New Roman" w:cs="Times New Roman"/>
+        </w:rPr>
+        <w:t xml:space="preserve">, and that no one else </w:t>
+      </w:r>
+      <w:r>
+        <w:rPr>
+          <w:rFonts w:ascii="Times New Roman" w:hAnsi="Times New Roman" w:cs="Times New Roman"/>
+        </w:rPr>
         <w:lastRenderedPageBreak/>
-        <w:t xml:space="preserve">The client component or peer, of our messaging platform is slightly more complicated and requires two levels of encryption in order to maintain anonymity and confidentiality as well as controlled flooding to communicate the messages. </w:t>
-      </w:r>
-      <w:r>
-        <w:rPr>
-          <w:rFonts w:ascii="Times New Roman" w:hAnsi="Times New Roman" w:cs="Times New Roman"/>
-        </w:rPr>
-        <w:t xml:space="preserve">Both levels of encryption will use asymmetric encryption, implemented by the RSA algorithm. </w:t>
-      </w:r>
-      <w:r>
-        <w:rPr>
-          <w:rFonts w:ascii="Times New Roman" w:hAnsi="Times New Roman" w:cs="Times New Roman"/>
-        </w:rPr>
-        <w:t xml:space="preserve">The first level of encryption, between the destination and source, guarantees that the destination knows the message is for itself, without the source knowing any information about it other than its public key. The second level of encryption ensures that the source and destination of the messages remain anonymous. This level is between each intermediate peer, and ensures that the signature of the message changes as it is sent across the network, but the content </w:t>
-      </w:r>
-      <w:r>
-        <w:rPr>
-          <w:rFonts w:ascii="Times New Roman" w:hAnsi="Times New Roman" w:cs="Times New Roman"/>
-        </w:rPr>
-        <w:t>of the message remains the same, providing source anonymity.</w:t>
+        <w:t>can read the message</w:t>
+      </w:r>
+      <w:r>
+        <w:rPr>
+          <w:rFonts w:ascii="Times New Roman" w:hAnsi="Times New Roman" w:cs="Times New Roman"/>
+        </w:rPr>
+        <w:t>. The second level of encryption</w:t>
+      </w:r>
+      <w:r>
+        <w:rPr>
+          <w:rFonts w:ascii="Times New Roman" w:hAnsi="Times New Roman" w:cs="Times New Roman"/>
+        </w:rPr>
+        <w:t>, between each intermediate peer,</w:t>
+      </w:r>
+      <w:r>
+        <w:rPr>
+          <w:rFonts w:ascii="Times New Roman" w:hAnsi="Times New Roman" w:cs="Times New Roman"/>
+        </w:rPr>
+        <w:t xml:space="preserve"> ensures that the source and destination of the messages remain anonymous. This level ensures that the signature of the message changes as it is sent across the n</w:t>
+      </w:r>
+      <w:r>
+        <w:rPr>
+          <w:rFonts w:ascii="Times New Roman" w:hAnsi="Times New Roman" w:cs="Times New Roman"/>
+        </w:rPr>
+        <w:t>etwork.</w:t>
+      </w:r>
+      <w:r>
+        <w:rPr>
+          <w:rFonts w:ascii="Times New Roman" w:hAnsi="Times New Roman" w:cs="Times New Roman"/>
+        </w:rPr>
+        <w:t xml:space="preserve">  However,</w:t>
+      </w:r>
+      <w:r>
+        <w:rPr>
+          <w:rFonts w:ascii="Times New Roman" w:hAnsi="Times New Roman" w:cs="Times New Roman"/>
+        </w:rPr>
+        <w:t xml:space="preserve"> the content </w:t>
+      </w:r>
+      <w:r>
+        <w:rPr>
+          <w:rFonts w:ascii="Times New Roman" w:hAnsi="Times New Roman" w:cs="Times New Roman"/>
+        </w:rPr>
+        <w:t>of the message remains the s</w:t>
+      </w:r>
+      <w:r>
+        <w:rPr>
+          <w:rFonts w:ascii="Times New Roman" w:hAnsi="Times New Roman" w:cs="Times New Roman"/>
+        </w:rPr>
+        <w:t xml:space="preserve">ame.  </w:t>
+      </w:r>
+      <w:r>
+        <w:rPr>
+          <w:rFonts w:ascii="Times New Roman" w:hAnsi="Times New Roman" w:cs="Times New Roman"/>
+        </w:rPr>
+        <w:t>This approach, which is similar to onion routing, disallows the message from being traced through the network as the signature of the message is constantly changing.</w:t>
       </w:r>
     </w:p>
     <w:p>
@@ -474,386 +578,50 @@
         <w:spacing w:line="480" w:lineRule="auto"/>
         <w:ind w:firstLine="720"/>
         <w:rPr>
-          <w:rFonts w:ascii="Courier New" w:eastAsia="Times New Roman" w:hAnsi="Courier New" w:cs="Courier New"/>
-          <w:sz w:val="20"/>
-          <w:szCs w:val="20"/>
-          <w:lang w:eastAsia="zh-CN"/>
-        </w:rPr>
-      </w:pPr>
-      <w:r>
-        <w:rPr>
-          <w:rFonts w:ascii="Times New Roman" w:hAnsi="Times New Roman" w:cs="Times New Roman"/>
-        </w:rPr>
-        <w:t>Peers will communicate with each other by broadcasting the message to all of their peers, and their peers will also broadcast the message to their peers and so on, which is also known as controlled flooding. When a peer receives a message that it has never seen before, it will always broadcast the message to its peers, regardless of whether it was the intended destination or not. To determine if a received message is new, a hash of the source/destination encrypted message can be compared against a hash of previously received messages.</w:t>
-      </w:r>
-    </w:p>
-    <w:p>
-      <w:pPr>
-        <w:spacing w:line="480" w:lineRule="auto"/>
-        <w:rPr>
-          <w:rFonts w:ascii="Times New Roman" w:hAnsi="Times New Roman" w:cs="Times New Roman"/>
-        </w:rPr>
-      </w:pPr>
-      <w:r>
-        <w:rPr>
-          <w:rFonts w:ascii="Times New Roman" w:hAnsi="Times New Roman" w:cs="Times New Roman"/>
-        </w:rPr>
-        <w:tab/>
-      </w:r>
-      <w:r>
-        <w:rPr>
-          <w:rFonts w:ascii="Times New Roman" w:hAnsi="Times New Roman" w:cs="Times New Roman"/>
-        </w:rPr>
-        <w:t>The message protocol that will be used by our messaging platform is relatively simple. It consists of a ten character or less command with the body following, delimited by a space. All messages</w:t>
-      </w:r>
-      <w:r>
-        <w:rPr>
-          <w:rFonts w:ascii="Times New Roman" w:hAnsi="Times New Roman" w:cs="Times New Roman"/>
-        </w:rPr>
-        <w:t xml:space="preserve"> will have a fixed size</w:t>
-      </w:r>
-      <w:r>
-        <w:rPr>
-          <w:rFonts w:ascii="Times New Roman" w:hAnsi="Times New Roman" w:cs="Times New Roman"/>
-        </w:rPr>
-        <w:t xml:space="preserve">, to further ensure anonymity, making a message unidentifiable </w:t>
-      </w:r>
-      <w:r>
-        <w:rPr>
-          <w:rFonts w:ascii="Times New Roman" w:hAnsi="Times New Roman" w:cs="Times New Roman"/>
-        </w:rPr>
-        <w:t>by its size. In our implementation our encryption method always results in messages of equal size, creating fixed sized packets, at both layers of encryption.</w:t>
-      </w:r>
-    </w:p>
-    <w:p>
-      <w:pPr>
-        <w:spacing w:line="480" w:lineRule="auto"/>
-        <w:rPr>
-          <w:rFonts w:ascii="Times New Roman" w:hAnsi="Times New Roman" w:cs="Times New Roman"/>
-        </w:rPr>
-      </w:pPr>
-      <w:r>
-        <w:rPr>
-          <w:rFonts w:ascii="Times New Roman" w:hAnsi="Times New Roman" w:cs="Times New Roman"/>
-        </w:rPr>
-        <w:tab/>
-        <w:t xml:space="preserve">Thus far, our implementation is still vulnerable to an adversary that has a view of the entire network as a whole.  This is because a theoretical adversary with this power would be able identify the first broadcast of a message, and from that determine who sent it.  In order to </w:t>
-      </w:r>
-      <w:r>
-        <w:rPr>
-          <w:rFonts w:ascii="Times New Roman" w:hAnsi="Times New Roman" w:cs="Times New Roman"/>
-        </w:rPr>
-        <w:t>alleviate</w:t>
-      </w:r>
-      <w:r>
-        <w:rPr>
-          <w:rFonts w:ascii="Times New Roman" w:hAnsi="Times New Roman" w:cs="Times New Roman"/>
-        </w:rPr>
-        <w:t xml:space="preserve"> this problem, we turn to an approach similar to onion routing.  In onion routing, messages are encrypted with multiple </w:t>
-      </w:r>
-      <w:r>
-        <w:rPr>
-          <w:rFonts w:ascii="Times New Roman" w:hAnsi="Times New Roman" w:cs="Times New Roman"/>
-        </w:rPr>
-        <w:lastRenderedPageBreak/>
-        <w:t xml:space="preserve">layers of encryption and decrypted layer by layer as the message is bounced around the network though different onion routers.   Inspired by this, we use a simpler approach.  </w:t>
-      </w:r>
-      <w:r>
-        <w:rPr>
-          <w:rFonts w:ascii="Times New Roman" w:hAnsi="Times New Roman" w:cs="Times New Roman"/>
-        </w:rPr>
-        <w:t>As previously stated, a</w:t>
-      </w:r>
-      <w:r>
-        <w:rPr>
-          <w:rFonts w:ascii="Times New Roman" w:hAnsi="Times New Roman" w:cs="Times New Roman"/>
-        </w:rPr>
-        <w:t>ll the users share their public keys wh</w:t>
-      </w:r>
-      <w:r>
-        <w:rPr>
-          <w:rFonts w:ascii="Times New Roman" w:hAnsi="Times New Roman" w:cs="Times New Roman"/>
-        </w:rPr>
-        <w:t>en they connect to the network,</w:t>
-      </w:r>
-      <w:r>
-        <w:rPr>
-          <w:rFonts w:ascii="Times New Roman" w:hAnsi="Times New Roman" w:cs="Times New Roman"/>
-        </w:rPr>
-        <w:t xml:space="preserve"> </w:t>
-      </w:r>
-      <w:r>
-        <w:rPr>
-          <w:rFonts w:ascii="Times New Roman" w:hAnsi="Times New Roman" w:cs="Times New Roman"/>
-        </w:rPr>
-        <w:t>and anytime a user sends a message, it is encrypted with the user’s public key.  However, as the message is sent between nodes, each node also encrypts the message with the next hop’s public key</w:t>
-      </w:r>
-      <w:r>
-        <w:rPr>
-          <w:rFonts w:ascii="Times New Roman" w:hAnsi="Times New Roman" w:cs="Times New Roman"/>
-        </w:rPr>
-        <w:t>, which is generated on connection and destroyed on disconnect</w:t>
-      </w:r>
-      <w:r>
-        <w:rPr>
-          <w:rFonts w:ascii="Times New Roman" w:hAnsi="Times New Roman" w:cs="Times New Roman"/>
-        </w:rPr>
-        <w:t>.  This constitutes a second layer of encryption, with t</w:t>
-      </w:r>
-      <w:r>
-        <w:rPr>
-          <w:rFonts w:ascii="Times New Roman" w:hAnsi="Times New Roman" w:cs="Times New Roman"/>
-        </w:rPr>
-        <w:t xml:space="preserve">he end effect </w:t>
-      </w:r>
-      <w:r>
-        <w:rPr>
-          <w:rFonts w:ascii="Times New Roman" w:hAnsi="Times New Roman" w:cs="Times New Roman"/>
-        </w:rPr>
-        <w:t xml:space="preserve">being </w:t>
-      </w:r>
-      <w:r>
-        <w:rPr>
-          <w:rFonts w:ascii="Times New Roman" w:hAnsi="Times New Roman" w:cs="Times New Roman"/>
-        </w:rPr>
-        <w:t>similar to onion routing</w:t>
-      </w:r>
-      <w:r>
-        <w:rPr>
-          <w:rFonts w:ascii="Times New Roman" w:hAnsi="Times New Roman" w:cs="Times New Roman"/>
-        </w:rPr>
-        <w:t>;</w:t>
-      </w:r>
-      <w:r>
-        <w:rPr>
-          <w:rFonts w:ascii="Times New Roman" w:hAnsi="Times New Roman" w:cs="Times New Roman"/>
-        </w:rPr>
-        <w:t xml:space="preserve"> it makes it harder for an external omnipresent observer to trace message senders in the network.</w:t>
-      </w:r>
-    </w:p>
-    <w:p>
-      <w:pPr>
-        <w:spacing w:line="480" w:lineRule="auto"/>
-        <w:rPr>
-          <w:rFonts w:ascii="Times New Roman" w:hAnsi="Times New Roman" w:cs="Times New Roman"/>
-        </w:rPr>
-      </w:pPr>
-      <w:r>
-        <w:rPr>
-          <w:rFonts w:ascii="Times New Roman" w:hAnsi="Times New Roman" w:cs="Times New Roman"/>
-        </w:rPr>
-        <w:tab/>
-        <w:t xml:space="preserve">To verify that our protocol is viable, has sufficient performance, and works as intended, we plan to test message latency, latency introduced by encryption, time difference in successful and unsuccessful decryption, and our </w:t>
-      </w:r>
-      <w:commentRangeStart w:id="0"/>
-      <w:r>
-        <w:rPr>
-          <w:rFonts w:ascii="Times New Roman" w:hAnsi="Times New Roman" w:cs="Times New Roman"/>
-        </w:rPr>
-        <w:t xml:space="preserve">controlled flooding implementation does not have a huge network utilization. To test these we plan to run a series of simulations on a local machine and </w:t>
-      </w:r>
-      <w:r>
-        <w:rPr>
-          <w:rFonts w:ascii="Times New Roman" w:hAnsi="Times New Roman" w:cs="Times New Roman"/>
-        </w:rPr>
-        <w:t>four</w:t>
-      </w:r>
-      <w:r>
-        <w:rPr>
-          <w:rFonts w:ascii="Times New Roman" w:hAnsi="Times New Roman" w:cs="Times New Roman"/>
-        </w:rPr>
-        <w:t xml:space="preserve"> computers spread out on different networks to get accurate latency results.</w:t>
-      </w:r>
-      <w:commentRangeEnd w:id="0"/>
-      <w:r>
-        <w:rPr>
-          <w:rStyle w:val="CommentReference"/>
-        </w:rPr>
-        <w:commentReference w:id="0"/>
-      </w:r>
-      <w:bookmarkStart w:id="1" w:name="_GoBack"/>
-      <w:bookmarkEnd w:id="1"/>
-    </w:p>
-    <w:p>
-      <w:pPr>
-        <w:spacing w:line="480" w:lineRule="auto"/>
-        <w:rPr>
-          <w:rFonts w:ascii="Times New Roman" w:hAnsi="Times New Roman" w:cs="Times New Roman"/>
-        </w:rPr>
-      </w:pPr>
-      <w:r>
-        <w:rPr>
-          <w:rFonts w:ascii="Times New Roman" w:hAnsi="Times New Roman" w:cs="Times New Roman"/>
-        </w:rPr>
-        <w:tab/>
-        <w:t>We expect that our protocol will add additional round trip time</w:t>
-      </w:r>
-      <w:r>
-        <w:rPr>
-          <w:rFonts w:ascii="Times New Roman" w:hAnsi="Times New Roman" w:cs="Times New Roman"/>
-        </w:rPr>
-        <w:t xml:space="preserve"> (RTT)</w:t>
-      </w:r>
-      <w:r>
-        <w:rPr>
-          <w:rFonts w:ascii="Times New Roman" w:hAnsi="Times New Roman" w:cs="Times New Roman"/>
-        </w:rPr>
-        <w:t xml:space="preserve"> to our messages as they are send indirectly, but we don’t want this additional latency to be much bigger than the latency between direct </w:t>
-      </w:r>
-      <w:r>
-        <w:rPr>
-          <w:rFonts w:ascii="Times New Roman" w:hAnsi="Times New Roman" w:cs="Times New Roman"/>
-        </w:rPr>
-        <w:t>communications</w:t>
-      </w:r>
-      <w:commentRangeStart w:id="2"/>
-      <w:r>
-        <w:rPr>
-          <w:rFonts w:ascii="Times New Roman" w:hAnsi="Times New Roman" w:cs="Times New Roman"/>
-        </w:rPr>
-        <w:t xml:space="preserve">. </w:t>
-      </w:r>
-      <w:r>
-        <w:rPr>
-          <w:rFonts w:ascii="Times New Roman" w:hAnsi="Times New Roman" w:cs="Times New Roman"/>
-        </w:rPr>
-        <w:t>We</w:t>
-      </w:r>
-      <w:r>
-        <w:rPr>
-          <w:rFonts w:ascii="Times New Roman" w:hAnsi="Times New Roman" w:cs="Times New Roman"/>
-        </w:rPr>
-        <w:t xml:space="preserve"> will set up our test implementation on our four test machines</w:t>
-      </w:r>
-      <w:commentRangeEnd w:id="2"/>
-      <w:r>
-        <w:rPr>
-          <w:rStyle w:val="CommentReference"/>
-        </w:rPr>
-        <w:commentReference w:id="2"/>
-      </w:r>
-      <w:r>
-        <w:rPr>
-          <w:rFonts w:ascii="Times New Roman" w:hAnsi="Times New Roman" w:cs="Times New Roman"/>
-        </w:rPr>
-        <w:t xml:space="preserve">. We will then send a series of 25 messages between each machine using our messaging protocol, and record the </w:t>
-      </w:r>
-      <w:r>
-        <w:rPr>
-          <w:rFonts w:ascii="Times New Roman" w:hAnsi="Times New Roman" w:cs="Times New Roman"/>
-        </w:rPr>
-        <w:t>RTT</w:t>
-      </w:r>
-      <w:r>
-        <w:rPr>
-          <w:rFonts w:ascii="Times New Roman" w:hAnsi="Times New Roman" w:cs="Times New Roman"/>
-        </w:rPr>
-        <w:t xml:space="preserve"> of each message. We will then send another 25 messages between the each of the four hosts themselves using ping, and </w:t>
-      </w:r>
-      <w:r>
-        <w:rPr>
-          <w:rFonts w:ascii="Times New Roman" w:hAnsi="Times New Roman" w:cs="Times New Roman"/>
-        </w:rPr>
-        <w:t xml:space="preserve">again </w:t>
-      </w:r>
-      <w:r>
-        <w:rPr>
-          <w:rFonts w:ascii="Times New Roman" w:hAnsi="Times New Roman" w:cs="Times New Roman"/>
-        </w:rPr>
-        <w:t xml:space="preserve">record the </w:t>
-      </w:r>
-      <w:r>
-        <w:rPr>
-          <w:rFonts w:ascii="Times New Roman" w:hAnsi="Times New Roman" w:cs="Times New Roman"/>
-        </w:rPr>
-        <w:t>RTT</w:t>
-      </w:r>
-      <w:r>
-        <w:rPr>
-          <w:rFonts w:ascii="Times New Roman" w:hAnsi="Times New Roman" w:cs="Times New Roman"/>
-        </w:rPr>
-        <w:t xml:space="preserve"> of each message. After collecting the</w:t>
-      </w:r>
-      <w:r>
-        <w:rPr>
-          <w:rFonts w:ascii="Times New Roman" w:hAnsi="Times New Roman" w:cs="Times New Roman"/>
-        </w:rPr>
-        <w:t xml:space="preserve"> RTT</w:t>
-      </w:r>
-      <w:r>
-        <w:rPr>
-          <w:rFonts w:ascii="Times New Roman" w:hAnsi="Times New Roman" w:cs="Times New Roman"/>
-        </w:rPr>
-        <w:t xml:space="preserve"> of both messages, we will compare them and verify that the RTT using our protocol is not greater than five times the direct RTT.</w:t>
-      </w:r>
-    </w:p>
-    <w:p>
-      <w:pPr>
-        <w:spacing w:line="480" w:lineRule="auto"/>
-        <w:rPr>
-          <w:rFonts w:ascii="Times New Roman" w:hAnsi="Times New Roman" w:cs="Times New Roman"/>
-        </w:rPr>
-      </w:pPr>
-      <w:r>
-        <w:rPr>
-          <w:rFonts w:ascii="Times New Roman" w:hAnsi="Times New Roman" w:cs="Times New Roman"/>
-        </w:rPr>
-        <w:tab/>
-        <w:t xml:space="preserve">Encryption plays a big part in our messaging protocol, it can also be a very expensive computation. We don’t want encryption to add a huge overhead to our protocol. We plan to test the time it takes for messages of various different sizes to be encrypted and then decrypted. To do this we will send messages with lengths in a range </w:t>
-      </w:r>
-      <w:commentRangeStart w:id="3"/>
-      <w:r>
-        <w:rPr>
-          <w:rFonts w:ascii="Times New Roman" w:hAnsi="Times New Roman" w:cs="Times New Roman"/>
-        </w:rPr>
-        <w:t>from 20 to 200 increasing by 20 each iteration</w:t>
-      </w:r>
-      <w:commentRangeEnd w:id="3"/>
-      <w:r>
-        <w:rPr>
-          <w:rStyle w:val="CommentReference"/>
-        </w:rPr>
-        <w:commentReference w:id="3"/>
-      </w:r>
-      <w:r>
-        <w:rPr>
-          <w:rFonts w:ascii="Times New Roman" w:hAnsi="Times New Roman" w:cs="Times New Roman"/>
-        </w:rPr>
-        <w:t xml:space="preserve">. We will calculate the </w:t>
-      </w:r>
-      <w:r>
-        <w:rPr>
-          <w:rFonts w:ascii="Times New Roman" w:hAnsi="Times New Roman" w:cs="Times New Roman"/>
-        </w:rPr>
-        <w:lastRenderedPageBreak/>
-        <w:t>time each of these messages took to encrypt and decrypt. This will add additional latency to message sending, but hopefully it will be less than half of the network latency.</w:t>
-      </w:r>
-    </w:p>
-    <w:p>
-      <w:pPr>
-        <w:spacing w:line="480" w:lineRule="auto"/>
-        <w:rPr>
-          <w:rFonts w:ascii="Times New Roman" w:hAnsi="Times New Roman" w:cs="Times New Roman"/>
-        </w:rPr>
-      </w:pPr>
-      <w:r>
-        <w:rPr>
-          <w:rFonts w:ascii="Times New Roman" w:hAnsi="Times New Roman" w:cs="Times New Roman"/>
-        </w:rPr>
-        <w:tab/>
-        <w:t xml:space="preserve">In addition to testing the overhead added by encryption, we also need to test that the time difference between a successful and unsuccessful decryption is not noticeable. If this difference is noticeable it could allow an adversary to determine if a particular node was the intended recipient of a message. To do this we will perform a similar test to our total encryption/decryption overhead test mentioned above. However this time we will decrypt the message twice, once with the correct private key, and the second time with an invalid private key. Comparing these values will allow us to determine if a successful decryption is </w:t>
-      </w:r>
-      <w:r>
-        <w:rPr>
-          <w:rFonts w:ascii="Times New Roman" w:hAnsi="Times New Roman" w:cs="Times New Roman"/>
-        </w:rPr>
-        <w:t>noticeable</w:t>
-      </w:r>
-      <w:r>
-        <w:rPr>
-          <w:rFonts w:ascii="Times New Roman" w:hAnsi="Times New Roman" w:cs="Times New Roman"/>
-        </w:rPr>
-        <w:t>.</w:t>
+          <w:rFonts w:ascii="Times New Roman" w:hAnsi="Times New Roman" w:cs="Times New Roman"/>
+        </w:rPr>
+      </w:pPr>
+      <w:r>
+        <w:rPr>
+          <w:rFonts w:ascii="Times New Roman" w:hAnsi="Times New Roman" w:cs="Times New Roman"/>
+        </w:rPr>
+        <w:t>Peers will communicate with each other</w:t>
+      </w:r>
+      <w:r>
+        <w:rPr>
+          <w:rFonts w:ascii="Times New Roman" w:hAnsi="Times New Roman" w:cs="Times New Roman"/>
+        </w:rPr>
+        <w:t xml:space="preserve"> via controlled flooding.  Specifically, they will communicate</w:t>
+      </w:r>
+      <w:r>
+        <w:rPr>
+          <w:rFonts w:ascii="Times New Roman" w:hAnsi="Times New Roman" w:cs="Times New Roman"/>
+        </w:rPr>
+        <w:t xml:space="preserve"> by broadcasting the message to all of their peers, and their peers will </w:t>
+      </w:r>
+      <w:r>
+        <w:rPr>
+          <w:rFonts w:ascii="Times New Roman" w:hAnsi="Times New Roman" w:cs="Times New Roman"/>
+        </w:rPr>
+        <w:t xml:space="preserve">then </w:t>
+      </w:r>
+      <w:r>
+        <w:rPr>
+          <w:rFonts w:ascii="Times New Roman" w:hAnsi="Times New Roman" w:cs="Times New Roman"/>
+        </w:rPr>
+        <w:t>broadcast the m</w:t>
+      </w:r>
+      <w:r>
+        <w:rPr>
+          <w:rFonts w:ascii="Times New Roman" w:hAnsi="Times New Roman" w:cs="Times New Roman"/>
+        </w:rPr>
+        <w:t>essage to their peers and so on</w:t>
+      </w:r>
+      <w:r>
+        <w:rPr>
+          <w:rFonts w:ascii="Times New Roman" w:hAnsi="Times New Roman" w:cs="Times New Roman"/>
+        </w:rPr>
+        <w:t>. When a peer receives a message that it has never seen before, it will always broadcast the message to its peers, regardless of whether it was the intended destination or not. To determine if a received message is new, a hash of the source/destination encrypted message can be compared against a hash of previously received messages.</w:t>
       </w:r>
     </w:p>
     <w:p>
@@ -868,27 +636,147 @@
         <w:rPr>
           <w:rFonts w:ascii="Times New Roman" w:hAnsi="Times New Roman" w:cs="Times New Roman"/>
         </w:rPr>
-        <w:t>The network utilization of our protocol also needs to be tested.</w:t>
-      </w:r>
-      <w:r>
-        <w:rPr>
-          <w:rFonts w:ascii="Times New Roman" w:hAnsi="Times New Roman" w:cs="Times New Roman"/>
-        </w:rPr>
-        <w:t xml:space="preserve"> We don’t want our protocol to use a vast majority of the available bandwidth by flooding messages across the network. In order to test our utilization we plan to run a simulation with around 25 clients running locally. The simulation will last for five minutes, and each client will periodically send messages to other clients. Each client will pick a random time from five to 35 seconds, to wait and send a message, and repeat after each message. During this we will analyze the network using </w:t>
-      </w:r>
-      <w:proofErr w:type="spellStart"/>
-      <w:r>
-        <w:rPr>
-          <w:rFonts w:ascii="Times New Roman" w:hAnsi="Times New Roman" w:cs="Times New Roman"/>
-        </w:rPr>
-        <w:t>Wireshark</w:t>
-      </w:r>
-      <w:proofErr w:type="spellEnd"/>
-      <w:r>
-        <w:rPr>
-          <w:rFonts w:ascii="Times New Roman" w:hAnsi="Times New Roman" w:cs="Times New Roman"/>
-        </w:rPr>
-        <w:t>, and take note of how many packets are in the network every 5 seconds. We will also run a five minute simulation of normal computer use, such as web browsing, and heavy network use such as a file transfer. This will allow us to compare our network usage against these two, giving us a sense of how our network utilization compares to normal and heavy network use.</w:t>
+        <w:t xml:space="preserve">The message protocol that will be used by our messaging platform is relatively simple. It consists of a ten character or less command with the body following, delimited by a space. All messages will have a fixed size, to further ensure anonymity, making a message unidentifiable by </w:t>
+      </w:r>
+      <w:r>
+        <w:rPr>
+          <w:rFonts w:ascii="Times New Roman" w:hAnsi="Times New Roman" w:cs="Times New Roman"/>
+        </w:rPr>
+        <w:t xml:space="preserve">its size. In our implementation each message is padding with a string of random characters, before the peer level encryption. </w:t>
+      </w:r>
+      <w:r>
+        <w:rPr>
+          <w:rFonts w:ascii="Times New Roman" w:hAnsi="Times New Roman" w:cs="Times New Roman"/>
+        </w:rPr>
+        <w:t>This will ensure that the padding is not obvious the encryption and randomness will not create a unique signature on messages.</w:t>
+      </w:r>
+      <w:r>
+        <w:rPr>
+          <w:rFonts w:ascii="Times New Roman" w:hAnsi="Times New Roman" w:cs="Times New Roman"/>
+        </w:rPr>
+        <w:tab/>
+      </w:r>
+      <w:r>
+        <w:rPr>
+          <w:rFonts w:ascii="Times New Roman" w:hAnsi="Times New Roman" w:cs="Times New Roman"/>
+        </w:rPr>
+        <w:t xml:space="preserve"> </w:t>
+      </w:r>
+    </w:p>
+    <w:p>
+      <w:pPr>
+        <w:pStyle w:val="Heading2"/>
+      </w:pPr>
+      <w:r>
+        <w:t>Testing</w:t>
+      </w:r>
+    </w:p>
+    <w:p>
+      <w:pPr>
+        <w:spacing w:line="480" w:lineRule="auto"/>
+        <w:rPr>
+          <w:rFonts w:ascii="Times New Roman" w:hAnsi="Times New Roman" w:cs="Times New Roman"/>
+        </w:rPr>
+      </w:pPr>
+      <w:r>
+        <w:rPr>
+          <w:rFonts w:ascii="Times New Roman" w:hAnsi="Times New Roman" w:cs="Times New Roman"/>
+        </w:rPr>
+        <w:tab/>
+        <w:t xml:space="preserve">To verify that our protocol is viable, has sufficient performance, and works as intended, we plan to </w:t>
+      </w:r>
+      <w:r>
+        <w:rPr>
+          <w:rFonts w:ascii="Times New Roman" w:hAnsi="Times New Roman" w:cs="Times New Roman"/>
+        </w:rPr>
+        <w:t>conduct several tests.  These tests include measuring</w:t>
+      </w:r>
+      <w:r>
+        <w:rPr>
+          <w:rFonts w:ascii="Times New Roman" w:hAnsi="Times New Roman" w:cs="Times New Roman"/>
+        </w:rPr>
+        <w:t xml:space="preserve"> message latency, latency introduced by encryption, time difference</w:t>
+      </w:r>
+      <w:r>
+        <w:rPr>
+          <w:rFonts w:ascii="Times New Roman" w:hAnsi="Times New Roman" w:cs="Times New Roman"/>
+        </w:rPr>
+        <w:t>s</w:t>
+      </w:r>
+      <w:r>
+        <w:rPr>
+          <w:rFonts w:ascii="Times New Roman" w:hAnsi="Times New Roman" w:cs="Times New Roman"/>
+        </w:rPr>
+        <w:t xml:space="preserve"> in successful and </w:t>
+      </w:r>
+      <w:r>
+        <w:rPr>
+          <w:rFonts w:ascii="Times New Roman" w:hAnsi="Times New Roman" w:cs="Times New Roman"/>
+        </w:rPr>
+        <w:t>unsuccessful decryption, and the network utilization of our controlled</w:t>
+      </w:r>
+      <w:r>
+        <w:rPr>
+          <w:rFonts w:ascii="Times New Roman" w:hAnsi="Times New Roman" w:cs="Times New Roman"/>
+        </w:rPr>
+        <w:t xml:space="preserve"> flooding implementation. </w:t>
+      </w:r>
+      <w:r>
+        <w:rPr>
+          <w:rFonts w:ascii="Times New Roman" w:hAnsi="Times New Roman" w:cs="Times New Roman"/>
+        </w:rPr>
+        <w:t xml:space="preserve">These experiments will be run via </w:t>
+      </w:r>
+      <w:r>
+        <w:rPr>
+          <w:rFonts w:ascii="Times New Roman" w:hAnsi="Times New Roman" w:cs="Times New Roman"/>
+        </w:rPr>
+        <w:t xml:space="preserve">a series of simulations on </w:t>
+      </w:r>
+      <w:r>
+        <w:rPr>
+          <w:rFonts w:ascii="Times New Roman" w:hAnsi="Times New Roman" w:cs="Times New Roman"/>
+        </w:rPr>
+        <w:t xml:space="preserve">both </w:t>
+      </w:r>
+      <w:r>
+        <w:rPr>
+          <w:rFonts w:ascii="Times New Roman" w:hAnsi="Times New Roman" w:cs="Times New Roman"/>
+        </w:rPr>
+        <w:t xml:space="preserve">a local machine and </w:t>
+      </w:r>
+      <w:r>
+        <w:rPr>
+          <w:rFonts w:ascii="Times New Roman" w:hAnsi="Times New Roman" w:cs="Times New Roman"/>
+        </w:rPr>
+        <w:t>four</w:t>
+      </w:r>
+      <w:r>
+        <w:rPr>
+          <w:rFonts w:ascii="Times New Roman" w:hAnsi="Times New Roman" w:cs="Times New Roman"/>
+        </w:rPr>
+        <w:t xml:space="preserve"> computers spread out on different networks</w:t>
+      </w:r>
+      <w:r>
+        <w:rPr>
+          <w:rFonts w:ascii="Times New Roman" w:hAnsi="Times New Roman" w:cs="Times New Roman"/>
+        </w:rPr>
+        <w:t>.  The latter is a necessity to get</w:t>
+      </w:r>
+      <w:r>
+        <w:rPr>
+          <w:rFonts w:ascii="Times New Roman" w:hAnsi="Times New Roman" w:cs="Times New Roman"/>
+        </w:rPr>
+        <w:t xml:space="preserve"> accurate latency results.</w:t>
+      </w:r>
+    </w:p>
+    <w:p>
+      <w:pPr>
+        <w:pStyle w:val="Heading3"/>
+      </w:pPr>
+      <w:r>
+        <w:lastRenderedPageBreak/>
+        <w:t>Latency</w:t>
       </w:r>
     </w:p>
     <w:p>
@@ -903,20 +791,360 @@
         <w:rPr>
           <w:rFonts w:ascii="Times New Roman" w:hAnsi="Times New Roman" w:cs="Times New Roman"/>
         </w:rPr>
-        <w:t xml:space="preserve">As a chat program could possibly be used by at least 50 people at a time, we want to test how well our messaging protocol will scale. To do this we will perform a test similar to the network utilization test, however instead of analyzing the network we will be analyzing the resource usage of each node and the ANS. During this simulation we will record the number of messages each node processes, and the processing time of each of those messages. </w:t>
-      </w:r>
-      <w:r>
-        <w:rPr>
-          <w:rFonts w:ascii="Times New Roman" w:hAnsi="Times New Roman" w:cs="Times New Roman"/>
-        </w:rPr>
-        <w:t xml:space="preserve">We will also record the RTT of each message to determine the </w:t>
-      </w:r>
-      <w:r>
-        <w:rPr>
-          <w:rFonts w:ascii="Times New Roman" w:hAnsi="Times New Roman" w:cs="Times New Roman"/>
-        </w:rPr>
+        <w:t xml:space="preserve">We expect that </w:t>
+      </w:r>
+      <w:r>
+        <w:rPr>
+          <w:rFonts w:ascii="Times New Roman" w:hAnsi="Times New Roman" w:cs="Times New Roman"/>
+        </w:rPr>
+        <w:t xml:space="preserve">the indirect method </w:t>
+      </w:r>
+      <w:r>
+        <w:rPr>
+          <w:rFonts w:ascii="Times New Roman" w:hAnsi="Times New Roman" w:cs="Times New Roman"/>
+        </w:rPr>
+        <w:t xml:space="preserve">our protocol </w:t>
+      </w:r>
+      <w:r>
+        <w:rPr>
+          <w:rFonts w:ascii="Times New Roman" w:hAnsi="Times New Roman" w:cs="Times New Roman"/>
+        </w:rPr>
+        <w:t>uses to transmit messages will incur</w:t>
+      </w:r>
+      <w:r>
+        <w:rPr>
+          <w:rFonts w:ascii="Times New Roman" w:hAnsi="Times New Roman" w:cs="Times New Roman"/>
+        </w:rPr>
+        <w:t xml:space="preserve"> additional round trip time</w:t>
+      </w:r>
+      <w:r>
+        <w:rPr>
+          <w:rFonts w:ascii="Times New Roman" w:hAnsi="Times New Roman" w:cs="Times New Roman"/>
+        </w:rPr>
+        <w:t xml:space="preserve"> (RTT</w:t>
+      </w:r>
+      <w:r>
+        <w:rPr>
+          <w:rFonts w:ascii="Times New Roman" w:hAnsi="Times New Roman" w:cs="Times New Roman"/>
+        </w:rPr>
+        <w:t>).  However,</w:t>
+      </w:r>
+      <w:r>
+        <w:rPr>
+          <w:rFonts w:ascii="Times New Roman" w:hAnsi="Times New Roman" w:cs="Times New Roman"/>
+        </w:rPr>
+        <w:t xml:space="preserve"> we don’t want this additional latency to be much bigger than the latency </w:t>
+      </w:r>
+      <w:r>
+        <w:rPr>
+          <w:rFonts w:ascii="Times New Roman" w:hAnsi="Times New Roman" w:cs="Times New Roman"/>
+        </w:rPr>
+        <w:t xml:space="preserve">found in </w:t>
+      </w:r>
+      <w:r>
+        <w:rPr>
+          <w:rFonts w:ascii="Times New Roman" w:hAnsi="Times New Roman" w:cs="Times New Roman"/>
+        </w:rPr>
+        <w:t xml:space="preserve">direct </w:t>
+      </w:r>
+      <w:r>
+        <w:rPr>
+          <w:rFonts w:ascii="Times New Roman" w:hAnsi="Times New Roman" w:cs="Times New Roman"/>
+        </w:rPr>
+        <w:t>communications</w:t>
+      </w:r>
+      <w:r>
+        <w:rPr>
+          <w:rFonts w:ascii="Times New Roman" w:hAnsi="Times New Roman" w:cs="Times New Roman"/>
+        </w:rPr>
+        <w:t xml:space="preserve">. </w:t>
+      </w:r>
+      <w:r>
+        <w:rPr>
+          <w:rFonts w:ascii="Times New Roman" w:hAnsi="Times New Roman" w:cs="Times New Roman"/>
+        </w:rPr>
+        <w:t xml:space="preserve"> To ensure our latency is acceptable, w</w:t>
+      </w:r>
+      <w:r>
+        <w:rPr>
+          <w:rFonts w:ascii="Times New Roman" w:hAnsi="Times New Roman" w:cs="Times New Roman"/>
+        </w:rPr>
+        <w:t>e</w:t>
+      </w:r>
+      <w:r>
+        <w:rPr>
+          <w:rFonts w:ascii="Times New Roman" w:hAnsi="Times New Roman" w:cs="Times New Roman"/>
+        </w:rPr>
+        <w:t xml:space="preserve"> will set up our test implementation on our four test machines. We will then send a series of </w:t>
+      </w:r>
+      <w:r>
+        <w:rPr>
+          <w:rFonts w:ascii="Times New Roman" w:hAnsi="Times New Roman" w:cs="Times New Roman"/>
+        </w:rPr>
+        <w:t>ten</w:t>
+      </w:r>
+      <w:r>
+        <w:rPr>
+          <w:rFonts w:ascii="Times New Roman" w:hAnsi="Times New Roman" w:cs="Times New Roman"/>
+        </w:rPr>
+        <w:t xml:space="preserve"> messages between each machine using our messaging protocol, and record the </w:t>
+      </w:r>
+      <w:r>
+        <w:rPr>
+          <w:rFonts w:ascii="Times New Roman" w:hAnsi="Times New Roman" w:cs="Times New Roman"/>
+        </w:rPr>
+        <w:t>RTT</w:t>
+      </w:r>
+      <w:r>
+        <w:rPr>
+          <w:rFonts w:ascii="Times New Roman" w:hAnsi="Times New Roman" w:cs="Times New Roman"/>
+        </w:rPr>
+        <w:t xml:space="preserve"> of each message. </w:t>
+      </w:r>
+      <w:r>
+        <w:rPr>
+          <w:rFonts w:ascii="Times New Roman" w:hAnsi="Times New Roman" w:cs="Times New Roman"/>
+        </w:rPr>
+        <w:t xml:space="preserve"> Next, we will send another</w:t>
+      </w:r>
+      <w:r>
+        <w:rPr>
+          <w:rFonts w:ascii="Times New Roman" w:hAnsi="Times New Roman" w:cs="Times New Roman"/>
+        </w:rPr>
+        <w:t xml:space="preserve"> </w:t>
+      </w:r>
+      <w:r>
+        <w:rPr>
+          <w:rFonts w:ascii="Times New Roman" w:hAnsi="Times New Roman" w:cs="Times New Roman"/>
+        </w:rPr>
+        <w:t>ten</w:t>
+      </w:r>
+      <w:r>
+        <w:rPr>
+          <w:rFonts w:ascii="Times New Roman" w:hAnsi="Times New Roman" w:cs="Times New Roman"/>
+        </w:rPr>
+        <w:t xml:space="preserve"> messages between the each of the four hosts themselves using ping, and </w:t>
+      </w:r>
+      <w:r>
+        <w:rPr>
+          <w:rFonts w:ascii="Times New Roman" w:hAnsi="Times New Roman" w:cs="Times New Roman"/>
+        </w:rPr>
+        <w:t xml:space="preserve">again </w:t>
+      </w:r>
+      <w:r>
+        <w:rPr>
+          <w:rFonts w:ascii="Times New Roman" w:hAnsi="Times New Roman" w:cs="Times New Roman"/>
+        </w:rPr>
+        <w:t xml:space="preserve">record the </w:t>
+      </w:r>
+      <w:r>
+        <w:rPr>
+          <w:rFonts w:ascii="Times New Roman" w:hAnsi="Times New Roman" w:cs="Times New Roman"/>
+        </w:rPr>
+        <w:t>RTT</w:t>
+      </w:r>
+      <w:r>
+        <w:rPr>
+          <w:rFonts w:ascii="Times New Roman" w:hAnsi="Times New Roman" w:cs="Times New Roman"/>
+        </w:rPr>
+        <w:t xml:space="preserve"> of each message. After collecting the</w:t>
+      </w:r>
+      <w:r>
+        <w:rPr>
+          <w:rFonts w:ascii="Times New Roman" w:hAnsi="Times New Roman" w:cs="Times New Roman"/>
+        </w:rPr>
+        <w:t xml:space="preserve"> RTT</w:t>
+      </w:r>
+      <w:r>
+        <w:rPr>
+          <w:rFonts w:ascii="Times New Roman" w:hAnsi="Times New Roman" w:cs="Times New Roman"/>
+        </w:rPr>
+        <w:t xml:space="preserve"> of both messages, we will compare them and verify that the RTT using our protocol is not greater than five times the direct RTT.</w:t>
+      </w:r>
+    </w:p>
+    <w:p>
+      <w:pPr>
+        <w:pStyle w:val="Heading3"/>
+      </w:pPr>
+      <w:r>
+        <w:t>Encryption Overhead</w:t>
+      </w:r>
+    </w:p>
+    <w:p>
+      <w:pPr>
+        <w:spacing w:line="480" w:lineRule="auto"/>
+        <w:rPr>
+          <w:rFonts w:ascii="Times New Roman" w:hAnsi="Times New Roman" w:cs="Times New Roman"/>
+        </w:rPr>
+      </w:pPr>
+      <w:r>
+        <w:rPr>
+          <w:rFonts w:ascii="Times New Roman" w:hAnsi="Times New Roman" w:cs="Times New Roman"/>
+        </w:rPr>
+        <w:tab/>
+        <w:t>Encryption plays a big part in our messaging protocol,</w:t>
+      </w:r>
+      <w:r>
+        <w:rPr>
+          <w:rFonts w:ascii="Times New Roman" w:hAnsi="Times New Roman" w:cs="Times New Roman"/>
+        </w:rPr>
+        <w:t xml:space="preserve"> but</w:t>
+      </w:r>
+      <w:r>
+        <w:rPr>
+          <w:rFonts w:ascii="Times New Roman" w:hAnsi="Times New Roman" w:cs="Times New Roman"/>
+        </w:rPr>
+        <w:t xml:space="preserve"> it can also be a very expensive computation. </w:t>
+      </w:r>
+      <w:r>
+        <w:rPr>
+          <w:rFonts w:ascii="Times New Roman" w:hAnsi="Times New Roman" w:cs="Times New Roman"/>
+        </w:rPr>
+        <w:t>For the sake of rapid communication, w</w:t>
+      </w:r>
+      <w:r>
+        <w:rPr>
+          <w:rFonts w:ascii="Times New Roman" w:hAnsi="Times New Roman" w:cs="Times New Roman"/>
+        </w:rPr>
+        <w:t xml:space="preserve">e don’t want encryption to add a huge overhead to our protocol. </w:t>
+      </w:r>
+      <w:r>
+        <w:rPr>
+          <w:rFonts w:ascii="Times New Roman" w:hAnsi="Times New Roman" w:cs="Times New Roman"/>
+        </w:rPr>
+        <w:t>To ensure this is not the case, w</w:t>
+      </w:r>
+      <w:r>
+        <w:rPr>
+          <w:rFonts w:ascii="Times New Roman" w:hAnsi="Times New Roman" w:cs="Times New Roman"/>
+        </w:rPr>
+        <w:t xml:space="preserve">e plan to test the time it takes for messages of various different sizes to be encrypted and then decrypted. </w:t>
+      </w:r>
+      <w:r>
+        <w:rPr>
+          <w:rFonts w:ascii="Times New Roman" w:hAnsi="Times New Roman" w:cs="Times New Roman"/>
+        </w:rPr>
+        <w:t>W</w:t>
+      </w:r>
+      <w:r>
+        <w:rPr>
+          <w:rFonts w:ascii="Times New Roman" w:hAnsi="Times New Roman" w:cs="Times New Roman"/>
+        </w:rPr>
+        <w:t>e will send messages with lengths in a range</w:t>
+      </w:r>
+      <w:r>
+        <w:rPr>
+          <w:rFonts w:ascii="Times New Roman" w:hAnsi="Times New Roman" w:cs="Times New Roman"/>
+        </w:rPr>
+        <w:t xml:space="preserve"> starting</w:t>
+      </w:r>
+      <w:r>
+        <w:rPr>
+          <w:rFonts w:ascii="Times New Roman" w:hAnsi="Times New Roman" w:cs="Times New Roman"/>
+        </w:rPr>
+        <w:t xml:space="preserve"> f</w:t>
+      </w:r>
+      <w:r>
+        <w:rPr>
+          <w:rFonts w:ascii="Times New Roman" w:hAnsi="Times New Roman" w:cs="Times New Roman"/>
+        </w:rPr>
+        <w:t>rom 20 to 1000</w:t>
+      </w:r>
+      <w:r>
+        <w:rPr>
+          <w:rFonts w:ascii="Times New Roman" w:hAnsi="Times New Roman" w:cs="Times New Roman"/>
+        </w:rPr>
+        <w:t>, and</w:t>
+      </w:r>
+      <w:r>
+        <w:rPr>
+          <w:rFonts w:ascii="Times New Roman" w:hAnsi="Times New Roman" w:cs="Times New Roman"/>
+        </w:rPr>
+        <w:t xml:space="preserve"> increasing by </w:t>
+      </w:r>
+      <w:r>
+        <w:rPr>
+          <w:rFonts w:ascii="Times New Roman" w:hAnsi="Times New Roman" w:cs="Times New Roman"/>
+        </w:rPr>
+        <w:t xml:space="preserve">increments of </w:t>
+      </w:r>
+      <w:r>
+        <w:rPr>
+          <w:rFonts w:ascii="Times New Roman" w:hAnsi="Times New Roman" w:cs="Times New Roman"/>
+        </w:rPr>
+        <w:t xml:space="preserve">20 each iteration. </w:t>
+      </w:r>
+      <w:r>
+        <w:rPr>
+          <w:rFonts w:ascii="Times New Roman" w:hAnsi="Times New Roman" w:cs="Times New Roman"/>
+        </w:rPr>
+        <w:t>Using these tests, w</w:t>
+      </w:r>
+      <w:r>
+        <w:rPr>
+          <w:rFonts w:ascii="Times New Roman" w:hAnsi="Times New Roman" w:cs="Times New Roman"/>
+        </w:rPr>
+        <w:t>e will calculate the time each of these messages took to encrypt and decrypt. This will add additional latency to message sending, but hopefully it will be less than half of the network latency.</w:t>
+      </w:r>
+    </w:p>
+    <w:p>
+      <w:pPr>
+        <w:spacing w:line="480" w:lineRule="auto"/>
+        <w:rPr>
+          <w:rFonts w:ascii="Times New Roman" w:hAnsi="Times New Roman" w:cs="Times New Roman"/>
+        </w:rPr>
+      </w:pPr>
+      <w:r>
+        <w:rPr>
+          <w:rFonts w:ascii="Times New Roman" w:hAnsi="Times New Roman" w:cs="Times New Roman"/>
+        </w:rPr>
+        <w:tab/>
+        <w:t>In addition to testing the overhead added by encryption, we also need to test that the time difference between a successful and unsuccessful decryption is not noticeable. If this difference is noticeable it could allow an adversary to determine if a particular node was the intended recipient of a message. To do this we will perform a similar test to our total encryption/decryption overhead test mentioned above. However</w:t>
+      </w:r>
+      <w:r>
+        <w:rPr>
+          <w:rFonts w:ascii="Times New Roman" w:hAnsi="Times New Roman" w:cs="Times New Roman"/>
+        </w:rPr>
+        <w:t>,</w:t>
+      </w:r>
+      <w:r>
+        <w:rPr>
+          <w:rFonts w:ascii="Times New Roman" w:hAnsi="Times New Roman" w:cs="Times New Roman"/>
+        </w:rPr>
+        <w:t xml:space="preserve"> this time we</w:t>
+      </w:r>
+      <w:r>
+        <w:rPr>
+          <w:rFonts w:ascii="Times New Roman" w:hAnsi="Times New Roman" w:cs="Times New Roman"/>
+        </w:rPr>
+        <w:t xml:space="preserve"> will decrypt the message twice:</w:t>
+      </w:r>
+      <w:r>
+        <w:rPr>
+          <w:rFonts w:ascii="Times New Roman" w:hAnsi="Times New Roman" w:cs="Times New Roman"/>
+        </w:rPr>
+        <w:t xml:space="preserve"> once with the correct private key, and the second time with an invalid private key. Comparing these values will allow us to determine if a successful decryption is </w:t>
+      </w:r>
+      <w:r>
+        <w:rPr>
+          <w:rFonts w:ascii="Times New Roman" w:hAnsi="Times New Roman" w:cs="Times New Roman"/>
+        </w:rPr>
+        <w:t>noticeable</w:t>
+      </w:r>
+      <w:r>
+        <w:rPr>
+          <w:rFonts w:ascii="Times New Roman" w:hAnsi="Times New Roman" w:cs="Times New Roman"/>
+        </w:rPr>
+        <w:t>.</w:t>
+      </w:r>
+    </w:p>
+    <w:p>
+      <w:pPr>
+        <w:pStyle w:val="Heading3"/>
+      </w:pPr>
+      <w:r>
         <w:lastRenderedPageBreak/>
-        <w:t>effect more clients has on it. We will also be analyzing the ANS, we will measure how many times it reshuffles the peer list, and how long each of those peer reshuffles took. Unlike the network utilization test, we will run this test on a range of clients from ten to 30, increasing by ten clients each time. This will give us a clear measure of how our protocol scales with varying number of clients.</w:t>
+        <w:t>Network Utilization</w:t>
       </w:r>
     </w:p>
     <w:p>
@@ -931,21 +1159,362 @@
         <w:rPr>
           <w:rFonts w:ascii="Times New Roman" w:hAnsi="Times New Roman" w:cs="Times New Roman"/>
         </w:rPr>
-        <w:t xml:space="preserve">The final test that we will perform is the anonymity test of the source of our messages.  We will run a simulation with around ten clients sending messages back and forth to each other at varying intervals. We will examine the packets sent with </w:t>
-      </w:r>
-      <w:proofErr w:type="spellStart"/>
-      <w:r>
-        <w:rPr>
-          <w:rFonts w:ascii="Times New Roman" w:hAnsi="Times New Roman" w:cs="Times New Roman"/>
-        </w:rPr>
-        <w:t>wireshark</w:t>
-      </w:r>
-      <w:proofErr w:type="spellEnd"/>
-      <w:r>
-        <w:rPr>
-          <w:rFonts w:ascii="Times New Roman" w:hAnsi="Times New Roman" w:cs="Times New Roman"/>
-        </w:rPr>
-        <w:t>, and take note if the packets are encrypted and that there are no identical packets sent between peers. This will help us tell if it is possible to determine the source of a particular message by analyzing the packets sent between nodes.</w:t>
+        <w:t>The network utilization of our protocol also needs to be tested.</w:t>
+      </w:r>
+      <w:r>
+        <w:rPr>
+          <w:rFonts w:ascii="Times New Roman" w:hAnsi="Times New Roman" w:cs="Times New Roman"/>
+        </w:rPr>
+        <w:t xml:space="preserve"> We don’t want our protocol to use a vast majority of the available bandwidth by flooding messages across the network. In order to test our utilization we plan to run a simulation with around 25 clients running locally. The simula</w:t>
+      </w:r>
+      <w:r>
+        <w:rPr>
+          <w:rFonts w:ascii="Times New Roman" w:hAnsi="Times New Roman" w:cs="Times New Roman"/>
+        </w:rPr>
+        <w:t>tion will last for five minutes</w:t>
+      </w:r>
+      <w:r>
+        <w:rPr>
+          <w:rFonts w:ascii="Times New Roman" w:hAnsi="Times New Roman" w:cs="Times New Roman"/>
+        </w:rPr>
+        <w:t xml:space="preserve"> </w:t>
+      </w:r>
+      <w:r>
+        <w:rPr>
+          <w:rFonts w:ascii="Times New Roman" w:hAnsi="Times New Roman" w:cs="Times New Roman"/>
+        </w:rPr>
+        <w:t xml:space="preserve">with each client </w:t>
+      </w:r>
+      <w:r>
+        <w:rPr>
+          <w:rFonts w:ascii="Times New Roman" w:hAnsi="Times New Roman" w:cs="Times New Roman"/>
+        </w:rPr>
+        <w:t>periodically send</w:t>
+      </w:r>
+      <w:r>
+        <w:rPr>
+          <w:rFonts w:ascii="Times New Roman" w:hAnsi="Times New Roman" w:cs="Times New Roman"/>
+        </w:rPr>
+        <w:t>ing</w:t>
+      </w:r>
+      <w:r>
+        <w:rPr>
+          <w:rFonts w:ascii="Times New Roman" w:hAnsi="Times New Roman" w:cs="Times New Roman"/>
+        </w:rPr>
+        <w:t xml:space="preserve"> messages to other clients. </w:t>
+      </w:r>
+      <w:r>
+        <w:rPr>
+          <w:rFonts w:ascii="Times New Roman" w:hAnsi="Times New Roman" w:cs="Times New Roman"/>
+        </w:rPr>
+        <w:t>To do this, e</w:t>
+      </w:r>
+      <w:r>
+        <w:rPr>
+          <w:rFonts w:ascii="Times New Roman" w:hAnsi="Times New Roman" w:cs="Times New Roman"/>
+        </w:rPr>
+        <w:t>ach client will pick a rand</w:t>
+      </w:r>
+      <w:r>
+        <w:rPr>
+          <w:rFonts w:ascii="Times New Roman" w:hAnsi="Times New Roman" w:cs="Times New Roman"/>
+        </w:rPr>
+        <w:t xml:space="preserve">om time from five to 35 seconds.  The client will then send the message after this time expires, and then repeat the process.  </w:t>
+      </w:r>
+      <w:r>
+        <w:rPr>
+          <w:rFonts w:ascii="Times New Roman" w:hAnsi="Times New Roman" w:cs="Times New Roman"/>
+        </w:rPr>
+        <w:t>As this occurs we</w:t>
+      </w:r>
+      <w:r>
+        <w:rPr>
+          <w:rFonts w:ascii="Times New Roman" w:hAnsi="Times New Roman" w:cs="Times New Roman"/>
+        </w:rPr>
+        <w:t xml:space="preserve"> will analyze the network using Wireshark, and take note of how many packets are in the network</w:t>
+      </w:r>
+      <w:r>
+        <w:rPr>
+          <w:rFonts w:ascii="Times New Roman" w:hAnsi="Times New Roman" w:cs="Times New Roman"/>
+        </w:rPr>
+        <w:t xml:space="preserve"> for </w:t>
+      </w:r>
+      <w:r>
+        <w:rPr>
+          <w:rFonts w:ascii="Times New Roman" w:hAnsi="Times New Roman" w:cs="Times New Roman"/>
+        </w:rPr>
+        <w:t>5 secon</w:t>
+      </w:r>
+      <w:r>
+        <w:rPr>
+          <w:rFonts w:ascii="Times New Roman" w:hAnsi="Times New Roman" w:cs="Times New Roman"/>
+        </w:rPr>
+        <w:t>d intervals</w:t>
+      </w:r>
+      <w:r>
+        <w:rPr>
+          <w:rFonts w:ascii="Times New Roman" w:hAnsi="Times New Roman" w:cs="Times New Roman"/>
+        </w:rPr>
+        <w:t xml:space="preserve">. We will also run a five minute simulation of normal computer use, such as web browsing, and heavy network use such as a file transfer. This will allow us to compare our </w:t>
+      </w:r>
+      <w:r>
+        <w:rPr>
+          <w:rFonts w:ascii="Times New Roman" w:hAnsi="Times New Roman" w:cs="Times New Roman"/>
+        </w:rPr>
+        <w:t xml:space="preserve">protocol’s </w:t>
+      </w:r>
+      <w:r>
+        <w:rPr>
+          <w:rFonts w:ascii="Times New Roman" w:hAnsi="Times New Roman" w:cs="Times New Roman"/>
+        </w:rPr>
+        <w:t>network usage against these two, giving us a sense of how our network utilization compares to normal and heavy network use.</w:t>
+      </w:r>
+    </w:p>
+    <w:p>
+      <w:pPr>
+        <w:pStyle w:val="Heading3"/>
+      </w:pPr>
+      <w:r>
+        <w:t>Scalability</w:t>
+      </w:r>
+    </w:p>
+    <w:p>
+      <w:pPr>
+        <w:spacing w:line="480" w:lineRule="auto"/>
+        <w:ind w:firstLine="720"/>
+        <w:rPr>
+          <w:rFonts w:ascii="Times New Roman" w:hAnsi="Times New Roman" w:cs="Times New Roman"/>
+        </w:rPr>
+      </w:pPr>
+      <w:r>
+        <w:rPr>
+          <w:rFonts w:ascii="Times New Roman" w:hAnsi="Times New Roman" w:cs="Times New Roman"/>
+        </w:rPr>
+        <w:t xml:space="preserve">As a chat program could possibly be used by at least 50 people at a time, </w:t>
+      </w:r>
+      <w:r>
+        <w:rPr>
+          <w:rFonts w:ascii="Times New Roman" w:hAnsi="Times New Roman" w:cs="Times New Roman"/>
+        </w:rPr>
+        <w:t>it seems paramount we test how</w:t>
+      </w:r>
+      <w:r>
+        <w:rPr>
+          <w:rFonts w:ascii="Times New Roman" w:hAnsi="Times New Roman" w:cs="Times New Roman"/>
+        </w:rPr>
+        <w:t xml:space="preserve"> well our messaging protocol will scale. To do this we will perform a test similar </w:t>
+      </w:r>
+      <w:r>
+        <w:rPr>
+          <w:rFonts w:ascii="Times New Roman" w:hAnsi="Times New Roman" w:cs="Times New Roman"/>
+        </w:rPr>
+        <w:t>to the network utilization test;</w:t>
+      </w:r>
+      <w:r>
+        <w:rPr>
+          <w:rFonts w:ascii="Times New Roman" w:hAnsi="Times New Roman" w:cs="Times New Roman"/>
+        </w:rPr>
+        <w:t xml:space="preserve"> however</w:t>
+      </w:r>
+      <w:r>
+        <w:rPr>
+          <w:rFonts w:ascii="Times New Roman" w:hAnsi="Times New Roman" w:cs="Times New Roman"/>
+        </w:rPr>
+        <w:t>,</w:t>
+      </w:r>
+      <w:r>
+        <w:rPr>
+          <w:rFonts w:ascii="Times New Roman" w:hAnsi="Times New Roman" w:cs="Times New Roman"/>
+        </w:rPr>
+        <w:t xml:space="preserve"> instead of analyzing the network</w:t>
+      </w:r>
+      <w:r>
+        <w:rPr>
+          <w:rFonts w:ascii="Times New Roman" w:hAnsi="Times New Roman" w:cs="Times New Roman"/>
+        </w:rPr>
+        <w:t>,</w:t>
+      </w:r>
+      <w:r>
+        <w:rPr>
+          <w:rFonts w:ascii="Times New Roman" w:hAnsi="Times New Roman" w:cs="Times New Roman"/>
+        </w:rPr>
+        <w:t xml:space="preserve"> we will be analyzing the resource usage of each node and the ANS. During this simulation we will record the number of messages each node processes, and the processing time of each of those messages. </w:t>
+      </w:r>
+      <w:r>
+        <w:rPr>
+          <w:rFonts w:ascii="Times New Roman" w:hAnsi="Times New Roman" w:cs="Times New Roman"/>
+        </w:rPr>
+        <w:t>We will also record the RTT of each message to determine the effect more clients has on it. We w</w:t>
+      </w:r>
+      <w:r>
+        <w:rPr>
+          <w:rFonts w:ascii="Times New Roman" w:hAnsi="Times New Roman" w:cs="Times New Roman"/>
+        </w:rPr>
+        <w:t>ill also be analyzing the ANS, measuring</w:t>
+      </w:r>
+      <w:r>
+        <w:rPr>
+          <w:rFonts w:ascii="Times New Roman" w:hAnsi="Times New Roman" w:cs="Times New Roman"/>
+        </w:rPr>
+        <w:t xml:space="preserve"> how many ti</w:t>
+      </w:r>
+      <w:r>
+        <w:rPr>
+          <w:rFonts w:ascii="Times New Roman" w:hAnsi="Times New Roman" w:cs="Times New Roman"/>
+        </w:rPr>
+        <w:t>mes it reshuffles the peer list</w:t>
+      </w:r>
+      <w:r>
+        <w:rPr>
+          <w:rFonts w:ascii="Times New Roman" w:hAnsi="Times New Roman" w:cs="Times New Roman"/>
+        </w:rPr>
+        <w:t xml:space="preserve"> and how long each of those pe</w:t>
+      </w:r>
+      <w:bookmarkStart w:id="0" w:name="_GoBack"/>
+      <w:bookmarkEnd w:id="0"/>
+      <w:r>
+        <w:rPr>
+          <w:rFonts w:ascii="Times New Roman" w:hAnsi="Times New Roman" w:cs="Times New Roman"/>
+        </w:rPr>
+        <w:t xml:space="preserve">er reshuffles took. Unlike the network utilization test, we will run this test on a range of clients from </w:t>
+      </w:r>
+      <w:r>
+        <w:rPr>
+          <w:rFonts w:ascii="Times New Roman" w:hAnsi="Times New Roman" w:cs="Times New Roman"/>
+        </w:rPr>
+        <w:t>six to 18</w:t>
+      </w:r>
+      <w:r>
+        <w:rPr>
+          <w:rFonts w:ascii="Times New Roman" w:hAnsi="Times New Roman" w:cs="Times New Roman"/>
+        </w:rPr>
+        <w:t xml:space="preserve">, increasing by </w:t>
+      </w:r>
+      <w:r>
+        <w:rPr>
+          <w:rFonts w:ascii="Times New Roman" w:hAnsi="Times New Roman" w:cs="Times New Roman"/>
+        </w:rPr>
+        <w:t>six</w:t>
+      </w:r>
+      <w:r>
+        <w:rPr>
+          <w:rFonts w:ascii="Times New Roman" w:hAnsi="Times New Roman" w:cs="Times New Roman"/>
+        </w:rPr>
+        <w:t xml:space="preserve"> clients each time. This will give us a clear measure of how </w:t>
+      </w:r>
+      <w:r>
+        <w:rPr>
+          <w:rFonts w:ascii="Times New Roman" w:hAnsi="Times New Roman" w:cs="Times New Roman"/>
+        </w:rPr>
+        <w:t xml:space="preserve">well </w:t>
+      </w:r>
+      <w:r>
+        <w:rPr>
+          <w:rFonts w:ascii="Times New Roman" w:hAnsi="Times New Roman" w:cs="Times New Roman"/>
+        </w:rPr>
+        <w:t>our protocol scales with varying number</w:t>
+      </w:r>
+      <w:r>
+        <w:rPr>
+          <w:rFonts w:ascii="Times New Roman" w:hAnsi="Times New Roman" w:cs="Times New Roman"/>
+        </w:rPr>
+        <w:t>s</w:t>
+      </w:r>
+      <w:r>
+        <w:rPr>
+          <w:rFonts w:ascii="Times New Roman" w:hAnsi="Times New Roman" w:cs="Times New Roman"/>
+        </w:rPr>
+        <w:t xml:space="preserve"> of clients.</w:t>
+      </w:r>
+    </w:p>
+    <w:p>
+      <w:pPr>
+        <w:pStyle w:val="Heading3"/>
+      </w:pPr>
+      <w:r>
+        <w:t>Anonymity</w:t>
+      </w:r>
+    </w:p>
+    <w:p>
+      <w:pPr>
+        <w:spacing w:line="480" w:lineRule="auto"/>
+        <w:ind w:firstLine="720"/>
+        <w:rPr>
+          <w:rFonts w:ascii="Times New Roman" w:hAnsi="Times New Roman" w:cs="Times New Roman"/>
+        </w:rPr>
+      </w:pPr>
+      <w:r>
+        <w:rPr>
+          <w:rFonts w:ascii="Times New Roman" w:hAnsi="Times New Roman" w:cs="Times New Roman"/>
+        </w:rPr>
+        <w:t xml:space="preserve">The final test that we will perform is the anonymity test of the source of our messages.  </w:t>
+      </w:r>
+      <w:r>
+        <w:rPr>
+          <w:rFonts w:ascii="Times New Roman" w:hAnsi="Times New Roman" w:cs="Times New Roman"/>
+        </w:rPr>
+        <w:t>To do this, w</w:t>
+      </w:r>
+      <w:r>
+        <w:rPr>
+          <w:rFonts w:ascii="Times New Roman" w:hAnsi="Times New Roman" w:cs="Times New Roman"/>
+        </w:rPr>
+        <w:t xml:space="preserve">e will run a simulation with around ten clients sending messages back and forth to each other at varying intervals. We will </w:t>
+      </w:r>
+      <w:r>
+        <w:rPr>
+          <w:rFonts w:ascii="Times New Roman" w:hAnsi="Times New Roman" w:cs="Times New Roman"/>
+        </w:rPr>
+        <w:t xml:space="preserve">use wireshark to </w:t>
+      </w:r>
+      <w:r>
+        <w:rPr>
+          <w:rFonts w:ascii="Times New Roman" w:hAnsi="Times New Roman" w:cs="Times New Roman"/>
+        </w:rPr>
+        <w:t xml:space="preserve">examine the </w:t>
+      </w:r>
+      <w:r>
+        <w:rPr>
+          <w:rFonts w:ascii="Times New Roman" w:hAnsi="Times New Roman" w:cs="Times New Roman"/>
+        </w:rPr>
+        <w:t>sent packets</w:t>
+      </w:r>
+      <w:r>
+        <w:rPr>
+          <w:rFonts w:ascii="Times New Roman" w:hAnsi="Times New Roman" w:cs="Times New Roman"/>
+        </w:rPr>
+        <w:t xml:space="preserve">, and take note </w:t>
+      </w:r>
+      <w:r>
+        <w:rPr>
+          <w:rFonts w:ascii="Times New Roman" w:hAnsi="Times New Roman" w:cs="Times New Roman"/>
+        </w:rPr>
+        <w:t xml:space="preserve">of whether </w:t>
+      </w:r>
+      <w:r>
+        <w:rPr>
+          <w:rFonts w:ascii="Times New Roman" w:hAnsi="Times New Roman" w:cs="Times New Roman"/>
+        </w:rPr>
+        <w:t xml:space="preserve">the </w:t>
+      </w:r>
+      <w:r>
+        <w:rPr>
+          <w:rFonts w:ascii="Times New Roman" w:hAnsi="Times New Roman" w:cs="Times New Roman"/>
+        </w:rPr>
+        <w:lastRenderedPageBreak/>
+        <w:t xml:space="preserve">packets are encrypted </w:t>
+      </w:r>
+      <w:r>
+        <w:rPr>
+          <w:rFonts w:ascii="Times New Roman" w:hAnsi="Times New Roman" w:cs="Times New Roman"/>
+        </w:rPr>
+        <w:t>as well as confirm there</w:t>
+      </w:r>
+      <w:r>
+        <w:rPr>
+          <w:rFonts w:ascii="Times New Roman" w:hAnsi="Times New Roman" w:cs="Times New Roman"/>
+        </w:rPr>
+        <w:t xml:space="preserve"> are no identical packets sent between peers. This will help us tell if it is possible to determine the source of a particular message by analyzing the packets sent between nodes.</w:t>
       </w:r>
     </w:p>
     <w:p>
@@ -971,75 +1540,6 @@
     </w:sectPr>
   </w:body>
 </w:document>
-</file>
-
-<file path=word/comments.xml><?xml version="1.0" encoding="utf-8"?>
-<w:comments xmlns:wpc="http://schemas.microsoft.com/office/word/2010/wordprocessingCanvas" xmlns:mc="http://schemas.openxmlformats.org/markup-compatibility/2006" xmlns:o="urn:schemas-microsoft-com:office:office" xmlns:r="http://schemas.openxmlformats.org/officeDocument/2006/relationships" xmlns:m="http://schemas.openxmlformats.org/officeDocument/2006/math" xmlns:v="urn:schemas-microsoft-com:vml" xmlns:wp14="http://schemas.microsoft.com/office/word/2010/wordprocessingDrawing" xmlns:wp="http://schemas.openxmlformats.org/drawingml/2006/wordprocessingDrawing" xmlns:w10="urn:schemas-microsoft-com:office:word" xmlns:w="http://schemas.openxmlformats.org/wordprocessingml/2006/main" xmlns:w14="http://schemas.microsoft.com/office/word/2010/wordml" xmlns:w15="http://schemas.microsoft.com/office/word/2012/wordml" xmlns:wpg="http://schemas.microsoft.com/office/word/2010/wordprocessingGroup" xmlns:wpi="http://schemas.microsoft.com/office/word/2010/wordprocessingInk" xmlns:wne="http://schemas.microsoft.com/office/word/2006/wordml" xmlns:wps="http://schemas.microsoft.com/office/word/2010/wordprocessingShape" mc:Ignorable="w14 w15 wp14">
-  <w:comment w:id="0" w:author="Mitchell" w:date="2014-02-27T13:45:00Z" w:initials="M">
-    <w:p>
-      <w:pPr>
-        <w:pStyle w:val="CommentText"/>
-      </w:pPr>
-      <w:r>
-        <w:rPr>
-          <w:rStyle w:val="CommentReference"/>
-        </w:rPr>
-        <w:annotationRef/>
-      </w:r>
-      <w:r>
-        <w:t>We also need to add some success metrics to our tests.</w:t>
-      </w:r>
-    </w:p>
-  </w:comment>
-  <w:comment w:id="2" w:author="Mitchell" w:date="2014-02-27T10:45:00Z" w:initials="M">
-    <w:p>
-      <w:pPr>
-        <w:pStyle w:val="CommentText"/>
-      </w:pPr>
-      <w:r>
-        <w:rPr>
-          <w:rStyle w:val="CommentReference"/>
-        </w:rPr>
-        <w:annotationRef/>
-      </w:r>
-      <w:r>
-        <w:t xml:space="preserve">We really need more than four machines to do an accurate latency test. We might be able to do it on four machines first, and If we have time we can use </w:t>
-      </w:r>
-      <w:proofErr w:type="spellStart"/>
-      <w:r>
-        <w:t>MiniNet</w:t>
-      </w:r>
-      <w:proofErr w:type="spellEnd"/>
-      <w:r>
-        <w:t xml:space="preserve"> for more machines, with only 4 nodes everyone will be one hop away. Unless we use a max peer size of 1.</w:t>
-      </w:r>
-    </w:p>
-  </w:comment>
-  <w:comment w:id="3" w:author="Mitchell" w:date="2014-02-27T13:08:00Z" w:initials="M">
-    <w:p>
-      <w:pPr>
-        <w:pStyle w:val="CommentText"/>
-      </w:pPr>
-      <w:r>
-        <w:rPr>
-          <w:rStyle w:val="CommentReference"/>
-        </w:rPr>
-        <w:annotationRef/>
-      </w:r>
-      <w:r>
-        <w:t>We can alter these numbers depending on how useful the data we get is, and how easy it would be to run more.</w:t>
-      </w:r>
-    </w:p>
-  </w:comment>
-</w:comments>
-</file>
-
-<file path=word/commentsExtended.xml><?xml version="1.0" encoding="utf-8"?>
-<w15:commentsEx xmlns:wpc="http://schemas.microsoft.com/office/word/2010/wordprocessingCanvas" xmlns:mc="http://schemas.openxmlformats.org/markup-compatibility/2006" xmlns:o="urn:schemas-microsoft-com:office:office" xmlns:r="http://schemas.openxmlformats.org/officeDocument/2006/relationships" xmlns:m="http://schemas.openxmlformats.org/officeDocument/2006/math" xmlns:v="urn:schemas-microsoft-com:vml" xmlns:wp14="http://schemas.microsoft.com/office/word/2010/wordprocessingDrawing" xmlns:wp="http://schemas.openxmlformats.org/drawingml/2006/wordprocessingDrawing" xmlns:w10="urn:schemas-microsoft-com:office:word" xmlns:w="http://schemas.openxmlformats.org/wordprocessingml/2006/main" xmlns:w14="http://schemas.microsoft.com/office/word/2010/wordml" xmlns:w15="http://schemas.microsoft.com/office/word/2012/wordml" xmlns:wpg="http://schemas.microsoft.com/office/word/2010/wordprocessingGroup" xmlns:wpi="http://schemas.microsoft.com/office/word/2010/wordprocessingInk" xmlns:wne="http://schemas.microsoft.com/office/word/2006/wordml" xmlns:wps="http://schemas.microsoft.com/office/word/2010/wordprocessingShape" mc:Ignorable="w14 w15 wp14">
-  <w15:commentEx w15:paraId="383BF662" w15:done="0"/>
-  <w15:commentEx w15:paraId="07900353" w15:done="0"/>
-  <w15:commentEx w15:paraId="0368E94B" w15:done="0"/>
-</w15:commentsEx>
 </file>
 
 <file path=word/numbering.xml><?xml version="1.0" encoding="utf-8"?>
@@ -1229,14 +1729,6 @@
     <w:abstractNumId w:val="1"/>
   </w:num>
 </w:numbering>
-</file>
-
-<file path=word/people.xml><?xml version="1.0" encoding="utf-8"?>
-<w15:people xmlns:wpc="http://schemas.microsoft.com/office/word/2010/wordprocessingCanvas" xmlns:mc="http://schemas.openxmlformats.org/markup-compatibility/2006" xmlns:o="urn:schemas-microsoft-com:office:office" xmlns:r="http://schemas.openxmlformats.org/officeDocument/2006/relationships" xmlns:m="http://schemas.openxmlformats.org/officeDocument/2006/math" xmlns:v="urn:schemas-microsoft-com:vml" xmlns:wp14="http://schemas.microsoft.com/office/word/2010/wordprocessingDrawing" xmlns:wp="http://schemas.openxmlformats.org/drawingml/2006/wordprocessingDrawing" xmlns:w10="urn:schemas-microsoft-com:office:word" xmlns:w="http://schemas.openxmlformats.org/wordprocessingml/2006/main" xmlns:w14="http://schemas.microsoft.com/office/word/2010/wordml" xmlns:w15="http://schemas.microsoft.com/office/word/2012/wordml" xmlns:wpg="http://schemas.microsoft.com/office/word/2010/wordprocessingGroup" xmlns:wpi="http://schemas.microsoft.com/office/word/2010/wordprocessingInk" xmlns:wne="http://schemas.microsoft.com/office/word/2006/wordml" xmlns:wps="http://schemas.microsoft.com/office/word/2010/wordprocessingShape" mc:Ignorable="w14 w15 wp14">
-  <w15:person w15:author="Mitchell">
-    <w15:presenceInfo w15:providerId="None" w15:userId="Mitchell"/>
-  </w15:person>
-</w15:people>
 </file>
 
 <file path=word/styles.xml><?xml version="1.0" encoding="utf-8"?>
@@ -1633,6 +2125,71 @@
     <w:name w:val="Normal"/>
     <w:qFormat/>
   </w:style>
+  <w:style w:type="paragraph" w:styleId="Heading1">
+    <w:name w:val="heading 1"/>
+    <w:basedOn w:val="Normal"/>
+    <w:next w:val="Normal"/>
+    <w:link w:val="Heading1Char"/>
+    <w:uiPriority w:val="9"/>
+    <w:qFormat/>
+    <w:rsid w:val="004D1857"/>
+    <w:pPr>
+      <w:keepNext/>
+      <w:keepLines/>
+      <w:spacing w:before="240" w:after="0"/>
+      <w:outlineLvl w:val="0"/>
+    </w:pPr>
+    <w:rPr>
+      <w:rFonts w:asciiTheme="majorHAnsi" w:eastAsiaTheme="majorEastAsia" w:hAnsiTheme="majorHAnsi" w:cstheme="majorBidi"/>
+      <w:color w:val="365F91" w:themeColor="accent1" w:themeShade="BF"/>
+      <w:sz w:val="32"/>
+      <w:szCs w:val="32"/>
+    </w:rPr>
+  </w:style>
+  <w:style w:type="paragraph" w:styleId="Heading2">
+    <w:name w:val="heading 2"/>
+    <w:basedOn w:val="Normal"/>
+    <w:next w:val="Normal"/>
+    <w:link w:val="Heading2Char"/>
+    <w:uiPriority w:val="9"/>
+    <w:unhideWhenUsed/>
+    <w:qFormat/>
+    <w:rsid w:val="004D1857"/>
+    <w:pPr>
+      <w:keepNext/>
+      <w:keepLines/>
+      <w:spacing w:before="40" w:after="0"/>
+      <w:outlineLvl w:val="1"/>
+    </w:pPr>
+    <w:rPr>
+      <w:rFonts w:asciiTheme="majorHAnsi" w:eastAsiaTheme="majorEastAsia" w:hAnsiTheme="majorHAnsi" w:cstheme="majorBidi"/>
+      <w:color w:val="365F91" w:themeColor="accent1" w:themeShade="BF"/>
+      <w:sz w:val="26"/>
+      <w:szCs w:val="26"/>
+    </w:rPr>
+  </w:style>
+  <w:style w:type="paragraph" w:styleId="Heading3">
+    <w:name w:val="heading 3"/>
+    <w:basedOn w:val="Normal"/>
+    <w:next w:val="Normal"/>
+    <w:link w:val="Heading3Char"/>
+    <w:uiPriority w:val="9"/>
+    <w:unhideWhenUsed/>
+    <w:qFormat/>
+    <w:rsid w:val="004D1857"/>
+    <w:pPr>
+      <w:keepNext/>
+      <w:keepLines/>
+      <w:spacing w:before="40" w:after="0"/>
+      <w:outlineLvl w:val="2"/>
+    </w:pPr>
+    <w:rPr>
+      <w:rFonts w:asciiTheme="majorHAnsi" w:eastAsiaTheme="majorEastAsia" w:hAnsiTheme="majorHAnsi" w:cstheme="majorBidi"/>
+      <w:color w:val="243F60" w:themeColor="accent1" w:themeShade="7F"/>
+      <w:sz w:val="24"/>
+      <w:szCs w:val="24"/>
+    </w:rPr>
+  </w:style>
   <w:style w:type="character" w:default="1" w:styleId="DefaultParagraphFont">
     <w:name w:val="Default Paragraph Font"/>
     <w:uiPriority w:val="1"/>
@@ -1817,6 +2374,45 @@
       <w:rFonts w:ascii="Segoe UI" w:hAnsi="Segoe UI" w:cs="Segoe UI"/>
       <w:sz w:val="18"/>
       <w:szCs w:val="18"/>
+    </w:rPr>
+  </w:style>
+  <w:style w:type="character" w:customStyle="1" w:styleId="Heading1Char">
+    <w:name w:val="Heading 1 Char"/>
+    <w:basedOn w:val="DefaultParagraphFont"/>
+    <w:link w:val="Heading1"/>
+    <w:uiPriority w:val="9"/>
+    <w:rsid w:val="004D1857"/>
+    <w:rPr>
+      <w:rFonts w:asciiTheme="majorHAnsi" w:eastAsiaTheme="majorEastAsia" w:hAnsiTheme="majorHAnsi" w:cstheme="majorBidi"/>
+      <w:color w:val="365F91" w:themeColor="accent1" w:themeShade="BF"/>
+      <w:sz w:val="32"/>
+      <w:szCs w:val="32"/>
+    </w:rPr>
+  </w:style>
+  <w:style w:type="character" w:customStyle="1" w:styleId="Heading2Char">
+    <w:name w:val="Heading 2 Char"/>
+    <w:basedOn w:val="DefaultParagraphFont"/>
+    <w:link w:val="Heading2"/>
+    <w:uiPriority w:val="9"/>
+    <w:rsid w:val="004D1857"/>
+    <w:rPr>
+      <w:rFonts w:asciiTheme="majorHAnsi" w:eastAsiaTheme="majorEastAsia" w:hAnsiTheme="majorHAnsi" w:cstheme="majorBidi"/>
+      <w:color w:val="365F91" w:themeColor="accent1" w:themeShade="BF"/>
+      <w:sz w:val="26"/>
+      <w:szCs w:val="26"/>
+    </w:rPr>
+  </w:style>
+  <w:style w:type="character" w:customStyle="1" w:styleId="Heading3Char">
+    <w:name w:val="Heading 3 Char"/>
+    <w:basedOn w:val="DefaultParagraphFont"/>
+    <w:link w:val="Heading3"/>
+    <w:uiPriority w:val="9"/>
+    <w:rsid w:val="004D1857"/>
+    <w:rPr>
+      <w:rFonts w:asciiTheme="majorHAnsi" w:eastAsiaTheme="majorEastAsia" w:hAnsiTheme="majorHAnsi" w:cstheme="majorBidi"/>
+      <w:color w:val="243F60" w:themeColor="accent1" w:themeShade="7F"/>
+      <w:sz w:val="24"/>
+      <w:szCs w:val="24"/>
     </w:rPr>
   </w:style>
 </w:styles>
@@ -2110,7 +2706,7 @@
 </file>
 
 <file path=customXml/itemProps1.xml><?xml version="1.0" encoding="utf-8"?>
-<ds:datastoreItem xmlns:ds="http://schemas.openxmlformats.org/officeDocument/2006/customXml" ds:itemID="{0BCDF54A-5A00-4134-84EA-5EAA2B823231}">
+<ds:datastoreItem xmlns:ds="http://schemas.openxmlformats.org/officeDocument/2006/customXml" ds:itemID="{50FB6ECF-4E21-4E7F-97FE-F1AD1BC649C8}">
   <ds:schemaRefs>
     <ds:schemaRef ds:uri="http://schemas.openxmlformats.org/officeDocument/2006/bibliography"/>
   </ds:schemaRefs>

</xml_diff>

<commit_message>
Minor changes to the methodology
</commit_message>
<xml_diff>
--- a/documents/Methodology.docx
+++ b/documents/Methodology.docx
@@ -554,44 +554,44 @@
         <w:rPr>
           <w:rFonts w:ascii="Times New Roman" w:hAnsi="Times New Roman" w:cs="Times New Roman"/>
         </w:rPr>
-        <w:t xml:space="preserve">, and that no one else </w:t>
+        <w:t>, and that no one else can read the message</w:t>
+      </w:r>
+      <w:r>
+        <w:rPr>
+          <w:rFonts w:ascii="Times New Roman" w:hAnsi="Times New Roman" w:cs="Times New Roman"/>
+        </w:rPr>
+        <w:t xml:space="preserve">. </w:t>
+      </w:r>
+      <w:r>
+        <w:rPr>
+          <w:rFonts w:ascii="Times New Roman" w:hAnsi="Times New Roman" w:cs="Times New Roman"/>
+        </w:rPr>
+        <w:t xml:space="preserve">Keys for this level are maintained by the user. </w:t>
+      </w:r>
+      <w:r>
+        <w:rPr>
+          <w:rFonts w:ascii="Times New Roman" w:hAnsi="Times New Roman" w:cs="Times New Roman"/>
+        </w:rPr>
+        <w:t>The second level of encryption</w:t>
+      </w:r>
+      <w:r>
+        <w:rPr>
+          <w:rFonts w:ascii="Times New Roman" w:hAnsi="Times New Roman" w:cs="Times New Roman"/>
+        </w:rPr>
+        <w:t>, between each intermediate peer,</w:t>
+      </w:r>
+      <w:r>
+        <w:rPr>
+          <w:rFonts w:ascii="Times New Roman" w:hAnsi="Times New Roman" w:cs="Times New Roman"/>
+        </w:rPr>
+        <w:t xml:space="preserve"> ensures that the source and destination of the messages remain </w:t>
       </w:r>
       <w:r>
         <w:rPr>
           <w:rFonts w:ascii="Times New Roman" w:hAnsi="Times New Roman" w:cs="Times New Roman"/>
         </w:rPr>
         <w:lastRenderedPageBreak/>
-        <w:t>can read the message</w:t>
-      </w:r>
-      <w:r>
-        <w:rPr>
-          <w:rFonts w:ascii="Times New Roman" w:hAnsi="Times New Roman" w:cs="Times New Roman"/>
-        </w:rPr>
-        <w:t xml:space="preserve">. </w:t>
-      </w:r>
-      <w:r>
-        <w:rPr>
-          <w:rFonts w:ascii="Times New Roman" w:hAnsi="Times New Roman" w:cs="Times New Roman"/>
-        </w:rPr>
-        <w:t xml:space="preserve">Keys for this level are maintained by the user. </w:t>
-      </w:r>
-      <w:r>
-        <w:rPr>
-          <w:rFonts w:ascii="Times New Roman" w:hAnsi="Times New Roman" w:cs="Times New Roman"/>
-        </w:rPr>
-        <w:t>The second level of encryption</w:t>
-      </w:r>
-      <w:r>
-        <w:rPr>
-          <w:rFonts w:ascii="Times New Roman" w:hAnsi="Times New Roman" w:cs="Times New Roman"/>
-        </w:rPr>
-        <w:t>, between each intermediate peer,</w:t>
-      </w:r>
-      <w:r>
-        <w:rPr>
-          <w:rFonts w:ascii="Times New Roman" w:hAnsi="Times New Roman" w:cs="Times New Roman"/>
-        </w:rPr>
-        <w:t xml:space="preserve"> ensures that the source and destination of the messages remain anonymous. This level ensures that the signature of the message changes as it is sent across the n</w:t>
+        <w:t>anonymous. This level ensures that the signature of the message changes as it is sent across the n</w:t>
       </w:r>
       <w:r>
         <w:rPr>
@@ -690,13 +690,7 @@
         <w:rPr>
           <w:rFonts w:ascii="Times New Roman" w:hAnsi="Times New Roman" w:cs="Times New Roman"/>
         </w:rPr>
-        <w:t>To determine if a received message is new, a hash of the source/destination encrypted message can be compared against a hash of previously received messages.</w:t>
-      </w:r>
-      <w:r>
-        <w:rPr>
-          <w:rFonts w:ascii="Times New Roman" w:hAnsi="Times New Roman" w:cs="Times New Roman"/>
-        </w:rPr>
-        <w:t xml:space="preserve"> </w:t>
+        <w:t xml:space="preserve">To determine if a received message is new, a hash of the source/destination encrypted message can be compared against a hash of previously received messages. </w:t>
       </w:r>
       <w:r>
         <w:rPr>
@@ -717,19 +711,25 @@
         <w:rPr>
           <w:rFonts w:ascii="Times New Roman" w:hAnsi="Times New Roman" w:cs="Times New Roman"/>
         </w:rPr>
-        <w:t xml:space="preserve">The message protocol that will be used by our messaging platform is relatively simple. It consists of a ten character or less command with the body following, delimited by a space. All messages will have a fixed size, to further ensure anonymity, making a message unidentifiable by its size. In our implementation each message is padding with a string of random characters, before the peer level encryption. </w:t>
-      </w:r>
-      <w:r>
-        <w:rPr>
-          <w:rFonts w:ascii="Times New Roman" w:hAnsi="Times New Roman" w:cs="Times New Roman"/>
-        </w:rPr>
-        <w:t>This will ensure that the padding is not obvious the encryption and randomness will not create a unique signature on messages.</w:t>
-      </w:r>
-      <w:r>
-        <w:rPr>
-          <w:rFonts w:ascii="Times New Roman" w:hAnsi="Times New Roman" w:cs="Times New Roman"/>
-        </w:rPr>
-        <w:tab/>
+        <w:t>The message protocol that will be used by our messaging platform is relatively simple. It consists of a ten character or less command with the body following, delimited by a space. All messages will have a fixed size, to further ensure anonymity, making a message unidentifiable by its size. In our implementation each message is padd</w:t>
+      </w:r>
+      <w:r>
+        <w:rPr>
+          <w:rFonts w:ascii="Times New Roman" w:hAnsi="Times New Roman" w:cs="Times New Roman"/>
+        </w:rPr>
+        <w:t>ed</w:t>
+      </w:r>
+      <w:r>
+        <w:rPr>
+          <w:rFonts w:ascii="Times New Roman" w:hAnsi="Times New Roman" w:cs="Times New Roman"/>
+        </w:rPr>
+        <w:t xml:space="preserve"> with a string of random characters, before the peer level encryption. </w:t>
+      </w:r>
+      <w:r>
+        <w:rPr>
+          <w:rFonts w:ascii="Times New Roman" w:hAnsi="Times New Roman" w:cs="Times New Roman"/>
+        </w:rPr>
+        <w:t>Padding the string before encryption ensures that the padding is hidden, as the encryption will blend the padding and original message together.</w:t>
       </w:r>
       <w:r>
         <w:rPr>
@@ -770,7 +770,15 @@
         <w:rPr>
           <w:rFonts w:ascii="Times New Roman" w:hAnsi="Times New Roman" w:cs="Times New Roman"/>
         </w:rPr>
-        <w:t xml:space="preserve"> message latency, latency introduced by encryption, time difference</w:t>
+        <w:t xml:space="preserve"> message latency, lat</w:t>
+      </w:r>
+      <w:bookmarkStart w:id="0" w:name="_GoBack"/>
+      <w:bookmarkEnd w:id="0"/>
+      <w:r>
+        <w:rPr>
+          <w:rFonts w:ascii="Times New Roman" w:hAnsi="Times New Roman" w:cs="Times New Roman"/>
+        </w:rPr>
+        <w:t>ency introduced by encryption, time difference</w:t>
       </w:r>
       <w:r>
         <w:rPr>
@@ -836,13 +844,13 @@
         <w:rPr>
           <w:rFonts w:ascii="Times New Roman" w:hAnsi="Times New Roman" w:cs="Times New Roman"/>
         </w:rPr>
-        <w:t>.  The latter is a necessity to get</w:t>
-      </w:r>
-      <w:r>
-        <w:rPr>
-          <w:rFonts w:ascii="Times New Roman" w:hAnsi="Times New Roman" w:cs="Times New Roman"/>
-        </w:rPr>
-        <w:t xml:space="preserve"> accurate latency results.</w:t>
+        <w:t xml:space="preserve">. </w:t>
+      </w:r>
+      <w:r>
+        <w:rPr>
+          <w:rFonts w:ascii="Times New Roman" w:hAnsi="Times New Roman" w:cs="Times New Roman"/>
+        </w:rPr>
+        <w:t>We hope that these tests will provide us with a picture of whether or not our messaging protocol and implementation are practical.</w:t>
       </w:r>
     </w:p>
     <w:p>
@@ -1306,7 +1314,21 @@
         <w:rPr>
           <w:rFonts w:ascii="Times New Roman" w:hAnsi="Times New Roman" w:cs="Times New Roman"/>
         </w:rPr>
-        <w:t xml:space="preserve"> will analyze the network using Wireshark, and take note of how many packets are in the network</w:t>
+        <w:t xml:space="preserve"> will analyze the network using </w:t>
+      </w:r>
+      <w:proofErr w:type="spellStart"/>
+      <w:r>
+        <w:rPr>
+          <w:rFonts w:ascii="Times New Roman" w:hAnsi="Times New Roman" w:cs="Times New Roman"/>
+        </w:rPr>
+        <w:t>Wireshark</w:t>
+      </w:r>
+      <w:proofErr w:type="spellEnd"/>
+      <w:r>
+        <w:rPr>
+          <w:rFonts w:ascii="Times New Roman" w:hAnsi="Times New Roman" w:cs="Times New Roman"/>
+        </w:rPr>
+        <w:t>, and take note of how many packets are in the network</w:t>
       </w:r>
       <w:r>
         <w:rPr>
@@ -1544,13 +1566,27 @@
         <w:rPr>
           <w:rFonts w:ascii="Times New Roman" w:hAnsi="Times New Roman" w:cs="Times New Roman"/>
         </w:rPr>
-        <w:t>use W</w:t>
-      </w:r>
-      <w:r>
-        <w:rPr>
-          <w:rFonts w:ascii="Times New Roman" w:hAnsi="Times New Roman" w:cs="Times New Roman"/>
-        </w:rPr>
-        <w:t xml:space="preserve">ireshark to </w:t>
+        <w:t xml:space="preserve">use </w:t>
+      </w:r>
+      <w:proofErr w:type="spellStart"/>
+      <w:r>
+        <w:rPr>
+          <w:rFonts w:ascii="Times New Roman" w:hAnsi="Times New Roman" w:cs="Times New Roman"/>
+        </w:rPr>
+        <w:t>W</w:t>
+      </w:r>
+      <w:r>
+        <w:rPr>
+          <w:rFonts w:ascii="Times New Roman" w:hAnsi="Times New Roman" w:cs="Times New Roman"/>
+        </w:rPr>
+        <w:t>ireshark</w:t>
+      </w:r>
+      <w:proofErr w:type="spellEnd"/>
+      <w:r>
+        <w:rPr>
+          <w:rFonts w:ascii="Times New Roman" w:hAnsi="Times New Roman" w:cs="Times New Roman"/>
+        </w:rPr>
+        <w:t xml:space="preserve"> to </w:t>
       </w:r>
       <w:r>
         <w:rPr>
@@ -1601,8 +1637,6 @@
         </w:rPr>
         <w:t xml:space="preserve"> are no identical packets sent between peers. This will help us tell if it is possible to determine the source of a particular message by analyzing the packets sent between nodes.</w:t>
       </w:r>
-      <w:bookmarkStart w:id="0" w:name="_GoBack"/>
-      <w:bookmarkEnd w:id="0"/>
     </w:p>
     <w:sectPr>
       <w:pgSz w:w="12240" w:h="15840"/>
@@ -2778,7 +2812,7 @@
 </file>
 
 <file path=customXml/itemProps1.xml><?xml version="1.0" encoding="utf-8"?>
-<ds:datastoreItem xmlns:ds="http://schemas.openxmlformats.org/officeDocument/2006/customXml" ds:itemID="{BA910986-8BEC-4CC5-B196-7C0025D93A7B}">
+<ds:datastoreItem xmlns:ds="http://schemas.openxmlformats.org/officeDocument/2006/customXml" ds:itemID="{557D6FCC-9A3E-4D07-9F2B-FC2D58270EED}">
   <ds:schemaRefs>
     <ds:schemaRef ds:uri="http://schemas.openxmlformats.org/officeDocument/2006/bibliography"/>
   </ds:schemaRefs>

</xml_diff>